<commit_message>
COMO IMPLEMENTAR ESTA PINCHILA EN MI ORG
</commit_message>
<xml_diff>
--- a/Trabajos Conceptuales/Reporte Técnico/RT_CMMI-DEV_versionK.docx
+++ b/Trabajos Conceptuales/Reporte Técnico/RT_CMMI-DEV_versionK.docx
@@ -4173,33 +4173,15 @@
       </w:pPr>
     </w:p>
     <w:p>
-      <w:pPr>
-        <w:spacing w:after="120" w:line="240" w:lineRule="atLeast"/>
-        <w:rPr>
-          <w:rFonts w:ascii="Helv" w:hAnsi="Helv" w:cs="Helv"/>
-          <w:lang w:val="es-ES_tradnl"/>
-        </w:rPr>
-      </w:pPr>
-      <w:r>
-        <w:rPr>
-          <w:rFonts w:ascii="Helv" w:hAnsi="Helv" w:cs="Helv"/>
-          <w:lang w:val="es-ES_tradnl"/>
-        </w:rPr>
+      <w:r>
         <w:t xml:space="preserve">Las áreas de proceso son conjuntos de actividades relacionadas en un área, que cuando se realizan conjuntamente, satisfacen un conjunto de metas que se </w:t>
       </w:r>
       <w:r>
-        <w:rPr>
-          <w:rFonts w:ascii="Helv" w:hAnsi="Helv" w:cs="Helv"/>
-          <w:lang w:val="es-ES_tradnl"/>
-        </w:rPr>
         <w:lastRenderedPageBreak/>
         <w:t>consideran importantes para lograr mejoras significativas en esa área.</w:t>
       </w:r>
     </w:p>
     <w:p>
-      <w:pPr>
-        <w:spacing w:after="120" w:line="240" w:lineRule="atLeast"/>
-      </w:pPr>
       <w:r>
         <w:t>Las áreas de proceso se catalogan en cuatro diferentes categorías:</w:t>
       </w:r>
@@ -4777,6 +4759,7 @@
         <w:ind w:left="0" w:firstLine="0"/>
       </w:pPr>
       <w:r>
+        <w:lastRenderedPageBreak/>
         <w:t xml:space="preserve">9.4 </w:t>
       </w:r>
       <w:r>
@@ -4952,58 +4935,74 @@
         <w:ind w:firstLine="0"/>
       </w:pPr>
     </w:p>
-    <w:p/>
-    <w:p>
-      <w:pPr>
-        <w:pStyle w:val="Ttulo1"/>
-      </w:pPr>
-      <w:bookmarkStart w:id="7" w:name="_sgsljj6qsmtz" w:colFirst="0" w:colLast="0"/>
-      <w:bookmarkEnd w:id="7"/>
-      <w:r>
-        <w:t>1</w:t>
-      </w:r>
-      <w:r>
-        <w:t>1</w:t>
-      </w:r>
-      <w:r>
+    <w:p>
+      <w:pPr>
+        <w:rPr>
+          <w:lang w:val="es-AR"/>
+        </w:rPr>
+      </w:pPr>
+      <w:r>
+        <w:rPr>
+          <w:lang w:val="es-AR"/>
+        </w:rPr>
+        <w:t>Las áreas de proceso de Gestión de Proyectos cubren las actividades de</w:t>
+      </w:r>
+      <w:r>
+        <w:rPr>
+          <w:lang w:val="es-AR"/>
+        </w:rPr>
         <w:t xml:space="preserve"> </w:t>
       </w:r>
       <w:r>
-        <w:t>¿</w:t>
-      </w:r>
-      <w:r>
-        <w:t>QUÉ VENTAJAS Y DESVENTAJAS PROVEE?</w:t>
-      </w:r>
-    </w:p>
-    <w:p>
-      <w:pPr>
-        <w:ind w:firstLine="0"/>
-      </w:pPr>
-    </w:p>
-    <w:p>
-      <w:pPr>
-        <w:pStyle w:val="Ttulo2"/>
-        <w:ind w:left="0" w:firstLine="0"/>
-      </w:pPr>
-      <w:bookmarkStart w:id="8" w:name="_k3legpds0s6w" w:colFirst="0" w:colLast="0"/>
-      <w:bookmarkEnd w:id="8"/>
-      <w:r>
-        <w:t>11</w:t>
-      </w:r>
-      <w:r>
-        <w:t>.1</w:t>
-      </w:r>
-      <w:r>
-        <w:tab/>
-      </w:r>
-      <w:r>
-        <w:t>VENTAJAS</w:t>
-      </w:r>
-    </w:p>
-    <w:p>
-      <w:pPr>
-        <w:ind w:firstLine="0"/>
-      </w:pPr>
+        <w:rPr>
+          <w:lang w:val="es-AR"/>
+        </w:rPr>
+        <w:t>gestión del proyecto relacionadas con la planificación, monitorización</w:t>
+      </w:r>
+      <w:r>
+        <w:rPr>
+          <w:lang w:val="es-AR"/>
+        </w:rPr>
+        <w:t xml:space="preserve"> </w:t>
+      </w:r>
+      <w:r>
+        <w:rPr>
+          <w:lang w:val="es-AR"/>
+        </w:rPr>
+        <w:t>y control del proyecto.</w:t>
+      </w:r>
+    </w:p>
+    <w:p>
+      <w:pPr>
+        <w:rPr>
+          <w:lang w:val="es-AR"/>
+        </w:rPr>
+      </w:pPr>
+      <w:r>
+        <w:rPr>
+          <w:lang w:val="es-AR"/>
+        </w:rPr>
+        <w:t>El paso inicial para la mejora de procesos es fomentar el apoyo de la organización mediante un fuerte pa</w:t>
+      </w:r>
+      <w:r>
+        <w:rPr>
+          <w:lang w:val="es-AR"/>
+        </w:rPr>
+        <w:t xml:space="preserve">trocinio de la alta dirección. </w:t>
+      </w:r>
+    </w:p>
+    <w:p>
+      <w:pPr>
+        <w:rPr>
+          <w:lang w:val="es-AR"/>
+        </w:rPr>
+      </w:pPr>
+      <w:r>
+        <w:rPr>
+          <w:lang w:val="es-AR"/>
+        </w:rPr>
+        <w:t xml:space="preserve">Una vez comprometidos como patrocinadores del proceso de mejora, deben involucrarse activamente en el esfuerzo de mejora de procesos basado en CMMI: </w:t>
+      </w:r>
     </w:p>
     <w:p>
       <w:pPr>
@@ -5016,19 +5015,11 @@
           <w:lang w:val="es-AR"/>
         </w:rPr>
       </w:pPr>
-      <w:proofErr w:type="spellStart"/>
-      <w:r>
-        <w:rPr>
-          <w:lang w:val="es-AR"/>
-        </w:rPr>
-        <w:t>Reduccion</w:t>
-      </w:r>
-      <w:proofErr w:type="spellEnd"/>
-      <w:r>
-        <w:rPr>
-          <w:lang w:val="es-AR"/>
-        </w:rPr>
-        <w:t xml:space="preserve"> del coste de desarrollo.</w:t>
+      <w:r>
+        <w:rPr>
+          <w:lang w:val="es-AR"/>
+        </w:rPr>
+        <w:t xml:space="preserve">Influir en la organización para adoptar CMMI. </w:t>
       </w:r>
     </w:p>
     <w:p>
@@ -5042,19 +5033,11 @@
           <w:lang w:val="es-AR"/>
         </w:rPr>
       </w:pPr>
-      <w:proofErr w:type="spellStart"/>
-      <w:r>
-        <w:rPr>
-          <w:lang w:val="es-AR"/>
-        </w:rPr>
-        <w:t>Localizacion</w:t>
-      </w:r>
-      <w:proofErr w:type="spellEnd"/>
-      <w:r>
-        <w:rPr>
-          <w:lang w:val="es-AR"/>
-        </w:rPr>
-        <w:t xml:space="preserve"> y resolución de defectos.</w:t>
+      <w:r>
+        <w:rPr>
+          <w:lang w:val="es-AR"/>
+        </w:rPr>
+        <w:t>Seleccionar el mejor personal para gestionar el esfuerzo de mejora de procesos</w:t>
       </w:r>
     </w:p>
     <w:p>
@@ -5072,21 +5055,7 @@
         <w:rPr>
           <w:lang w:val="es-AR"/>
         </w:rPr>
-        <w:t xml:space="preserve">Mejora en la fiabilidad de la </w:t>
-      </w:r>
-      <w:proofErr w:type="spellStart"/>
-      <w:r>
-        <w:rPr>
-          <w:lang w:val="es-AR"/>
-        </w:rPr>
-        <w:t>planidicacion</w:t>
-      </w:r>
-      <w:proofErr w:type="spellEnd"/>
-      <w:r>
-        <w:rPr>
-          <w:lang w:val="es-AR"/>
-        </w:rPr>
-        <w:t>, en términos de dedicación y de calendario.</w:t>
+        <w:t>Monitorizar personalmente el esfuerzo de mejora de procesos.</w:t>
       </w:r>
     </w:p>
     <w:p>
@@ -5104,7 +5073,7 @@
         <w:rPr>
           <w:lang w:val="es-AR"/>
         </w:rPr>
-        <w:t>Aumento de la productividad.</w:t>
+        <w:t xml:space="preserve">Ser un defensor y portavoz activo del esfuerzo de mejora de procesos. </w:t>
       </w:r>
     </w:p>
     <w:p>
@@ -5118,20 +5087,297 @@
           <w:lang w:val="es-AR"/>
         </w:rPr>
       </w:pPr>
-      <w:proofErr w:type="spellStart"/>
-      <w:r>
-        <w:rPr>
-          <w:lang w:val="es-AR"/>
-        </w:rPr>
-        <w:t>Reduccion</w:t>
-      </w:r>
-      <w:proofErr w:type="spellEnd"/>
-      <w:r>
-        <w:rPr>
-          <w:lang w:val="es-AR"/>
-        </w:rPr>
-        <w:t xml:space="preserve"> de los trabajos derivados de correcciones tras las fases de pruebas.</w:t>
-      </w:r>
+      <w:r>
+        <w:rPr>
+          <w:lang w:val="es-AR"/>
+        </w:rPr>
+        <w:t>Asegurar que están disponibles los recursos adecuados para permitir que el esfuerzo de mejora de procesos tenga éxito.</w:t>
+      </w:r>
+    </w:p>
+    <w:p>
+      <w:pPr>
+        <w:rPr>
+          <w:lang w:val="es-AR"/>
+        </w:rPr>
+      </w:pPr>
+    </w:p>
+    <w:p>
+      <w:pPr>
+        <w:rPr>
+          <w:lang w:val="es-AR"/>
+        </w:rPr>
+      </w:pPr>
+      <w:r>
+        <w:rPr>
+          <w:lang w:val="es-AR"/>
+        </w:rPr>
+        <w:t>El siguiente paso es establecer un grupo de procesos sólido y técnicamente capacitado, que represente a las partes interesadas relevantes para guiar los e</w:t>
+      </w:r>
+      <w:r>
+        <w:rPr>
+          <w:lang w:val="es-AR"/>
+        </w:rPr>
+        <w:t>sfuerzos de mejora de procesos.</w:t>
+      </w:r>
+    </w:p>
+    <w:p>
+      <w:pPr>
+        <w:rPr>
+          <w:lang w:val="es-AR"/>
+        </w:rPr>
+      </w:pPr>
+      <w:r>
+        <w:rPr>
+          <w:lang w:val="es-AR"/>
+        </w:rPr>
+        <w:t xml:space="preserve">Para una organización con la misión de desarrollar sistemas de software, el grupo de procesos podría incluir a aquellos que representen a las diferentes disciplinas de la organización y a otros miembros seleccionados en base a las necesidades de </w:t>
+      </w:r>
+      <w:r>
+        <w:rPr>
+          <w:lang w:val="es-AR"/>
+        </w:rPr>
+        <w:t>negocio que conducen la mejora.</w:t>
+      </w:r>
+    </w:p>
+    <w:p>
+      <w:pPr>
+        <w:rPr>
+          <w:lang w:val="es-AR"/>
+        </w:rPr>
+      </w:pPr>
+      <w:r>
+        <w:rPr>
+          <w:lang w:val="es-AR"/>
+        </w:rPr>
+        <w:lastRenderedPageBreak/>
+        <w:t xml:space="preserve"> Para aplicar CMMI en su organización para la mejora de procesos, se deben seleccionar los tres elementos siguientes: </w:t>
+      </w:r>
+    </w:p>
+    <w:p>
+      <w:pPr>
+        <w:rPr>
+          <w:lang w:val="es-AR"/>
+        </w:rPr>
+      </w:pPr>
+      <w:r>
+        <w:rPr>
+          <w:lang w:val="es-AR"/>
+        </w:rPr>
+        <w:t xml:space="preserve">1. El alcance en la organización. </w:t>
+      </w:r>
+    </w:p>
+    <w:p>
+      <w:pPr>
+        <w:rPr>
+          <w:lang w:val="es-AR"/>
+        </w:rPr>
+      </w:pPr>
+      <w:r>
+        <w:rPr>
+          <w:lang w:val="es-AR"/>
+        </w:rPr>
+        <w:t xml:space="preserve">2. El modelo. </w:t>
+      </w:r>
+    </w:p>
+    <w:p>
+      <w:pPr>
+        <w:rPr>
+          <w:lang w:val="es-AR"/>
+        </w:rPr>
+      </w:pPr>
+      <w:r>
+        <w:rPr>
+          <w:lang w:val="es-AR"/>
+        </w:rPr>
+        <w:t>3. La representación</w:t>
+      </w:r>
+    </w:p>
+    <w:p/>
+    <w:p/>
+    <w:p>
+      <w:pPr>
+        <w:pStyle w:val="Ttulo1"/>
+        <w:rPr>
+          <w:sz w:val="22"/>
+          <w:szCs w:val="22"/>
+        </w:rPr>
+      </w:pPr>
+      <w:bookmarkStart w:id="7" w:name="_sgsljj6qsmtz" w:colFirst="0" w:colLast="0"/>
+      <w:bookmarkEnd w:id="7"/>
+      <w:r>
+        <w:rPr>
+          <w:sz w:val="22"/>
+          <w:szCs w:val="22"/>
+        </w:rPr>
+        <w:t>1</w:t>
+      </w:r>
+      <w:r>
+        <w:rPr>
+          <w:sz w:val="22"/>
+          <w:szCs w:val="22"/>
+        </w:rPr>
+        <w:t>0.1 ALCANCE</w:t>
+      </w:r>
+    </w:p>
+    <w:p/>
+    <w:p>
+      <w:pPr>
+        <w:autoSpaceDE w:val="0"/>
+        <w:autoSpaceDN w:val="0"/>
+        <w:adjustRightInd w:val="0"/>
+      </w:pPr>
+      <w:r>
+        <w:t xml:space="preserve">La selección de los proyectos a implicar en su programa de mejora de procesos es crucial. Si selecciona un grupo muy grande, puede requerirse demasiado esfuerzo de mejora inicial. La selección debería también considerar la homogeneidad en la organización, en el producto y en el trabajo (es decir, si todos los miembros del grupo son expertos en la misma disciplina, si todos trabajan en el mismo producto o línea de negocio, etc.). </w:t>
+      </w:r>
+    </w:p>
+    <w:p>
+      <w:pPr>
+        <w:autoSpaceDE w:val="0"/>
+        <w:autoSpaceDN w:val="0"/>
+        <w:adjustRightInd w:val="0"/>
+      </w:pPr>
+    </w:p>
+    <w:p>
+      <w:pPr>
+        <w:pStyle w:val="Ttulo1"/>
+        <w:rPr>
+          <w:sz w:val="22"/>
+          <w:szCs w:val="22"/>
+        </w:rPr>
+      </w:pPr>
+      <w:r>
+        <w:rPr>
+          <w:sz w:val="22"/>
+          <w:szCs w:val="22"/>
+        </w:rPr>
+        <w:t>1</w:t>
+      </w:r>
+      <w:r>
+        <w:rPr>
+          <w:sz w:val="22"/>
+          <w:szCs w:val="22"/>
+        </w:rPr>
+        <w:t>0.2</w:t>
+      </w:r>
+      <w:r>
+        <w:rPr>
+          <w:sz w:val="22"/>
+          <w:szCs w:val="22"/>
+        </w:rPr>
+        <w:t xml:space="preserve"> </w:t>
+      </w:r>
+      <w:r>
+        <w:rPr>
+          <w:sz w:val="22"/>
+          <w:szCs w:val="22"/>
+        </w:rPr>
+        <w:t>MODELO</w:t>
+      </w:r>
+    </w:p>
+    <w:p/>
+    <w:p>
+      <w:pPr>
+        <w:autoSpaceDE w:val="0"/>
+        <w:autoSpaceDN w:val="0"/>
+        <w:adjustRightInd w:val="0"/>
+      </w:pPr>
+      <w:r>
+        <w:t>La selección de un modelo apropiado es también esencial para el éxito de un programa de mejora de procesos. El modelo CMMIDEV se enfoca en las actividades para desarrollar productos y servicios de calidad. El modelo CMMI-ACQ se enfoca en las actividades para iniciar y gestionar la adquisición de productos y servicios. El modelo CMMI-SVC se enfoca en las actividades para proporcionar servicios de calidad al cliente y a los usuarios finales. Cuando se selecciona un modelo, se debería prestar atención al interés principal de la organización y de los proyectos, así como a los procesos necesarios para satisfacer los objetivos del negocio.</w:t>
+      </w:r>
+    </w:p>
+    <w:p/>
+    <w:p>
+      <w:pPr>
+        <w:pStyle w:val="Ttulo1"/>
+        <w:rPr>
+          <w:sz w:val="22"/>
+          <w:szCs w:val="22"/>
+        </w:rPr>
+      </w:pPr>
+      <w:r>
+        <w:rPr>
+          <w:sz w:val="22"/>
+          <w:szCs w:val="22"/>
+        </w:rPr>
+        <w:t>1</w:t>
+      </w:r>
+      <w:r>
+        <w:rPr>
+          <w:sz w:val="22"/>
+          <w:szCs w:val="22"/>
+        </w:rPr>
+        <w:t>0.2</w:t>
+      </w:r>
+      <w:r>
+        <w:rPr>
+          <w:sz w:val="22"/>
+          <w:szCs w:val="22"/>
+        </w:rPr>
+        <w:t xml:space="preserve"> </w:t>
+      </w:r>
+      <w:r>
+        <w:rPr>
+          <w:sz w:val="22"/>
+          <w:szCs w:val="22"/>
+        </w:rPr>
+        <w:t>REPRESENTACIÓN</w:t>
+      </w:r>
+    </w:p>
+    <w:p/>
+    <w:p>
+      <w:pPr>
+        <w:autoSpaceDE w:val="0"/>
+        <w:autoSpaceDN w:val="0"/>
+        <w:adjustRightInd w:val="0"/>
+      </w:pPr>
+      <w:r>
+        <w:t xml:space="preserve">Seleccione la representación (niveles de capacidad o de madurez) que se ajuste a su idea de mejora de procesos. Independientemente de la que elija, puede seleccionar casi cualquier área de proceso o grupo de áreas de proceso para orientar la mejora, aunque debería considerar las dependencias entre áreas de proceso cuando realice dicha selección. </w:t>
+      </w:r>
+      <w:bookmarkStart w:id="8" w:name="_GoBack"/>
+      <w:bookmarkEnd w:id="8"/>
+    </w:p>
+    <w:p/>
+    <w:p>
+      <w:pPr>
+        <w:pStyle w:val="Ttulo1"/>
+      </w:pPr>
+      <w:r>
+        <w:t xml:space="preserve">11 </w:t>
+      </w:r>
+      <w:r>
+        <w:t>¿QUÉ VENTAJAS Y DESVENTAJAS PROVEE?</w:t>
+      </w:r>
+    </w:p>
+    <w:p/>
+    <w:p>
+      <w:pPr>
+        <w:ind w:firstLine="0"/>
+      </w:pPr>
+    </w:p>
+    <w:p>
+      <w:pPr>
+        <w:pStyle w:val="Ttulo2"/>
+        <w:ind w:left="0" w:firstLine="0"/>
+      </w:pPr>
+      <w:bookmarkStart w:id="9" w:name="_k3legpds0s6w" w:colFirst="0" w:colLast="0"/>
+      <w:bookmarkEnd w:id="9"/>
+      <w:r>
+        <w:t>11</w:t>
+      </w:r>
+      <w:r>
+        <w:t>.1</w:t>
+      </w:r>
+      <w:r>
+        <w:tab/>
+      </w:r>
+      <w:r>
+        <w:t>VENTAJAS</w:t>
+      </w:r>
+    </w:p>
+    <w:p>
+      <w:pPr>
+        <w:ind w:firstLine="0"/>
+      </w:pPr>
     </w:p>
     <w:p>
       <w:pPr>
@@ -5148,7 +5394,13 @@
         <w:rPr>
           <w:lang w:val="es-AR"/>
         </w:rPr>
-        <w:t>Aumento de la efectividad sobre la planificación realizada.</w:t>
+        <w:t>Reducción</w:t>
+      </w:r>
+      <w:r>
+        <w:rPr>
+          <w:lang w:val="es-AR"/>
+        </w:rPr>
+        <w:t xml:space="preserve"> del coste de desarrollo.</w:t>
       </w:r>
     </w:p>
     <w:p>
@@ -5166,7 +5418,13 @@
         <w:rPr>
           <w:lang w:val="es-AR"/>
         </w:rPr>
-        <w:t>Mejora en la calidad de producto.</w:t>
+        <w:t>Localización</w:t>
+      </w:r>
+      <w:r>
+        <w:rPr>
+          <w:lang w:val="es-AR"/>
+        </w:rPr>
+        <w:t xml:space="preserve"> y resolución de defectos.</w:t>
       </w:r>
     </w:p>
     <w:p>
@@ -5180,35 +5438,23 @@
           <w:lang w:val="es-AR"/>
         </w:rPr>
       </w:pPr>
-      <w:proofErr w:type="spellStart"/>
-      <w:r>
-        <w:rPr>
-          <w:lang w:val="es-AR"/>
-        </w:rPr>
-        <w:t>Reduccion</w:t>
-      </w:r>
-      <w:proofErr w:type="spellEnd"/>
-      <w:r>
-        <w:rPr>
-          <w:lang w:val="es-AR"/>
-        </w:rPr>
-        <w:t xml:space="preserve"> del </w:t>
-      </w:r>
-      <w:proofErr w:type="spellStart"/>
-      <w:proofErr w:type="gramStart"/>
-      <w:r>
-        <w:rPr>
-          <w:lang w:val="es-AR"/>
-        </w:rPr>
-        <w:t>numero</w:t>
-      </w:r>
-      <w:proofErr w:type="spellEnd"/>
-      <w:proofErr w:type="gramEnd"/>
-      <w:r>
-        <w:rPr>
-          <w:lang w:val="es-AR"/>
-        </w:rPr>
-        <w:t xml:space="preserve"> de defectos y detección en las fases tempranas de su ciclo de vida.</w:t>
+      <w:r>
+        <w:rPr>
+          <w:lang w:val="es-AR"/>
+        </w:rPr>
+        <w:t xml:space="preserve">Mejora en la fiabilidad de la </w:t>
+      </w:r>
+      <w:r>
+        <w:rPr>
+          <w:lang w:val="es-AR"/>
+        </w:rPr>
+        <w:t>planificación</w:t>
+      </w:r>
+      <w:r>
+        <w:rPr>
+          <w:lang w:val="es-AR"/>
+        </w:rPr>
+        <w:t>, en términos de dedicación y de calendario.</w:t>
       </w:r>
     </w:p>
     <w:p>
@@ -5226,6 +5472,121 @@
         <w:rPr>
           <w:lang w:val="es-AR"/>
         </w:rPr>
+        <w:t>Aumento de la productividad.</w:t>
+      </w:r>
+    </w:p>
+    <w:p>
+      <w:pPr>
+        <w:pStyle w:val="Prrafodelista"/>
+        <w:numPr>
+          <w:ilvl w:val="0"/>
+          <w:numId w:val="33"/>
+        </w:numPr>
+        <w:rPr>
+          <w:lang w:val="es-AR"/>
+        </w:rPr>
+      </w:pPr>
+      <w:r>
+        <w:rPr>
+          <w:lang w:val="es-AR"/>
+        </w:rPr>
+        <w:t>Reducción</w:t>
+      </w:r>
+      <w:r>
+        <w:rPr>
+          <w:lang w:val="es-AR"/>
+        </w:rPr>
+        <w:t xml:space="preserve"> de los trabajos derivados de correcciones tras las fases de pruebas.</w:t>
+      </w:r>
+    </w:p>
+    <w:p>
+      <w:pPr>
+        <w:pStyle w:val="Prrafodelista"/>
+        <w:numPr>
+          <w:ilvl w:val="0"/>
+          <w:numId w:val="33"/>
+        </w:numPr>
+        <w:rPr>
+          <w:lang w:val="es-AR"/>
+        </w:rPr>
+      </w:pPr>
+      <w:r>
+        <w:rPr>
+          <w:lang w:val="es-AR"/>
+        </w:rPr>
+        <w:lastRenderedPageBreak/>
+        <w:t>Aumento de la efectividad sobre la planificación realizada.</w:t>
+      </w:r>
+    </w:p>
+    <w:p>
+      <w:pPr>
+        <w:pStyle w:val="Prrafodelista"/>
+        <w:numPr>
+          <w:ilvl w:val="0"/>
+          <w:numId w:val="33"/>
+        </w:numPr>
+        <w:rPr>
+          <w:lang w:val="es-AR"/>
+        </w:rPr>
+      </w:pPr>
+      <w:r>
+        <w:rPr>
+          <w:lang w:val="es-AR"/>
+        </w:rPr>
+        <w:t>Mejora en la calidad de producto.</w:t>
+      </w:r>
+    </w:p>
+    <w:p>
+      <w:pPr>
+        <w:pStyle w:val="Prrafodelista"/>
+        <w:numPr>
+          <w:ilvl w:val="0"/>
+          <w:numId w:val="33"/>
+        </w:numPr>
+        <w:rPr>
+          <w:lang w:val="es-AR"/>
+        </w:rPr>
+      </w:pPr>
+      <w:r>
+        <w:rPr>
+          <w:lang w:val="es-AR"/>
+        </w:rPr>
+        <w:t>Reducción</w:t>
+      </w:r>
+      <w:r>
+        <w:rPr>
+          <w:lang w:val="es-AR"/>
+        </w:rPr>
+        <w:t xml:space="preserve"> del </w:t>
+      </w:r>
+      <w:r>
+        <w:rPr>
+          <w:lang w:val="es-AR"/>
+        </w:rPr>
+        <w:t>número</w:t>
+      </w:r>
+      <w:r>
+        <w:rPr>
+          <w:lang w:val="es-AR"/>
+        </w:rPr>
+        <w:t xml:space="preserve"> de defectos y detección en las fases tempranas de su ciclo de vida.</w:t>
+      </w:r>
+    </w:p>
+    <w:p>
+      <w:pPr>
+        <w:pStyle w:val="Prrafodelista"/>
+        <w:numPr>
+          <w:ilvl w:val="0"/>
+          <w:numId w:val="33"/>
+        </w:numPr>
+        <w:rPr>
+          <w:lang w:val="es-AR"/>
+        </w:rPr>
+      </w:pPr>
+      <w:r>
+        <w:rPr>
+          <w:lang w:val="es-AR"/>
+        </w:rPr>
         <w:t>Mejora de la imagen de la marca.</w:t>
       </w:r>
     </w:p>
@@ -5245,9 +5606,7 @@
           <w:numId w:val="45"/>
         </w:numPr>
       </w:pPr>
-      <w:bookmarkStart w:id="9" w:name="_bc3ybli51c3" w:colFirst="0" w:colLast="0"/>
-      <w:bookmarkStart w:id="10" w:name="_GoBack"/>
-      <w:bookmarkEnd w:id="9"/>
+      <w:bookmarkStart w:id="10" w:name="_bc3ybli51c3" w:colFirst="0" w:colLast="0"/>
       <w:bookmarkEnd w:id="10"/>
       <w:r>
         <w:t>DESVENTAJAS</w:t>
@@ -5269,14 +5628,7 @@
         <w:rPr>
           <w:lang w:val="es-AR"/>
         </w:rPr>
-        <w:t xml:space="preserve">El problema de CMMI es su falta de adecuación al enfoque a servicio que está experimentando el sector delas TI (procesos de desarrollo de productos de software) en todas sus líneas de </w:t>
-      </w:r>
-      <w:r>
-        <w:rPr>
-          <w:lang w:val="es-AR"/>
-        </w:rPr>
-        <w:lastRenderedPageBreak/>
-        <w:t>actividad, así como el alto esfuerzo de implantación que exige.</w:t>
+        <w:t>El problema de CMMI es su falta de adecuación al enfoque a servicio que está experimentando el sector delas TI (procesos de desarrollo de productos de software) en todas sus líneas de actividad, así como el alto esfuerzo de implantación que exige.</w:t>
       </w:r>
     </w:p>
     <w:p>
@@ -5392,7 +5744,7 @@
     </w:p>
     <w:tbl>
       <w:tblPr>
-        <w:tblW w:w="4406" w:type="dxa"/>
+        <w:tblW w:w="4632" w:type="dxa"/>
         <w:tblInd w:w="100" w:type="dxa"/>
         <w:tblBorders>
           <w:top w:val="single" w:sz="8" w:space="0" w:color="000000"/>
@@ -5406,16 +5758,16 @@
         <w:tblLook w:val="0600" w:firstRow="0" w:lastRow="0" w:firstColumn="0" w:lastColumn="0" w:noHBand="1" w:noVBand="1"/>
       </w:tblPr>
       <w:tblGrid>
-        <w:gridCol w:w="2203"/>
-        <w:gridCol w:w="2203"/>
+        <w:gridCol w:w="2316"/>
+        <w:gridCol w:w="2316"/>
       </w:tblGrid>
       <w:tr>
         <w:trPr>
-          <w:trHeight w:val="141"/>
+          <w:trHeight w:val="142"/>
         </w:trPr>
         <w:tc>
           <w:tcPr>
-            <w:tcW w:w="2203" w:type="dxa"/>
+            <w:tcW w:w="2316" w:type="dxa"/>
             <w:shd w:val="clear" w:color="auto" w:fill="auto"/>
             <w:tcMar>
               <w:top w:w="100" w:type="dxa"/>
@@ -5427,7 +5779,7 @@
           <w:p>
             <w:pPr>
               <w:widowControl w:val="0"/>
-              <w:jc w:val="center"/>
+              <w:jc w:val="left"/>
               <w:rPr>
                 <w:b/>
               </w:rPr>
@@ -5442,7 +5794,7 @@
         </w:tc>
         <w:tc>
           <w:tcPr>
-            <w:tcW w:w="2203" w:type="dxa"/>
+            <w:tcW w:w="2316" w:type="dxa"/>
             <w:shd w:val="clear" w:color="auto" w:fill="auto"/>
             <w:tcMar>
               <w:top w:w="100" w:type="dxa"/>
@@ -5454,7 +5806,7 @@
           <w:p>
             <w:pPr>
               <w:widowControl w:val="0"/>
-              <w:jc w:val="center"/>
+              <w:jc w:val="left"/>
               <w:rPr>
                 <w:b/>
               </w:rPr>
@@ -5470,11 +5822,11 @@
       </w:tr>
       <w:tr>
         <w:trPr>
-          <w:trHeight w:val="424"/>
+          <w:trHeight w:val="426"/>
         </w:trPr>
         <w:tc>
           <w:tcPr>
-            <w:tcW w:w="2203" w:type="dxa"/>
+            <w:tcW w:w="2316" w:type="dxa"/>
             <w:shd w:val="clear" w:color="auto" w:fill="auto"/>
             <w:tcMar>
               <w:top w:w="100" w:type="dxa"/>
@@ -5486,6 +5838,8 @@
           <w:p>
             <w:pPr>
               <w:widowControl w:val="0"/>
+              <w:ind w:left="326" w:firstLine="0"/>
+              <w:jc w:val="left"/>
             </w:pPr>
             <w:r>
               <w:t>Planificación de proyectos</w:t>
@@ -5494,7 +5848,7 @@
         </w:tc>
         <w:tc>
           <w:tcPr>
-            <w:tcW w:w="2203" w:type="dxa"/>
+            <w:tcW w:w="2316" w:type="dxa"/>
             <w:shd w:val="clear" w:color="auto" w:fill="auto"/>
             <w:tcMar>
               <w:top w:w="100" w:type="dxa"/>
@@ -5569,11 +5923,11 @@
       </w:tr>
       <w:tr>
         <w:trPr>
-          <w:trHeight w:val="377"/>
+          <w:trHeight w:val="379"/>
         </w:trPr>
         <w:tc>
           <w:tcPr>
-            <w:tcW w:w="2203" w:type="dxa"/>
+            <w:tcW w:w="2316" w:type="dxa"/>
             <w:shd w:val="clear" w:color="auto" w:fill="auto"/>
             <w:tcMar>
               <w:top w:w="100" w:type="dxa"/>
@@ -5585,6 +5939,8 @@
           <w:p>
             <w:pPr>
               <w:widowControl w:val="0"/>
+              <w:ind w:left="326" w:firstLine="0"/>
+              <w:jc w:val="left"/>
             </w:pPr>
             <w:r>
               <w:t>Monitoreo y control</w:t>
@@ -5593,7 +5949,7 @@
         </w:tc>
         <w:tc>
           <w:tcPr>
-            <w:tcW w:w="2203" w:type="dxa"/>
+            <w:tcW w:w="2316" w:type="dxa"/>
             <w:shd w:val="clear" w:color="auto" w:fill="auto"/>
             <w:tcMar>
               <w:top w:w="100" w:type="dxa"/>
@@ -5657,11 +6013,11 @@
       </w:tr>
       <w:tr>
         <w:trPr>
-          <w:trHeight w:val="424"/>
+          <w:trHeight w:val="426"/>
         </w:trPr>
         <w:tc>
           <w:tcPr>
-            <w:tcW w:w="2203" w:type="dxa"/>
+            <w:tcW w:w="2316" w:type="dxa"/>
             <w:shd w:val="clear" w:color="auto" w:fill="auto"/>
             <w:tcMar>
               <w:top w:w="100" w:type="dxa"/>
@@ -5673,6 +6029,8 @@
           <w:p>
             <w:pPr>
               <w:widowControl w:val="0"/>
+              <w:ind w:left="326" w:firstLine="0"/>
+              <w:jc w:val="left"/>
             </w:pPr>
             <w:r>
               <w:t>Aseguramiento de la calidad</w:t>
@@ -5681,7 +6039,7 @@
         </w:tc>
         <w:tc>
           <w:tcPr>
-            <w:tcW w:w="2203" w:type="dxa"/>
+            <w:tcW w:w="2316" w:type="dxa"/>
             <w:shd w:val="clear" w:color="auto" w:fill="auto"/>
             <w:tcMar>
               <w:top w:w="100" w:type="dxa"/>
@@ -5741,11 +6099,11 @@
       </w:tr>
       <w:tr>
         <w:trPr>
-          <w:trHeight w:val="141"/>
+          <w:trHeight w:val="142"/>
         </w:trPr>
         <w:tc>
           <w:tcPr>
-            <w:tcW w:w="2203" w:type="dxa"/>
+            <w:tcW w:w="2316" w:type="dxa"/>
             <w:shd w:val="clear" w:color="auto" w:fill="auto"/>
             <w:tcMar>
               <w:top w:w="100" w:type="dxa"/>
@@ -5757,7 +6115,12 @@
           <w:p>
             <w:pPr>
               <w:widowControl w:val="0"/>
+              <w:ind w:left="326" w:firstLine="0"/>
+              <w:jc w:val="left"/>
             </w:pPr>
+            <w:r>
+              <w:t xml:space="preserve">Software </w:t>
+            </w:r>
             <w:proofErr w:type="spellStart"/>
             <w:r>
               <w:t>Configuration</w:t>
@@ -5766,16 +6129,17 @@
             <w:r>
               <w:t xml:space="preserve"> </w:t>
             </w:r>
-            <w:proofErr w:type="spellStart"/>
             <w:r>
-              <w:t>management</w:t>
+              <w:t>M</w:t>
             </w:r>
-            <w:proofErr w:type="spellEnd"/>
+            <w:r>
+              <w:t>anagement</w:t>
+            </w:r>
           </w:p>
         </w:tc>
         <w:tc>
           <w:tcPr>
-            <w:tcW w:w="2203" w:type="dxa"/>
+            <w:tcW w:w="2316" w:type="dxa"/>
             <w:shd w:val="clear" w:color="auto" w:fill="auto"/>
             <w:tcMar>
               <w:top w:w="100" w:type="dxa"/>
@@ -5802,11 +6166,11 @@
       </w:tr>
       <w:tr>
         <w:trPr>
-          <w:trHeight w:val="235"/>
+          <w:trHeight w:val="236"/>
         </w:trPr>
         <w:tc>
           <w:tcPr>
-            <w:tcW w:w="2203" w:type="dxa"/>
+            <w:tcW w:w="2316" w:type="dxa"/>
             <w:shd w:val="clear" w:color="auto" w:fill="auto"/>
             <w:tcMar>
               <w:top w:w="100" w:type="dxa"/>
@@ -5818,6 +6182,8 @@
           <w:p>
             <w:pPr>
               <w:widowControl w:val="0"/>
+              <w:ind w:left="326" w:firstLine="0"/>
+              <w:jc w:val="left"/>
             </w:pPr>
             <w:r>
               <w:t>Medición y análisis</w:t>
@@ -5826,7 +6192,7 @@
         </w:tc>
         <w:tc>
           <w:tcPr>
-            <w:tcW w:w="2203" w:type="dxa"/>
+            <w:tcW w:w="2316" w:type="dxa"/>
             <w:shd w:val="clear" w:color="auto" w:fill="auto"/>
             <w:tcMar>
               <w:top w:w="100" w:type="dxa"/>
@@ -5893,6 +6259,7 @@
           <w:b/>
           <w:color w:val="FF0000"/>
         </w:rPr>
+        <w:lastRenderedPageBreak/>
         <w:t>Planificación de proyectos</w:t>
       </w:r>
     </w:p>
@@ -5999,7 +6366,6 @@
         <w:rPr>
           <w:color w:val="FF0000"/>
         </w:rPr>
-        <w:lastRenderedPageBreak/>
         <w:t xml:space="preserve">Las </w:t>
       </w:r>
       <w:proofErr w:type="spellStart"/>
@@ -6656,6 +7022,7 @@
           <w:szCs w:val="16"/>
           <w:lang w:val="es-AR"/>
         </w:rPr>
+        <w:lastRenderedPageBreak/>
         <w:t xml:space="preserve">[4] </w:t>
       </w:r>
       <w:r>
@@ -7158,7 +7525,7 @@
                               <w:sz w:val="24"/>
                               <w:szCs w:val="24"/>
                             </w:rPr>
-                            <w:t>6</w:t>
+                            <w:t>7</w:t>
                           </w:r>
                           <w:r>
                             <w:rPr>
@@ -7242,7 +7609,7 @@
                         <w:sz w:val="24"/>
                         <w:szCs w:val="24"/>
                       </w:rPr>
-                      <w:t>6</w:t>
+                      <w:t>7</w:t>
                     </w:r>
                     <w:r>
                       <w:rPr>

</xml_diff>

<commit_message>
ultima de las ultimas
</commit_message>
<xml_diff>
--- a/Trabajos Conceptuales/Reporte Técnico/RT_CMMI-DEV_versionK.docx
+++ b/Trabajos Conceptuales/Reporte Técnico/RT_CMMI-DEV_versionK.docx
@@ -333,8 +333,6 @@
         </w:rPr>
         <w:t>Ribero</w:t>
       </w:r>
-      <w:bookmarkStart w:id="1" w:name="_GoBack"/>
-      <w:bookmarkEnd w:id="1"/>
       <w:r>
         <w:rPr>
           <w:sz w:val="22"/>
@@ -520,8 +518,8 @@
       <w:pPr>
         <w:pStyle w:val="Ttulo1"/>
       </w:pPr>
-      <w:bookmarkStart w:id="2" w:name="_4vpf0hsudgyq" w:colFirst="0" w:colLast="0"/>
-      <w:bookmarkEnd w:id="2"/>
+      <w:bookmarkStart w:id="1" w:name="_4vpf0hsudgyq" w:colFirst="0" w:colLast="0"/>
+      <w:bookmarkEnd w:id="1"/>
       <w:r>
         <w:t>1</w:t>
       </w:r>
@@ -758,8 +756,8 @@
       <w:pPr>
         <w:pStyle w:val="Ttulo1"/>
       </w:pPr>
-      <w:bookmarkStart w:id="3" w:name="_gzsmidowzm5a" w:colFirst="0" w:colLast="0"/>
-      <w:bookmarkEnd w:id="3"/>
+      <w:bookmarkStart w:id="2" w:name="_gzsmidowzm5a" w:colFirst="0" w:colLast="0"/>
+      <w:bookmarkEnd w:id="2"/>
       <w:r>
         <w:t xml:space="preserve">2 </w:t>
       </w:r>
@@ -1929,8 +1927,107 @@
     </w:p>
     <w:p>
       <w:pPr>
+        <w:pBdr>
+          <w:top w:val="none" w:sz="0" w:space="0" w:color="auto"/>
+          <w:left w:val="none" w:sz="0" w:space="0" w:color="auto"/>
+          <w:bottom w:val="none" w:sz="0" w:space="0" w:color="auto"/>
+          <w:right w:val="none" w:sz="0" w:space="0" w:color="auto"/>
+          <w:between w:val="none" w:sz="0" w:space="0" w:color="auto"/>
+        </w:pBdr>
+        <w:contextualSpacing/>
+        <w:rPr>
+          <w:highlight w:val="white"/>
+        </w:rPr>
+      </w:pPr>
+    </w:p>
+    <w:p>
+      <w:pPr>
+        <w:pStyle w:val="Ttulo1"/>
+        <w:rPr>
+          <w:sz w:val="22"/>
+          <w:szCs w:val="22"/>
+        </w:rPr>
+      </w:pPr>
+      <w:r>
+        <w:rPr>
+          <w:sz w:val="22"/>
+          <w:szCs w:val="22"/>
+        </w:rPr>
+        <w:t>6</w:t>
+      </w:r>
+      <w:r>
+        <w:rPr>
+          <w:sz w:val="22"/>
+          <w:szCs w:val="22"/>
+        </w:rPr>
+        <w:t>.1</w:t>
+      </w:r>
+      <w:r>
+        <w:rPr>
+          <w:sz w:val="22"/>
+          <w:szCs w:val="22"/>
+        </w:rPr>
+        <w:t xml:space="preserve"> ¿</w:t>
+      </w:r>
+      <w:r>
+        <w:rPr>
+          <w:sz w:val="22"/>
+          <w:szCs w:val="22"/>
+        </w:rPr>
+        <w:t>QUÉ ESPECIFICA</w:t>
+      </w:r>
+      <w:r>
+        <w:rPr>
+          <w:sz w:val="22"/>
+          <w:szCs w:val="22"/>
+        </w:rPr>
+        <w:t>?</w:t>
+      </w:r>
+    </w:p>
+    <w:p>
+      <w:pPr>
+        <w:autoSpaceDE w:val="0"/>
+        <w:autoSpaceDN w:val="0"/>
+        <w:adjustRightInd w:val="0"/>
+        <w:ind w:firstLine="708"/>
+        <w:rPr>
+          <w:b/>
+        </w:rPr>
+      </w:pPr>
+    </w:p>
+    <w:p>
+      <w:pPr>
+        <w:autoSpaceDE w:val="0"/>
+        <w:autoSpaceDN w:val="0"/>
+        <w:adjustRightInd w:val="0"/>
+      </w:pPr>
+      <w:r>
+        <w:t>Determina q</w:t>
+      </w:r>
+      <w:r>
+        <w:t>ue un proyecto u organización debería tener procesos que traten prácticas relacionadas con el desarrollo. Para determinar si estos procesos están desplegados,</w:t>
+      </w:r>
+      <w:r>
+        <w:t xml:space="preserve"> la organización debería establecer una correspondencia entre los mismos </w:t>
+      </w:r>
+      <w:r>
+        <w:t>y las áreas de proceso de este modelo.</w:t>
+      </w:r>
+    </w:p>
+    <w:p>
+      <w:pPr>
+        <w:pBdr>
+          <w:top w:val="none" w:sz="0" w:space="0" w:color="auto"/>
+          <w:left w:val="none" w:sz="0" w:space="0" w:color="auto"/>
+          <w:bottom w:val="none" w:sz="0" w:space="0" w:color="auto"/>
+          <w:right w:val="none" w:sz="0" w:space="0" w:color="auto"/>
+          <w:between w:val="none" w:sz="0" w:space="0" w:color="auto"/>
+        </w:pBdr>
         <w:ind w:firstLine="0"/>
-        <w:rPr>
+        <w:contextualSpacing/>
+        <w:rPr>
+          <w:sz w:val="22"/>
+          <w:szCs w:val="22"/>
           <w:highlight w:val="white"/>
         </w:rPr>
       </w:pPr>
@@ -1938,9 +2035,101 @@
     <w:p>
       <w:pPr>
         <w:pStyle w:val="Ttulo1"/>
-      </w:pPr>
-      <w:bookmarkStart w:id="4" w:name="_u77zlsrdyq6h" w:colFirst="0" w:colLast="0"/>
-      <w:bookmarkEnd w:id="4"/>
+        <w:rPr>
+          <w:sz w:val="22"/>
+          <w:szCs w:val="22"/>
+        </w:rPr>
+      </w:pPr>
+      <w:r>
+        <w:rPr>
+          <w:sz w:val="22"/>
+          <w:szCs w:val="22"/>
+        </w:rPr>
+        <w:t>6</w:t>
+      </w:r>
+      <w:r>
+        <w:rPr>
+          <w:sz w:val="22"/>
+          <w:szCs w:val="22"/>
+        </w:rPr>
+        <w:t>.2</w:t>
+      </w:r>
+      <w:r>
+        <w:rPr>
+          <w:sz w:val="22"/>
+          <w:szCs w:val="22"/>
+        </w:rPr>
+        <w:t xml:space="preserve"> ¿</w:t>
+      </w:r>
+      <w:r>
+        <w:rPr>
+          <w:sz w:val="22"/>
+          <w:szCs w:val="22"/>
+        </w:rPr>
+        <w:t>QUÉ NO ESPECIFICA</w:t>
+      </w:r>
+      <w:r>
+        <w:rPr>
+          <w:sz w:val="22"/>
+          <w:szCs w:val="22"/>
+        </w:rPr>
+        <w:t>?</w:t>
+      </w:r>
+    </w:p>
+    <w:p/>
+    <w:p>
+      <w:pPr>
+        <w:autoSpaceDE w:val="0"/>
+        <w:autoSpaceDN w:val="0"/>
+        <w:adjustRightInd w:val="0"/>
+        <w:ind w:firstLine="708"/>
+      </w:pPr>
+      <w:r>
+        <w:lastRenderedPageBreak/>
+        <w:t>No especifica</w:t>
+      </w:r>
+      <w:r>
+        <w:t xml:space="preserve"> que un proyecto u organización deba seguir un flujo de proceso </w:t>
+      </w:r>
+      <w:r>
+        <w:t>específico, ni tampoco determina que</w:t>
+      </w:r>
+      <w:r>
+        <w:t xml:space="preserve"> sean desarrollados un</w:t>
+      </w:r>
+      <w:r>
+        <w:t xml:space="preserve"> </w:t>
+      </w:r>
+      <w:r>
+        <w:t>número de productos por día, o que deban alcanzarse</w:t>
+      </w:r>
+      <w:r>
+        <w:t xml:space="preserve"> ciertos</w:t>
+      </w:r>
+      <w:r>
+        <w:t xml:space="preserve"> objetivos </w:t>
+      </w:r>
+      <w:r>
+        <w:t>de rendimiento</w:t>
+      </w:r>
+      <w:r>
+        <w:t>.</w:t>
+      </w:r>
+    </w:p>
+    <w:p>
+      <w:pPr>
+        <w:ind w:firstLine="0"/>
+        <w:rPr>
+          <w:highlight w:val="white"/>
+        </w:rPr>
+      </w:pPr>
+    </w:p>
+    <w:p>
+      <w:pPr>
+        <w:pStyle w:val="Ttulo1"/>
+      </w:pPr>
+      <w:bookmarkStart w:id="3" w:name="_u77zlsrdyq6h" w:colFirst="0" w:colLast="0"/>
+      <w:bookmarkEnd w:id="3"/>
       <w:r>
         <w:t>7</w:t>
       </w:r>
@@ -2034,28 +2223,6 @@
     </w:p>
     <w:p>
       <w:pPr>
-        <w:rPr>
-          <w:lang w:val="es-AR"/>
-        </w:rPr>
-      </w:pPr>
-    </w:p>
-    <w:p>
-      <w:pPr>
-        <w:rPr>
-          <w:lang w:val="es-AR"/>
-        </w:rPr>
-      </w:pPr>
-    </w:p>
-    <w:p>
-      <w:pPr>
-        <w:ind w:firstLine="0"/>
-        <w:rPr>
-          <w:lang w:val="es-AR"/>
-        </w:rPr>
-      </w:pPr>
-    </w:p>
-    <w:p>
-      <w:pPr>
         <w:ind w:firstLine="0"/>
         <w:rPr>
           <w:lang w:val="es-AR"/>
@@ -2068,7 +2235,6 @@
         <w:ind w:left="0" w:firstLine="0"/>
       </w:pPr>
       <w:r>
-        <w:lastRenderedPageBreak/>
         <w:t xml:space="preserve">6.1 </w:t>
       </w:r>
       <w:r>
@@ -2300,15 +2466,15 @@
         </w:rPr>
         <w:t xml:space="preserve"> </w:t>
       </w:r>
-      <w:bookmarkStart w:id="5" w:name="_pb9awhsfublk" w:colFirst="0" w:colLast="0"/>
-      <w:bookmarkEnd w:id="5"/>
+      <w:bookmarkStart w:id="4" w:name="_pb9awhsfublk" w:colFirst="0" w:colLast="0"/>
+      <w:bookmarkEnd w:id="4"/>
       <w:r>
         <w:rPr>
           <w:noProof/>
           <w:lang w:eastAsia="es-ES"/>
         </w:rPr>
         <w:drawing>
-          <wp:inline distT="0" distB="0" distL="0" distR="0" wp14:anchorId="71F680E2" wp14:editId="18BB4FD8">
+          <wp:inline distT="0" distB="0" distL="0" distR="0" wp14:anchorId="325EBCF4" wp14:editId="7783BD85">
             <wp:extent cx="2846070" cy="1863090"/>
             <wp:effectExtent l="0" t="0" r="0" b="3810"/>
             <wp:docPr id="3" name="Imagen 3" descr="Componentes de CMMI"/>
@@ -2362,12 +2528,6 @@
     </w:p>
     <w:p>
       <w:pPr>
-        <w:pStyle w:val="Ttulo1"/>
-        <w:ind w:left="0" w:firstLine="0"/>
-      </w:pPr>
-    </w:p>
-    <w:p>
-      <w:pPr>
         <w:autoSpaceDE w:val="0"/>
         <w:autoSpaceDN w:val="0"/>
         <w:adjustRightInd w:val="0"/>
@@ -2541,6 +2701,7 @@
         <w:rPr>
           <w:lang w:val="es-AR"/>
         </w:rPr>
+        <w:lastRenderedPageBreak/>
         <w:t xml:space="preserve">Metas específicas: </w:t>
       </w:r>
       <w:r>
@@ -2709,7 +2870,6 @@
         <w:rPr>
           <w:lang w:val="es-AR"/>
         </w:rPr>
-        <w:lastRenderedPageBreak/>
         <w:t xml:space="preserve">Ejemplo de productos de trabajo: </w:t>
       </w:r>
       <w:r>
@@ -3185,21 +3345,6 @@
     </w:p>
     <w:p>
       <w:pPr>
-        <w:rPr>
-          <w:lang w:val="es-AR"/>
-        </w:rPr>
-      </w:pPr>
-    </w:p>
-    <w:p>
-      <w:pPr>
-        <w:ind w:left="360"/>
-        <w:rPr>
-          <w:lang w:val="es-AR"/>
-        </w:rPr>
-      </w:pPr>
-    </w:p>
-    <w:p>
-      <w:pPr>
         <w:ind w:firstLine="0"/>
       </w:pPr>
     </w:p>
@@ -3802,16 +3947,6 @@
       <w:r>
         <w:t>una organización ha alcanzado todos los objetivos específicos de las áreas de proceso asignadas a los niveles 2,3,4 y 5 y las metas genéricas de los niveles 2 y 3. Los procesos se mejoran continuamente en base a la comprensión cuantitativa de las causas comunes de variación inherentes al proceso.</w:t>
       </w:r>
-    </w:p>
-    <w:p>
-      <w:pPr>
-        <w:pStyle w:val="Prrafodelista"/>
-        <w:spacing w:after="120" w:line="240" w:lineRule="atLeast"/>
-        <w:ind w:left="785" w:firstLine="0"/>
-        <w:rPr>
-          <w:noProof/>
-        </w:rPr>
-      </w:pPr>
     </w:p>
     <w:p>
       <w:pPr>
@@ -4198,8 +4333,8 @@
       <w:pPr>
         <w:pStyle w:val="Ttulo1"/>
       </w:pPr>
-      <w:bookmarkStart w:id="6" w:name="_xekopbkcj8fc" w:colFirst="0" w:colLast="0"/>
-      <w:bookmarkEnd w:id="6"/>
+      <w:bookmarkStart w:id="5" w:name="_xekopbkcj8fc" w:colFirst="0" w:colLast="0"/>
+      <w:bookmarkEnd w:id="5"/>
       <w:r>
         <w:t xml:space="preserve">9 </w:t>
       </w:r>
@@ -4965,8 +5100,8 @@
       <w:pPr>
         <w:pStyle w:val="Ttulo1"/>
       </w:pPr>
-      <w:bookmarkStart w:id="7" w:name="_9zwowy3rgtit" w:colFirst="0" w:colLast="0"/>
-      <w:bookmarkEnd w:id="7"/>
+      <w:bookmarkStart w:id="6" w:name="_9zwowy3rgtit" w:colFirst="0" w:colLast="0"/>
+      <w:bookmarkEnd w:id="6"/>
       <w:r>
         <w:t>10 ¿</w:t>
       </w:r>
@@ -5246,8 +5381,8 @@
           <w:szCs w:val="22"/>
         </w:rPr>
       </w:pPr>
-      <w:bookmarkStart w:id="8" w:name="_sgsljj6qsmtz" w:colFirst="0" w:colLast="0"/>
-      <w:bookmarkEnd w:id="8"/>
+      <w:bookmarkStart w:id="7" w:name="_sgsljj6qsmtz" w:colFirst="0" w:colLast="0"/>
+      <w:bookmarkEnd w:id="7"/>
       <w:r>
         <w:rPr>
           <w:sz w:val="22"/>
@@ -5401,8 +5536,8 @@
         <w:pStyle w:val="Ttulo2"/>
         <w:ind w:left="0" w:firstLine="0"/>
       </w:pPr>
-      <w:bookmarkStart w:id="9" w:name="_k3legpds0s6w" w:colFirst="0" w:colLast="0"/>
-      <w:bookmarkEnd w:id="9"/>
+      <w:bookmarkStart w:id="8" w:name="_k3legpds0s6w" w:colFirst="0" w:colLast="0"/>
+      <w:bookmarkEnd w:id="8"/>
       <w:r>
         <w:t>11</w:t>
       </w:r>
@@ -5648,8 +5783,8 @@
           <w:numId w:val="45"/>
         </w:numPr>
       </w:pPr>
-      <w:bookmarkStart w:id="10" w:name="_bc3ybli51c3" w:colFirst="0" w:colLast="0"/>
-      <w:bookmarkEnd w:id="10"/>
+      <w:bookmarkStart w:id="9" w:name="_bc3ybli51c3" w:colFirst="0" w:colLast="0"/>
+      <w:bookmarkEnd w:id="9"/>
       <w:r>
         <w:t>DESVENTAJAS</w:t>
       </w:r>
@@ -5720,7 +5855,7 @@
         <w:pStyle w:val="Ttulo1"/>
         <w:numPr>
           <w:ilvl w:val="0"/>
-          <w:numId w:val="39"/>
+          <w:numId w:val="45"/>
         </w:numPr>
       </w:pPr>
       <w:r>
@@ -5737,52 +5872,131 @@
       <w:pPr>
         <w:ind w:firstLine="720"/>
         <w:rPr>
+          <w:color w:val="auto"/>
+        </w:rPr>
+      </w:pPr>
+      <w:r>
+        <w:rPr>
+          <w:color w:val="auto"/>
+        </w:rPr>
+        <w:t>Luego de dar un vistazo general sobre CMMI podemos ver que se basa en la evaluación de procesos definidos,</w:t>
+      </w:r>
+      <w:r>
+        <w:rPr>
+          <w:color w:val="auto"/>
+        </w:rPr>
+        <w:t xml:space="preserve"> una pregunta interesante que podemos plantearnos es</w:t>
+      </w:r>
+      <w:r>
+        <w:rPr>
+          <w:color w:val="auto"/>
+        </w:rPr>
+        <w:t xml:space="preserve"> saber cómo es posible aplicar  este modelo en ambientes ágiles, ya que allí los procesos son definidos por el equipo al momento de llevar a cabo el proyecto. Para ello CMMI (desde la</w:t>
+      </w:r>
+      <w:r>
+        <w:rPr>
+          <w:color w:val="auto"/>
+        </w:rPr>
+        <w:t xml:space="preserve"> versión 1.3) comienza a tratar el </w:t>
+      </w:r>
+      <w:proofErr w:type="spellStart"/>
+      <w:r>
+        <w:rPr>
+          <w:color w:val="auto"/>
+        </w:rPr>
+        <w:t>agilismo</w:t>
+      </w:r>
+      <w:proofErr w:type="spellEnd"/>
+      <w:r>
+        <w:rPr>
+          <w:color w:val="auto"/>
+        </w:rPr>
+        <w:t xml:space="preserve"> </w:t>
+      </w:r>
+      <w:r>
+        <w:rPr>
+          <w:color w:val="auto"/>
+        </w:rPr>
+        <w:t>y propone una forma de llevar las implementaciones de modelos ágiles en conjunto con CMMI.</w:t>
+      </w:r>
+    </w:p>
+    <w:p>
+      <w:pPr>
+        <w:ind w:firstLine="720"/>
+        <w:rPr>
+          <w:color w:val="auto"/>
+        </w:rPr>
+      </w:pPr>
+      <w:r>
+        <w:rPr>
+          <w:color w:val="auto"/>
+        </w:rPr>
+        <w:t xml:space="preserve">Algunas </w:t>
+      </w:r>
+      <w:r>
+        <w:rPr>
+          <w:color w:val="auto"/>
+        </w:rPr>
+        <w:t xml:space="preserve">buenas </w:t>
+      </w:r>
+      <w:r>
+        <w:rPr>
+          <w:color w:val="auto"/>
+        </w:rPr>
+        <w:t xml:space="preserve">prácticas </w:t>
+      </w:r>
+      <w:r>
+        <w:rPr>
+          <w:color w:val="auto"/>
+        </w:rPr>
+        <w:t xml:space="preserve">recomendadas por </w:t>
+      </w:r>
+      <w:r>
+        <w:rPr>
+          <w:color w:val="auto"/>
+        </w:rPr>
+        <w:t xml:space="preserve">CMMI pueden ser complementadas con elementos </w:t>
+      </w:r>
+      <w:r>
+        <w:rPr>
+          <w:color w:val="auto"/>
+        </w:rPr>
+        <w:t>de SCRUM y</w:t>
+      </w:r>
+      <w:r>
+        <w:rPr>
+          <w:color w:val="auto"/>
+        </w:rPr>
+        <w:t xml:space="preserve"> </w:t>
+      </w:r>
+      <w:r>
+        <w:rPr>
+          <w:color w:val="auto"/>
+        </w:rPr>
+        <w:t xml:space="preserve">viceversa, es decir que el modelo se puede complementar con el </w:t>
+      </w:r>
+      <w:proofErr w:type="spellStart"/>
+      <w:r>
+        <w:rPr>
+          <w:color w:val="auto"/>
+        </w:rPr>
+        <w:t>framework</w:t>
+      </w:r>
+      <w:proofErr w:type="spellEnd"/>
+      <w:r>
+        <w:rPr>
+          <w:color w:val="auto"/>
+        </w:rPr>
+        <w:t>, no se contraponen.</w:t>
+      </w:r>
+    </w:p>
+    <w:p>
+      <w:pPr>
+        <w:ind w:firstLine="720"/>
+        <w:rPr>
           <w:color w:val="FF0000"/>
         </w:rPr>
       </w:pPr>
-      <w:r>
-        <w:rPr>
-          <w:color w:val="FF0000"/>
-        </w:rPr>
-        <w:t>Luego de dar un vistazo general sobre CMMI podemos ver que se basa en la evaluación de procesos definidos, pero nos interesa saber cómo es posible aplicar  este modelo en ambientes ágiles, ya que allí los procesos son definidos por el equipo al momento de llevar a cabo el proyecto. Para ello CMMI (desde la versión 1.3) viene hablando de temas ágiles y propone una forma de llevar las implementaciones de modelos ágiles en conjunto con CMMI.</w:t>
-      </w:r>
-    </w:p>
-    <w:p>
-      <w:pPr>
-        <w:ind w:firstLine="720"/>
-        <w:rPr>
-          <w:color w:val="FF0000"/>
-        </w:rPr>
-      </w:pPr>
-      <w:r>
-        <w:rPr>
-          <w:color w:val="FF0000"/>
-        </w:rPr>
-        <w:t xml:space="preserve">Algunas prácticas que marca CMMI pueden ser complementadas con elementos que marca SCRUM o </w:t>
-      </w:r>
-      <w:proofErr w:type="spellStart"/>
-      <w:r>
-        <w:rPr>
-          <w:color w:val="FF0000"/>
-        </w:rPr>
-        <w:t>viceversa.Los</w:t>
-      </w:r>
-      <w:proofErr w:type="spellEnd"/>
-      <w:r>
-        <w:rPr>
-          <w:color w:val="FF0000"/>
-        </w:rPr>
-        <w:t xml:space="preserve"> modelos se complementan no se contraponen. A continuación, podemos ver qué elementos de SCRUM podemos </w:t>
-      </w:r>
-      <w:r>
-        <w:t>u</w:t>
-      </w:r>
-      <w:r>
-        <w:rPr>
-          <w:color w:val="FF0000"/>
-        </w:rPr>
-        <w:t>tilizar para cubrir las Áreas de Proceso del Nivel 2:</w:t>
-      </w:r>
     </w:p>
     <w:tbl>
       <w:tblPr>
@@ -6293,86 +6507,75 @@
       <w:pPr>
         <w:rPr>
           <w:b/>
-          <w:color w:val="FF0000"/>
-        </w:rPr>
-      </w:pPr>
-      <w:r>
+          <w:color w:val="auto"/>
+        </w:rPr>
+      </w:pPr>
+      <w:r>
+        <w:rPr>
+          <w:color w:val="auto"/>
+        </w:rPr>
+        <w:lastRenderedPageBreak/>
+        <w:t>Tabla 2. Establece que</w:t>
+      </w:r>
+      <w:r>
+        <w:rPr>
+          <w:color w:val="auto"/>
+        </w:rPr>
+        <w:t xml:space="preserve"> elementos de SCRUM </w:t>
+      </w:r>
+      <w:r>
+        <w:rPr>
+          <w:color w:val="auto"/>
+        </w:rPr>
+        <w:t>pueden ser</w:t>
+      </w:r>
+      <w:r>
+        <w:rPr>
+          <w:color w:val="auto"/>
+        </w:rPr>
+        <w:t xml:space="preserve"> </w:t>
+      </w:r>
+      <w:r>
+        <w:rPr>
+          <w:color w:val="auto"/>
+        </w:rPr>
+        <w:t xml:space="preserve">utilizados </w:t>
+      </w:r>
+      <w:r>
+        <w:rPr>
+          <w:color w:val="auto"/>
+        </w:rPr>
+        <w:t>para cubrir l</w:t>
+      </w:r>
+      <w:r>
+        <w:rPr>
+          <w:color w:val="auto"/>
+        </w:rPr>
+        <w:t>as Áreas de Proceso del Nivel 2.</w:t>
+      </w:r>
+    </w:p>
+    <w:p>
+      <w:pPr>
         <w:rPr>
           <w:b/>
           <w:color w:val="FF0000"/>
         </w:rPr>
-        <w:lastRenderedPageBreak/>
-        <w:t>Planificación de proyectos</w:t>
-      </w:r>
-    </w:p>
-    <w:p>
-      <w:pPr>
-        <w:ind w:firstLine="720"/>
-        <w:rPr>
-          <w:color w:val="FF0000"/>
-        </w:rPr>
-      </w:pPr>
-      <w:r>
-        <w:rPr>
-          <w:color w:val="FF0000"/>
-        </w:rPr>
-        <w:t xml:space="preserve">Para planificar, SCRUM propone dos ceremonias. Una de ellas es el sprint </w:t>
-      </w:r>
-      <w:proofErr w:type="spellStart"/>
-      <w:r>
-        <w:rPr>
-          <w:color w:val="FF0000"/>
-        </w:rPr>
-        <w:t>planning</w:t>
-      </w:r>
-      <w:proofErr w:type="spellEnd"/>
-      <w:r>
-        <w:rPr>
-          <w:color w:val="FF0000"/>
-        </w:rPr>
-        <w:t xml:space="preserve">, en donde el equipo </w:t>
-      </w:r>
-      <w:proofErr w:type="spellStart"/>
-      <w:r>
-        <w:rPr>
-          <w:color w:val="FF0000"/>
-        </w:rPr>
-        <w:t>scrum</w:t>
-      </w:r>
-      <w:proofErr w:type="spellEnd"/>
-      <w:r>
-        <w:rPr>
-          <w:color w:val="FF0000"/>
-        </w:rPr>
-        <w:t xml:space="preserve"> se compromete a realizar una cierta cantidad de trabajo durante la duración del sprint, valiéndose de estimaciones para luego definir un objetivo. La otra ceremonia es la </w:t>
-      </w:r>
-      <w:proofErr w:type="spellStart"/>
-      <w:r>
-        <w:rPr>
-          <w:color w:val="FF0000"/>
-        </w:rPr>
-        <w:t>Daily</w:t>
-      </w:r>
-      <w:proofErr w:type="spellEnd"/>
-      <w:r>
-        <w:rPr>
-          <w:color w:val="FF0000"/>
-        </w:rPr>
-        <w:t xml:space="preserve"> meeting,  la cual permite planificar a un nivel de granularidad menor (diaria) hablando de lo que se hizo el </w:t>
-      </w:r>
-      <w:proofErr w:type="spellStart"/>
-      <w:r>
-        <w:rPr>
-          <w:color w:val="FF0000"/>
-        </w:rPr>
-        <w:t>dia</w:t>
-      </w:r>
-      <w:proofErr w:type="spellEnd"/>
-      <w:r>
-        <w:rPr>
-          <w:color w:val="FF0000"/>
-        </w:rPr>
-        <w:t xml:space="preserve"> anterior, ese mismo día y los inconvenientes existentes.</w:t>
+      </w:pPr>
+    </w:p>
+    <w:p>
+      <w:pPr>
+        <w:pStyle w:val="Ttulo1"/>
+        <w:rPr>
+          <w:sz w:val="22"/>
+          <w:szCs w:val="22"/>
+        </w:rPr>
+      </w:pPr>
+      <w:r>
+        <w:rPr>
+          <w:sz w:val="22"/>
+          <w:szCs w:val="22"/>
+        </w:rPr>
+        <w:t>12.1 PLANIFICACIÓN DE PROYECTOS</w:t>
       </w:r>
     </w:p>
     <w:p>
@@ -6382,125 +6585,428 @@
           <w:color w:val="FF0000"/>
         </w:rPr>
       </w:pPr>
-      <w:r>
+    </w:p>
+    <w:p>
+      <w:pPr>
+        <w:ind w:firstLine="720"/>
+        <w:rPr>
+          <w:color w:val="FF0000"/>
+        </w:rPr>
+      </w:pPr>
+      <w:r>
+        <w:rPr>
+          <w:color w:val="FF0000"/>
+        </w:rPr>
+        <w:t xml:space="preserve">Para planificar, SCRUM propone dos ceremonias. Una de ellas es el sprint </w:t>
+      </w:r>
+      <w:proofErr w:type="spellStart"/>
+      <w:r>
+        <w:rPr>
+          <w:color w:val="FF0000"/>
+        </w:rPr>
+        <w:t>planning</w:t>
+      </w:r>
+      <w:proofErr w:type="spellEnd"/>
+      <w:r>
+        <w:rPr>
+          <w:color w:val="FF0000"/>
+        </w:rPr>
+        <w:t xml:space="preserve">, en donde el equipo </w:t>
+      </w:r>
+      <w:proofErr w:type="spellStart"/>
+      <w:r>
+        <w:rPr>
+          <w:color w:val="FF0000"/>
+        </w:rPr>
+        <w:t>scrum</w:t>
+      </w:r>
+      <w:proofErr w:type="spellEnd"/>
+      <w:r>
+        <w:rPr>
+          <w:color w:val="FF0000"/>
+        </w:rPr>
+        <w:t xml:space="preserve"> se compromete a realizar una cierta cantidad de trabajo durante la duración del sprint, valiéndose de estimaciones para luego definir un objetivo. La otra ceremonia es la </w:t>
+      </w:r>
+      <w:proofErr w:type="spellStart"/>
+      <w:r>
+        <w:rPr>
+          <w:color w:val="FF0000"/>
+        </w:rPr>
+        <w:t>Daily</w:t>
+      </w:r>
+      <w:proofErr w:type="spellEnd"/>
+      <w:r>
+        <w:rPr>
+          <w:color w:val="FF0000"/>
+        </w:rPr>
+        <w:t xml:space="preserve"> meeting,  la cual permite planificar a un nivel de granularidad menor (diaria) hablando de lo que se hizo el </w:t>
+      </w:r>
+      <w:proofErr w:type="spellStart"/>
+      <w:r>
+        <w:rPr>
+          <w:color w:val="FF0000"/>
+        </w:rPr>
+        <w:t>dia</w:t>
+      </w:r>
+      <w:proofErr w:type="spellEnd"/>
+      <w:r>
+        <w:rPr>
+          <w:color w:val="FF0000"/>
+        </w:rPr>
+        <w:t xml:space="preserve"> anterior, ese mismo día y los inconvenientes existentes.</w:t>
+      </w:r>
+    </w:p>
+    <w:p>
+      <w:pPr>
+        <w:ind w:firstLine="720"/>
+        <w:rPr>
+          <w:color w:val="FF0000"/>
+        </w:rPr>
+      </w:pPr>
+    </w:p>
+    <w:p>
+      <w:pPr>
+        <w:pStyle w:val="Ttulo1"/>
+        <w:rPr>
+          <w:sz w:val="22"/>
+          <w:szCs w:val="22"/>
+        </w:rPr>
+      </w:pPr>
+      <w:r>
+        <w:rPr>
+          <w:sz w:val="22"/>
+          <w:szCs w:val="22"/>
+        </w:rPr>
+        <w:t>12</w:t>
+      </w:r>
+      <w:r>
+        <w:rPr>
+          <w:sz w:val="22"/>
+          <w:szCs w:val="22"/>
+        </w:rPr>
+        <w:t>.2</w:t>
+      </w:r>
+      <w:r>
+        <w:rPr>
+          <w:sz w:val="22"/>
+          <w:szCs w:val="22"/>
+        </w:rPr>
+        <w:t xml:space="preserve"> </w:t>
+      </w:r>
+      <w:r>
+        <w:rPr>
+          <w:sz w:val="22"/>
+          <w:szCs w:val="22"/>
+        </w:rPr>
+        <w:t>MONITOREO Y CONTROL</w:t>
+      </w:r>
+    </w:p>
+    <w:p>
+      <w:pPr>
+        <w:ind w:firstLine="720"/>
+        <w:rPr>
+          <w:color w:val="FF0000"/>
+        </w:rPr>
+      </w:pPr>
+    </w:p>
+    <w:p>
+      <w:pPr>
+        <w:ind w:firstLine="720"/>
+        <w:rPr>
+          <w:color w:val="FF0000"/>
+        </w:rPr>
+      </w:pPr>
+      <w:r>
+        <w:rPr>
+          <w:color w:val="FF0000"/>
+        </w:rPr>
+        <w:t xml:space="preserve">Las </w:t>
+      </w:r>
+      <w:proofErr w:type="spellStart"/>
+      <w:r>
+        <w:rPr>
+          <w:color w:val="FF0000"/>
+        </w:rPr>
+        <w:t>daily</w:t>
+      </w:r>
+      <w:proofErr w:type="spellEnd"/>
+      <w:r>
+        <w:rPr>
+          <w:color w:val="FF0000"/>
+        </w:rPr>
+        <w:t xml:space="preserve">, además, permiten detectar problemas que enfrenta el equipo de desarrollo. Por otro lado, gracias a las </w:t>
+      </w:r>
+      <w:proofErr w:type="spellStart"/>
+      <w:r>
+        <w:rPr>
+          <w:color w:val="FF0000"/>
+        </w:rPr>
+        <w:t>review</w:t>
+      </w:r>
+      <w:proofErr w:type="spellEnd"/>
+      <w:r>
+        <w:rPr>
+          <w:color w:val="FF0000"/>
+        </w:rPr>
+        <w:t xml:space="preserve"> (donde el </w:t>
+      </w:r>
+      <w:proofErr w:type="spellStart"/>
+      <w:r>
+        <w:rPr>
+          <w:color w:val="FF0000"/>
+        </w:rPr>
+        <w:t>product</w:t>
+      </w:r>
+      <w:proofErr w:type="spellEnd"/>
+      <w:r>
+        <w:rPr>
+          <w:color w:val="FF0000"/>
+        </w:rPr>
+        <w:t xml:space="preserve"> </w:t>
+      </w:r>
+      <w:proofErr w:type="spellStart"/>
+      <w:r>
+        <w:rPr>
+          <w:color w:val="FF0000"/>
+        </w:rPr>
+        <w:t>owner</w:t>
+      </w:r>
+      <w:proofErr w:type="spellEnd"/>
+      <w:r>
+        <w:rPr>
+          <w:color w:val="FF0000"/>
+        </w:rPr>
+        <w:t xml:space="preserve"> acepta o rechaza </w:t>
+      </w:r>
+      <w:proofErr w:type="gramStart"/>
+      <w:r>
+        <w:rPr>
+          <w:color w:val="FF0000"/>
+        </w:rPr>
+        <w:t>los ítem implementados</w:t>
+      </w:r>
+      <w:proofErr w:type="gramEnd"/>
+      <w:r>
+        <w:rPr>
+          <w:color w:val="FF0000"/>
+        </w:rPr>
+        <w:t xml:space="preserve">) se puede calcular la métrica de velocidad, comparando el trabajo aceptado con el que se comprometió el equipo al principio del sprint. Si se detecta algún desvío de esta métrica, se deberá tomar alguna acción correctiva. Estas decisiones se toman en la </w:t>
+      </w:r>
+      <w:proofErr w:type="spellStart"/>
+      <w:r>
+        <w:rPr>
+          <w:color w:val="FF0000"/>
+        </w:rPr>
+        <w:t>retrospectivas</w:t>
+      </w:r>
+      <w:proofErr w:type="gramStart"/>
+      <w:r>
+        <w:rPr>
+          <w:color w:val="FF0000"/>
+        </w:rPr>
+        <w:t>,donde</w:t>
+      </w:r>
+      <w:proofErr w:type="spellEnd"/>
+      <w:proofErr w:type="gramEnd"/>
+      <w:r>
+        <w:rPr>
+          <w:color w:val="FF0000"/>
+        </w:rPr>
+        <w:t xml:space="preserve"> se busca mejorar el proceso.</w:t>
+      </w:r>
+    </w:p>
+    <w:p>
+      <w:pPr>
+        <w:ind w:firstLine="720"/>
+        <w:rPr>
+          <w:color w:val="FF0000"/>
+        </w:rPr>
+      </w:pPr>
+    </w:p>
+    <w:p>
+      <w:pPr>
+        <w:pStyle w:val="Ttulo1"/>
+        <w:rPr>
+          <w:sz w:val="22"/>
+          <w:szCs w:val="22"/>
+        </w:rPr>
+      </w:pPr>
+      <w:r>
+        <w:rPr>
+          <w:sz w:val="22"/>
+          <w:szCs w:val="22"/>
+        </w:rPr>
+        <w:t>12.</w:t>
+      </w:r>
+      <w:r>
+        <w:rPr>
+          <w:sz w:val="22"/>
+          <w:szCs w:val="22"/>
+        </w:rPr>
+        <w:t>3</w:t>
+      </w:r>
+      <w:r>
+        <w:rPr>
+          <w:sz w:val="22"/>
+          <w:szCs w:val="22"/>
+        </w:rPr>
+        <w:t xml:space="preserve"> </w:t>
+      </w:r>
+      <w:r>
+        <w:rPr>
+          <w:sz w:val="22"/>
+          <w:szCs w:val="22"/>
+        </w:rPr>
+        <w:t>ASEGURAMIENTO DE CALIDAD</w:t>
+      </w:r>
+    </w:p>
+    <w:p>
+      <w:pPr>
         <w:rPr>
           <w:b/>
           <w:color w:val="FF0000"/>
         </w:rPr>
-        <w:t>Monitoreo y control</w:t>
-      </w:r>
-      <w:r>
+      </w:pPr>
+    </w:p>
+    <w:p>
+      <w:pPr>
+        <w:ind w:firstLine="720"/>
+        <w:rPr>
+          <w:color w:val="FF0000"/>
+        </w:rPr>
+      </w:pPr>
+      <w:r>
+        <w:rPr>
+          <w:color w:val="FF0000"/>
+        </w:rPr>
+        <w:t xml:space="preserve">Como se mencionó anteriormente, las </w:t>
+      </w:r>
+      <w:proofErr w:type="spellStart"/>
+      <w:r>
+        <w:rPr>
+          <w:color w:val="FF0000"/>
+        </w:rPr>
+        <w:t>daily</w:t>
+      </w:r>
+      <w:proofErr w:type="spellEnd"/>
+      <w:r>
+        <w:rPr>
+          <w:color w:val="FF0000"/>
+        </w:rPr>
+        <w:t xml:space="preserve"> permiten detectar inconvenientes que se presentan a diario, lo que luego permite tomar decisiones en consecuencia; así como también en las retrospectivas se inspecciona lo realizado en el sprint anterior, tanto lo bueno como lo malo, para adaptar el proceso buscando la mejora del mismo.</w:t>
+      </w:r>
+    </w:p>
+    <w:p>
+      <w:pPr>
+        <w:ind w:firstLine="720"/>
+        <w:rPr>
+          <w:color w:val="FF0000"/>
+        </w:rPr>
+      </w:pPr>
+    </w:p>
+    <w:p>
+      <w:pPr>
+        <w:pStyle w:val="Ttulo1"/>
+        <w:rPr>
+          <w:sz w:val="22"/>
+          <w:szCs w:val="22"/>
+        </w:rPr>
+      </w:pPr>
+      <w:r>
+        <w:rPr>
+          <w:sz w:val="22"/>
+          <w:szCs w:val="22"/>
+        </w:rPr>
+        <w:t>12.</w:t>
+      </w:r>
+      <w:r>
+        <w:rPr>
+          <w:sz w:val="22"/>
+          <w:szCs w:val="22"/>
+        </w:rPr>
+        <w:t>4</w:t>
+      </w:r>
+      <w:bookmarkStart w:id="10" w:name="_GoBack"/>
+      <w:bookmarkEnd w:id="10"/>
+      <w:r>
+        <w:rPr>
+          <w:sz w:val="22"/>
+          <w:szCs w:val="22"/>
+        </w:rPr>
+        <w:t xml:space="preserve"> </w:t>
+      </w:r>
+      <w:r>
+        <w:rPr>
+          <w:sz w:val="22"/>
+          <w:szCs w:val="22"/>
+        </w:rPr>
+        <w:t>SOFTWARE CONFIGURATION MANAGEMENT</w:t>
+      </w:r>
+    </w:p>
+    <w:p>
+      <w:pPr>
         <w:rPr>
           <w:b/>
           <w:color w:val="FF0000"/>
         </w:rPr>
+      </w:pPr>
+    </w:p>
+    <w:p>
+      <w:pPr>
+        <w:rPr>
+          <w:color w:val="FF0000"/>
+        </w:rPr>
+      </w:pPr>
+      <w:r>
+        <w:rPr>
+          <w:color w:val="FF0000"/>
+        </w:rPr>
         <w:tab/>
-      </w:r>
-    </w:p>
-    <w:p>
-      <w:pPr>
-        <w:ind w:firstLine="720"/>
+        <w:t>Con la complejidad actual del software, la utilización de una herramienta de gestión de configuraciones no es opcional, ya que es necesario para gestionar las distintas versiones de los ítems de configuración.</w:t>
+      </w:r>
+    </w:p>
+    <w:p>
+      <w:pPr>
         <w:rPr>
           <w:color w:val="FF0000"/>
         </w:rPr>
       </w:pPr>
-      <w:r>
-        <w:rPr>
-          <w:color w:val="FF0000"/>
-        </w:rPr>
-        <w:t xml:space="preserve">Las </w:t>
-      </w:r>
-      <w:proofErr w:type="spellStart"/>
-      <w:r>
-        <w:rPr>
-          <w:color w:val="FF0000"/>
-        </w:rPr>
-        <w:t>daily</w:t>
-      </w:r>
-      <w:proofErr w:type="spellEnd"/>
-      <w:r>
-        <w:rPr>
-          <w:color w:val="FF0000"/>
-        </w:rPr>
-        <w:t xml:space="preserve">, además, permiten detectar problemas que enfrenta el equipo de desarrollo. Por otro lado, gracias a las </w:t>
-      </w:r>
-      <w:proofErr w:type="spellStart"/>
-      <w:r>
-        <w:rPr>
-          <w:color w:val="FF0000"/>
-        </w:rPr>
-        <w:t>review</w:t>
-      </w:r>
-      <w:proofErr w:type="spellEnd"/>
-      <w:r>
-        <w:rPr>
-          <w:color w:val="FF0000"/>
-        </w:rPr>
-        <w:t xml:space="preserve"> (donde el </w:t>
-      </w:r>
-      <w:proofErr w:type="spellStart"/>
-      <w:r>
-        <w:rPr>
-          <w:color w:val="FF0000"/>
-        </w:rPr>
-        <w:t>product</w:t>
-      </w:r>
-      <w:proofErr w:type="spellEnd"/>
-      <w:r>
-        <w:rPr>
-          <w:color w:val="FF0000"/>
+    </w:p>
+    <w:p>
+      <w:pPr>
+        <w:pStyle w:val="Ttulo1"/>
+        <w:rPr>
+          <w:sz w:val="22"/>
+          <w:szCs w:val="22"/>
+        </w:rPr>
+      </w:pPr>
+      <w:r>
+        <w:rPr>
+          <w:sz w:val="22"/>
+          <w:szCs w:val="22"/>
+        </w:rPr>
+        <w:t>12.</w:t>
+      </w:r>
+      <w:r>
+        <w:rPr>
+          <w:sz w:val="22"/>
+          <w:szCs w:val="22"/>
+        </w:rPr>
+        <w:t>5</w:t>
+      </w:r>
+      <w:r>
+        <w:rPr>
+          <w:sz w:val="22"/>
+          <w:szCs w:val="22"/>
         </w:rPr>
         <w:t xml:space="preserve"> </w:t>
       </w:r>
-      <w:proofErr w:type="spellStart"/>
-      <w:r>
-        <w:rPr>
-          <w:color w:val="FF0000"/>
-        </w:rPr>
-        <w:t>owner</w:t>
-      </w:r>
-      <w:proofErr w:type="spellEnd"/>
-      <w:r>
-        <w:rPr>
-          <w:color w:val="FF0000"/>
-        </w:rPr>
-        <w:t xml:space="preserve"> acepta o rechaza </w:t>
-      </w:r>
-      <w:proofErr w:type="gramStart"/>
-      <w:r>
-        <w:rPr>
-          <w:color w:val="FF0000"/>
-        </w:rPr>
-        <w:t>los ítem implementados</w:t>
-      </w:r>
-      <w:proofErr w:type="gramEnd"/>
-      <w:r>
-        <w:rPr>
-          <w:color w:val="FF0000"/>
-        </w:rPr>
-        <w:t xml:space="preserve">) se puede calcular la métrica de velocidad, comparando el trabajo aceptado con el que se comprometió el equipo al principio del sprint. Si se detecta algún desvío de esta métrica, se deberá tomar alguna acción correctiva. Estas decisiones se toman en la </w:t>
-      </w:r>
-      <w:proofErr w:type="spellStart"/>
-      <w:r>
-        <w:rPr>
-          <w:color w:val="FF0000"/>
-        </w:rPr>
-        <w:t>retrospectivas</w:t>
-      </w:r>
-      <w:proofErr w:type="gramStart"/>
-      <w:r>
-        <w:rPr>
-          <w:color w:val="FF0000"/>
-        </w:rPr>
-        <w:t>,donde</w:t>
-      </w:r>
-      <w:proofErr w:type="spellEnd"/>
-      <w:proofErr w:type="gramEnd"/>
-      <w:r>
-        <w:rPr>
-          <w:color w:val="FF0000"/>
-        </w:rPr>
-        <w:t xml:space="preserve"> se busca mejorar el proceso.</w:t>
+      <w:r>
+        <w:rPr>
+          <w:sz w:val="22"/>
+          <w:szCs w:val="22"/>
+        </w:rPr>
+        <w:t>MÉTRICAS Y ANÁLISIS</w:t>
       </w:r>
     </w:p>
     <w:p>
@@ -6510,94 +7016,6 @@
           <w:color w:val="FF0000"/>
         </w:rPr>
       </w:pPr>
-      <w:r>
-        <w:rPr>
-          <w:b/>
-          <w:color w:val="FF0000"/>
-        </w:rPr>
-        <w:t>Aseguramiento de calidad</w:t>
-      </w:r>
-    </w:p>
-    <w:p>
-      <w:pPr>
-        <w:ind w:firstLine="720"/>
-        <w:rPr>
-          <w:color w:val="FF0000"/>
-        </w:rPr>
-      </w:pPr>
-      <w:r>
-        <w:rPr>
-          <w:color w:val="FF0000"/>
-        </w:rPr>
-        <w:t xml:space="preserve">Como se mencionó anteriormente, las </w:t>
-      </w:r>
-      <w:proofErr w:type="spellStart"/>
-      <w:r>
-        <w:rPr>
-          <w:color w:val="FF0000"/>
-        </w:rPr>
-        <w:t>daily</w:t>
-      </w:r>
-      <w:proofErr w:type="spellEnd"/>
-      <w:r>
-        <w:rPr>
-          <w:color w:val="FF0000"/>
-        </w:rPr>
-        <w:t xml:space="preserve"> permiten detectar inconvenientes que se presentan a diario, lo que luego permite tomar decisiones en consecuencia; así como también en las retrospectivas se inspecciona lo realizado en el sprint anterior, tanto lo bueno como lo malo, para adaptar el proceso buscando la mejora del mismo.</w:t>
-      </w:r>
-    </w:p>
-    <w:p>
-      <w:pPr>
-        <w:rPr>
-          <w:b/>
-          <w:color w:val="FF0000"/>
-        </w:rPr>
-      </w:pPr>
-      <w:proofErr w:type="spellStart"/>
-      <w:r>
-        <w:rPr>
-          <w:b/>
-          <w:color w:val="FF0000"/>
-        </w:rPr>
-        <w:t>Configuration</w:t>
-      </w:r>
-      <w:proofErr w:type="spellEnd"/>
-      <w:r>
-        <w:rPr>
-          <w:b/>
-          <w:color w:val="FF0000"/>
-        </w:rPr>
-        <w:t xml:space="preserve"> Management</w:t>
-      </w:r>
-    </w:p>
-    <w:p>
-      <w:pPr>
-        <w:rPr>
-          <w:color w:val="FF0000"/>
-        </w:rPr>
-      </w:pPr>
-      <w:r>
-        <w:rPr>
-          <w:color w:val="FF0000"/>
-        </w:rPr>
-        <w:tab/>
-        <w:t>Con la complejidad actual del software, la utilización de una herramienta de gestión de configuraciones no es opcional, ya que es necesario para gestionar las distintas versiones de los ítems de configuración.</w:t>
-      </w:r>
-    </w:p>
-    <w:p>
-      <w:pPr>
-        <w:rPr>
-          <w:b/>
-          <w:color w:val="FF0000"/>
-        </w:rPr>
-      </w:pPr>
-      <w:r>
-        <w:rPr>
-          <w:b/>
-          <w:color w:val="FF0000"/>
-        </w:rPr>
-        <w:t>Medición y Análisis</w:t>
-      </w:r>
     </w:p>
     <w:p>
       <w:pPr>
@@ -6693,6 +7111,7 @@
       <w:bookmarkStart w:id="11" w:name="_1osaa0kxr5jt" w:colFirst="0" w:colLast="0"/>
       <w:bookmarkEnd w:id="11"/>
       <w:r>
+        <w:lastRenderedPageBreak/>
         <w:t>14</w:t>
       </w:r>
       <w:r>
@@ -7064,7 +7483,6 @@
           <w:szCs w:val="16"/>
           <w:lang w:val="es-AR"/>
         </w:rPr>
-        <w:lastRenderedPageBreak/>
         <w:t xml:space="preserve">[4] </w:t>
       </w:r>
       <w:r>
@@ -7567,7 +7985,7 @@
                               <w:sz w:val="24"/>
                               <w:szCs w:val="24"/>
                             </w:rPr>
-                            <w:t>1</w:t>
+                            <w:t>8</w:t>
                           </w:r>
                           <w:r>
                             <w:rPr>
@@ -7651,7 +8069,7 @@
                         <w:sz w:val="24"/>
                         <w:szCs w:val="24"/>
                       </w:rPr>
-                      <w:t>1</w:t>
+                      <w:t>8</w:t>
                     </w:r>
                     <w:r>
                       <w:rPr>

</xml_diff>

<commit_message>
LO DEJE FUCKING IGUAL AL PUTO MODELO
</commit_message>
<xml_diff>
--- a/Trabajos Conceptuales/Reporte Técnico/RT_CMMI-DEV_versionK.docx
+++ b/Trabajos Conceptuales/Reporte Técnico/RT_CMMI-DEV_versionK.docx
@@ -10,7 +10,9 @@
         </w:rPr>
       </w:pPr>
       <w:bookmarkStart w:id="0" w:name="_4zrprtexvebc" w:colFirst="0" w:colLast="0"/>
+      <w:bookmarkStart w:id="1" w:name="_GoBack"/>
       <w:bookmarkEnd w:id="0"/>
+      <w:bookmarkEnd w:id="1"/>
     </w:p>
     <w:p>
       <w:pPr>
@@ -398,7 +400,10 @@
         </w:rPr>
         <w:sectPr>
           <w:headerReference w:type="default" r:id="rId8"/>
-          <w:footerReference w:type="default" r:id="rId9"/>
+          <w:footerReference w:type="even" r:id="rId9"/>
+          <w:footerReference w:type="default" r:id="rId10"/>
+          <w:headerReference w:type="first" r:id="rId11"/>
+          <w:footerReference w:type="first" r:id="rId12"/>
           <w:pgSz w:w="12240" w:h="15840"/>
           <w:pgMar w:top="1418" w:right="1134" w:bottom="1134" w:left="1418" w:header="0" w:footer="720" w:gutter="0"/>
           <w:pgNumType w:start="1"/>
@@ -507,8 +512,8 @@
       <w:pPr>
         <w:pStyle w:val="Ttulo1"/>
       </w:pPr>
-      <w:bookmarkStart w:id="1" w:name="_4vpf0hsudgyq" w:colFirst="0" w:colLast="0"/>
-      <w:bookmarkEnd w:id="1"/>
+      <w:bookmarkStart w:id="2" w:name="_4vpf0hsudgyq" w:colFirst="0" w:colLast="0"/>
+      <w:bookmarkEnd w:id="2"/>
       <w:r>
         <w:t>1</w:t>
       </w:r>
@@ -745,8 +750,8 @@
       <w:pPr>
         <w:pStyle w:val="Ttulo1"/>
       </w:pPr>
-      <w:bookmarkStart w:id="2" w:name="_gzsmidowzm5a" w:colFirst="0" w:colLast="0"/>
-      <w:bookmarkEnd w:id="2"/>
+      <w:bookmarkStart w:id="3" w:name="_gzsmidowzm5a" w:colFirst="0" w:colLast="0"/>
+      <w:bookmarkEnd w:id="3"/>
       <w:r>
         <w:t xml:space="preserve">2 </w:t>
       </w:r>
@@ -1158,7 +1163,7 @@
                     </pic:cNvPicPr>
                   </pic:nvPicPr>
                   <pic:blipFill rotWithShape="1">
-                    <a:blip r:embed="rId10">
+                    <a:blip r:embed="rId13">
                       <a:extLst>
                         <a:ext uri="{28A0092B-C50C-407E-A947-70E740481C1C}">
                           <a14:useLocalDpi xmlns:a14="http://schemas.microsoft.com/office/drawing/2010/main" val="0"/>
@@ -1572,7 +1577,7 @@
                     <pic:cNvPicPr/>
                   </pic:nvPicPr>
                   <pic:blipFill>
-                    <a:blip r:embed="rId11" cstate="print">
+                    <a:blip r:embed="rId14" cstate="print">
                       <a:extLst>
                         <a:ext uri="{28A0092B-C50C-407E-A947-70E740481C1C}">
                           <a14:useLocalDpi xmlns:a14="http://schemas.microsoft.com/office/drawing/2010/main" val="0"/>
@@ -1605,7 +1610,6 @@
           <w:highlight w:val="white"/>
         </w:rPr>
       </w:pPr>
-      <w:bookmarkStart w:id="3" w:name="_GoBack"/>
       <w:r>
         <w:rPr>
           <w:highlight w:val="white"/>
@@ -1625,7 +1629,6 @@
         <w:t>lustra las constelaciones definidas para CMM versión 1.3.</w:t>
       </w:r>
     </w:p>
-    <w:bookmarkEnd w:id="3"/>
     <w:p>
       <w:pPr>
         <w:pStyle w:val="Ttulo1"/>
@@ -1966,15 +1969,7 @@
         <w:t>Determina q</w:t>
       </w:r>
       <w:r>
-        <w:t xml:space="preserve">ue un proyecto u organización debería </w:t>
-      </w:r>
-      <w:proofErr w:type="gramStart"/>
-      <w:r>
-        <w:t>tener</w:t>
-      </w:r>
-      <w:proofErr w:type="gramEnd"/>
-      <w:r>
-        <w:t xml:space="preserve"> procesos que traten prácticas relacionadas con el desarrollo. Para determinar si estos procesos están desplegados,</w:t>
+        <w:t>ue un proyecto u organización debería tener procesos que traten prácticas relacionadas con el desarrollo. Para determinar si estos procesos están desplegados,</w:t>
       </w:r>
       <w:r>
         <w:t xml:space="preserve"> la organización debería establecer una correspondencia entre los mismos </w:t>
@@ -2432,7 +2427,7 @@
                     </pic:cNvPicPr>
                   </pic:nvPicPr>
                   <pic:blipFill rotWithShape="1">
-                    <a:blip r:embed="rId12">
+                    <a:blip r:embed="rId15">
                       <a:extLst>
                         <a:ext uri="{28A0092B-C50C-407E-A947-70E740481C1C}">
                           <a14:useLocalDpi xmlns:a14="http://schemas.microsoft.com/office/drawing/2010/main" val="0"/>
@@ -3203,7 +3198,7 @@
                     </pic:cNvPicPr>
                   </pic:nvPicPr>
                   <pic:blipFill rotWithShape="1">
-                    <a:blip r:embed="rId13">
+                    <a:blip r:embed="rId16">
                       <a:extLst>
                         <a:ext uri="{28A0092B-C50C-407E-A947-70E740481C1C}">
                           <a14:useLocalDpi xmlns:a14="http://schemas.microsoft.com/office/drawing/2010/main" val="0"/>
@@ -3582,7 +3577,7 @@
                     <pic:cNvPicPr preferRelativeResize="0"/>
                   </pic:nvPicPr>
                   <pic:blipFill>
-                    <a:blip r:embed="rId14"/>
+                    <a:blip r:embed="rId17"/>
                     <a:srcRect/>
                     <a:stretch>
                       <a:fillRect/>
@@ -3982,7 +3977,6 @@
         <w:rPr>
           <w:sz w:val="22"/>
         </w:rPr>
-        <w:lastRenderedPageBreak/>
         <w:t>8.2</w:t>
       </w:r>
       <w:r>
@@ -4012,6 +4006,7 @@
         <w:adjustRightInd w:val="0"/>
       </w:pPr>
       <w:r>
+        <w:lastRenderedPageBreak/>
         <w:t xml:space="preserve">Los cuatro niveles de capacidad, cada uno es </w:t>
       </w:r>
       <w:r>
@@ -4211,7 +4206,7 @@
                     </pic:cNvPicPr>
                   </pic:nvPicPr>
                   <pic:blipFill rotWithShape="1">
-                    <a:blip r:embed="rId15">
+                    <a:blip r:embed="rId18">
                       <a:extLst>
                         <a:ext uri="{28A0092B-C50C-407E-A947-70E740481C1C}">
                           <a14:useLocalDpi xmlns:a14="http://schemas.microsoft.com/office/drawing/2010/main" val="0"/>
@@ -4292,15 +4287,12 @@
     </w:p>
     <w:p>
       <w:r>
-        <w:t xml:space="preserve">Las áreas de proceso son conjuntos de actividades relacionadas en un área, que cuando se realizan conjuntamente, satisfacen un conjunto de metas que se </w:t>
-      </w:r>
+        <w:t>Las áreas de proceso son conjuntos de actividades relacionadas en un área, que cuando se realizan conjuntamente, satisfacen un conjunto de metas que se consideran importantes para lograr mejoras significativas en esa área.</w:t>
+      </w:r>
+    </w:p>
+    <w:p>
       <w:r>
         <w:lastRenderedPageBreak/>
-        <w:t>consideran importantes para lograr mejoras significativas en esa área.</w:t>
-      </w:r>
-    </w:p>
-    <w:p>
-      <w:r>
         <w:t>Las áreas de proceso se catalogan en cuatro diferentes categorías:</w:t>
       </w:r>
     </w:p>
@@ -4877,16 +4869,16 @@
         <w:ind w:left="0" w:firstLine="0"/>
       </w:pPr>
       <w:r>
+        <w:t xml:space="preserve">9.4 </w:t>
+      </w:r>
+      <w:r>
+        <w:t>SOPORTE</w:t>
+      </w:r>
+    </w:p>
+    <w:p/>
+    <w:p>
+      <w:r>
         <w:lastRenderedPageBreak/>
-        <w:t xml:space="preserve">9.4 </w:t>
-      </w:r>
-      <w:r>
-        <w:t>SOPORTE</w:t>
-      </w:r>
-    </w:p>
-    <w:p/>
-    <w:p>
-      <w:r>
         <w:t xml:space="preserve">Las áreas de proceso de soporte cubren las actividades que soportan el desarrollo </w:t>
       </w:r>
       <w:r>
@@ -5630,7 +5622,6 @@
         <w:rPr>
           <w:lang w:val="es-AR"/>
         </w:rPr>
-        <w:lastRenderedPageBreak/>
         <w:t>Aumento de la efectividad sobre la planificación realizada.</w:t>
       </w:r>
     </w:p>
@@ -5649,6 +5640,7 @@
         <w:rPr>
           <w:lang w:val="es-AR"/>
         </w:rPr>
+        <w:lastRenderedPageBreak/>
         <w:t>Mejora en la calidad de producto.</w:t>
       </w:r>
     </w:p>
@@ -5896,7 +5888,7 @@
                     <pic:cNvPicPr/>
                   </pic:nvPicPr>
                   <pic:blipFill>
-                    <a:blip r:embed="rId16" cstate="print">
+                    <a:blip r:embed="rId19" cstate="print">
                       <a:extLst>
                         <a:ext uri="{28A0092B-C50C-407E-A947-70E740481C1C}">
                           <a14:useLocalDpi xmlns:a14="http://schemas.microsoft.com/office/drawing/2010/main" val="0"/>
@@ -6073,6 +6065,7 @@
               <w:rPr>
                 <w:b/>
               </w:rPr>
+              <w:lastRenderedPageBreak/>
               <w:t>Áreas de proceso</w:t>
             </w:r>
           </w:p>
@@ -6881,6 +6874,7 @@
           <w:sz w:val="22"/>
           <w:szCs w:val="22"/>
         </w:rPr>
+        <w:lastRenderedPageBreak/>
         <w:t>12.4 SOFTWARE CONFIGURATION MANAGEMENT</w:t>
       </w:r>
     </w:p>
@@ -6968,9 +6962,6 @@
     </w:p>
     <w:p>
       <w:pPr>
-        <w:pBdr>
-          <w:top w:val="nil"/>
-        </w:pBdr>
         <w:ind w:firstLine="0"/>
       </w:pPr>
     </w:p>
@@ -7085,8 +7076,8 @@
             <v:path o:extrusionok="f" gradientshapeok="t" o:connecttype="rect"/>
             <o:lock v:ext="edit" aspectratio="t"/>
           </v:shapetype>
-          <v:shape id="_x0000_i1025" type="#_x0000_t75" style="width:224.45pt;height:160.5pt">
-            <v:imagedata r:id="rId17" o:title="comparacion"/>
+          <v:shape id="_x0000_i1025" type="#_x0000_t75" style="width:224.4pt;height:160.35pt">
+            <v:imagedata r:id="rId20" o:title="comparacion"/>
           </v:shape>
         </w:pict>
       </w:r>
@@ -7545,267 +7536,106 @@
 <w:ftr xmlns:wpc="http://schemas.microsoft.com/office/word/2010/wordprocessingCanvas" xmlns:mc="http://schemas.openxmlformats.org/markup-compatibility/2006" xmlns:o="urn:schemas-microsoft-com:office:office" xmlns:r="http://schemas.openxmlformats.org/officeDocument/2006/relationships" xmlns:m="http://schemas.openxmlformats.org/officeDocument/2006/math" xmlns:v="urn:schemas-microsoft-com:vml" xmlns:wp14="http://schemas.microsoft.com/office/word/2010/wordprocessingDrawing" xmlns:wp="http://schemas.openxmlformats.org/drawingml/2006/wordprocessingDrawing" xmlns:w10="urn:schemas-microsoft-com:office:word" xmlns:w="http://schemas.openxmlformats.org/wordprocessingml/2006/main" xmlns:w14="http://schemas.microsoft.com/office/word/2010/wordml" xmlns:wpg="http://schemas.microsoft.com/office/word/2010/wordprocessingGroup" xmlns:wpi="http://schemas.microsoft.com/office/word/2010/wordprocessingInk" xmlns:wne="http://schemas.microsoft.com/office/word/2006/wordml" xmlns:wps="http://schemas.microsoft.com/office/word/2010/wordprocessingShape" mc:Ignorable="w14 wp14">
   <w:p>
     <w:pPr>
+      <w:pStyle w:val="Piedepgina"/>
+      <w:pBdr>
+        <w:top w:val="thinThickSmallGap" w:sz="24" w:space="1" w:color="auto"/>
+        <w:left w:val="none" w:sz="0" w:space="0" w:color="auto"/>
+        <w:bottom w:val="none" w:sz="0" w:space="0" w:color="auto"/>
+        <w:right w:val="none" w:sz="0" w:space="0" w:color="auto"/>
+        <w:between w:val="none" w:sz="0" w:space="0" w:color="auto"/>
+      </w:pBdr>
+    </w:pPr>
+  </w:p>
+</w:ftr>
+</file>
+
+<file path=word/footer2.xml><?xml version="1.0" encoding="utf-8"?>
+<w:ftr xmlns:wpc="http://schemas.microsoft.com/office/word/2010/wordprocessingCanvas" xmlns:mc="http://schemas.openxmlformats.org/markup-compatibility/2006" xmlns:o="urn:schemas-microsoft-com:office:office" xmlns:r="http://schemas.openxmlformats.org/officeDocument/2006/relationships" xmlns:m="http://schemas.openxmlformats.org/officeDocument/2006/math" xmlns:v="urn:schemas-microsoft-com:vml" xmlns:wp14="http://schemas.microsoft.com/office/word/2010/wordprocessingDrawing" xmlns:wp="http://schemas.openxmlformats.org/drawingml/2006/wordprocessingDrawing" xmlns:w10="urn:schemas-microsoft-com:office:word" xmlns:w="http://schemas.openxmlformats.org/wordprocessingml/2006/main" xmlns:w14="http://schemas.microsoft.com/office/word/2010/wordml" xmlns:wpg="http://schemas.microsoft.com/office/word/2010/wordprocessingGroup" xmlns:wpi="http://schemas.microsoft.com/office/word/2010/wordprocessingInk" xmlns:wne="http://schemas.microsoft.com/office/word/2006/wordml" xmlns:wps="http://schemas.microsoft.com/office/word/2010/wordprocessingShape" mc:Ignorable="w14 wp14">
+  <w:p>
+    <w:pPr>
+      <w:pBdr>
+        <w:top w:val="thinThickSmallGap" w:sz="24" w:space="1" w:color="auto"/>
+        <w:left w:val="none" w:sz="0" w:space="0" w:color="auto"/>
+        <w:bottom w:val="none" w:sz="0" w:space="0" w:color="auto"/>
+        <w:right w:val="none" w:sz="0" w:space="0" w:color="auto"/>
+        <w:between w:val="none" w:sz="0" w:space="0" w:color="auto"/>
+      </w:pBdr>
       <w:tabs>
         <w:tab w:val="center" w:pos="4419"/>
         <w:tab w:val="right" w:pos="8838"/>
       </w:tabs>
       <w:ind w:firstLine="0"/>
-      <w:jc w:val="left"/>
-      <w:rPr>
-        <w:rFonts w:ascii="Times New Roman" w:eastAsia="Times New Roman" w:hAnsi="Times New Roman" w:cs="Times New Roman"/>
+      <w:jc w:val="center"/>
+      <w:rPr>
+        <w:rFonts w:eastAsia="Times New Roman"/>
+        <w:color w:val="1F4E79" w:themeColor="accent1" w:themeShade="80"/>
         <w:sz w:val="24"/>
         <w:szCs w:val="24"/>
       </w:rPr>
     </w:pPr>
     <w:r>
       <w:rPr>
-        <w:rFonts w:ascii="Times New Roman" w:eastAsia="Times New Roman" w:hAnsi="Times New Roman" w:cs="Times New Roman"/>
-        <w:noProof/>
+        <w:rFonts w:eastAsia="Times New Roman"/>
+        <w:color w:val="1F4E79" w:themeColor="accent1" w:themeShade="80"/>
         <w:sz w:val="24"/>
         <w:szCs w:val="24"/>
-        <w:lang w:eastAsia="es-ES"/>
-      </w:rPr>
-      <w:drawing>
-        <wp:inline distT="0" distB="0" distL="0" distR="0">
-          <wp:extent cx="6151880" cy="400685"/>
-          <wp:effectExtent l="0" t="0" r="1270" b="0"/>
-          <wp:docPr id="9" name="0 Imagen"/>
-          <wp:cNvGraphicFramePr>
-            <a:graphicFrameLocks xmlns:a="http://schemas.openxmlformats.org/drawingml/2006/main" noChangeAspect="1"/>
-          </wp:cNvGraphicFramePr>
-          <a:graphic xmlns:a="http://schemas.openxmlformats.org/drawingml/2006/main">
-            <a:graphicData uri="http://schemas.openxmlformats.org/drawingml/2006/picture">
-              <pic:pic xmlns:pic="http://schemas.openxmlformats.org/drawingml/2006/picture">
-                <pic:nvPicPr>
-                  <pic:cNvPr id="0" name="Pie.png"/>
-                  <pic:cNvPicPr/>
-                </pic:nvPicPr>
-                <pic:blipFill>
-                  <a:blip r:embed="rId1">
-                    <a:extLst>
-                      <a:ext uri="{28A0092B-C50C-407E-A947-70E740481C1C}">
-                        <a14:useLocalDpi xmlns:a14="http://schemas.microsoft.com/office/drawing/2010/main" val="0"/>
-                      </a:ext>
-                    </a:extLst>
-                  </a:blip>
-                  <a:stretch>
-                    <a:fillRect/>
-                  </a:stretch>
-                </pic:blipFill>
-                <pic:spPr>
-                  <a:xfrm>
-                    <a:off x="0" y="0"/>
-                    <a:ext cx="6151880" cy="400685"/>
-                  </a:xfrm>
-                  <a:prstGeom prst="rect">
-                    <a:avLst/>
-                  </a:prstGeom>
-                </pic:spPr>
-              </pic:pic>
-            </a:graphicData>
-          </a:graphic>
-        </wp:inline>
-      </w:drawing>
+      </w:rPr>
+      <w:fldChar w:fldCharType="begin"/>
     </w:r>
     <w:r>
       <w:rPr>
-        <w:rFonts w:ascii="Times New Roman" w:eastAsia="Times New Roman" w:hAnsi="Times New Roman" w:cs="Times New Roman"/>
-        <w:noProof/>
+        <w:rFonts w:eastAsia="Times New Roman"/>
+        <w:color w:val="1F4E79" w:themeColor="accent1" w:themeShade="80"/>
         <w:sz w:val="24"/>
         <w:szCs w:val="24"/>
-        <w:lang w:eastAsia="es-ES"/>
-      </w:rPr>
-      <mc:AlternateContent>
-        <mc:Choice Requires="wps">
-          <w:drawing>
-            <wp:anchor distT="0" distB="0" distL="114300" distR="114300" simplePos="0" relativeHeight="251659264" behindDoc="0" locked="0" layoutInCell="1" allowOverlap="1" wp14:anchorId="2A9E6483" wp14:editId="1982C65D">
-              <wp:simplePos x="0" y="0"/>
-              <wp:positionH relativeFrom="column">
-                <wp:posOffset>5349399</wp:posOffset>
-              </wp:positionH>
-              <wp:positionV relativeFrom="paragraph">
-                <wp:posOffset>-40640</wp:posOffset>
-              </wp:positionV>
-              <wp:extent cx="421322" cy="1403985"/>
-              <wp:effectExtent l="0" t="0" r="0" b="0"/>
-              <wp:wrapNone/>
-              <wp:docPr id="307" name="Cuadro de texto 2"/>
-              <wp:cNvGraphicFramePr>
-                <a:graphicFrameLocks xmlns:a="http://schemas.openxmlformats.org/drawingml/2006/main"/>
-              </wp:cNvGraphicFramePr>
-              <a:graphic xmlns:a="http://schemas.openxmlformats.org/drawingml/2006/main">
-                <a:graphicData uri="http://schemas.microsoft.com/office/word/2010/wordprocessingShape">
-                  <wps:wsp>
-                    <wps:cNvSpPr txBox="1">
-                      <a:spLocks noChangeArrowheads="1"/>
-                    </wps:cNvSpPr>
-                    <wps:spPr bwMode="auto">
-                      <a:xfrm>
-                        <a:off x="0" y="0"/>
-                        <a:ext cx="421322" cy="1403985"/>
-                      </a:xfrm>
-                      <a:prstGeom prst="rect">
-                        <a:avLst/>
-                      </a:prstGeom>
-                      <a:noFill/>
-                      <a:ln w="9525">
-                        <a:noFill/>
-                        <a:miter lim="800000"/>
-                        <a:headEnd/>
-                        <a:tailEnd/>
-                      </a:ln>
-                    </wps:spPr>
-                    <wps:txbx>
-                      <w:txbxContent>
-                        <w:p>
-                          <w:pPr>
-                            <w:ind w:firstLine="0"/>
-                            <w:jc w:val="center"/>
-                            <w:rPr>
-                              <w:b/>
-                              <w:color w:val="1F4E79" w:themeColor="accent1" w:themeShade="80"/>
-                              <w:sz w:val="24"/>
-                              <w:szCs w:val="24"/>
-                            </w:rPr>
-                          </w:pPr>
-                          <w:r>
-                            <w:rPr>
-                              <w:b/>
-                              <w:color w:val="1F4E79" w:themeColor="accent1" w:themeShade="80"/>
-                              <w:sz w:val="24"/>
-                              <w:szCs w:val="24"/>
-                            </w:rPr>
-                            <w:fldChar w:fldCharType="begin"/>
-                          </w:r>
-                          <w:r>
-                            <w:rPr>
-                              <w:b/>
-                              <w:color w:val="1F4E79" w:themeColor="accent1" w:themeShade="80"/>
-                              <w:sz w:val="24"/>
-                              <w:szCs w:val="24"/>
-                            </w:rPr>
-                            <w:instrText>PAGE   \* MERGEFORMAT</w:instrText>
-                          </w:r>
-                          <w:r>
-                            <w:rPr>
-                              <w:b/>
-                              <w:color w:val="1F4E79" w:themeColor="accent1" w:themeShade="80"/>
-                              <w:sz w:val="24"/>
-                              <w:szCs w:val="24"/>
-                            </w:rPr>
-                            <w:fldChar w:fldCharType="separate"/>
-                          </w:r>
-                          <w:r>
-                            <w:rPr>
-                              <w:b/>
-                              <w:noProof/>
-                              <w:color w:val="1F4E79" w:themeColor="accent1" w:themeShade="80"/>
-                              <w:sz w:val="24"/>
-                              <w:szCs w:val="24"/>
-                            </w:rPr>
-                            <w:t>7</w:t>
-                          </w:r>
-                          <w:r>
-                            <w:rPr>
-                              <w:b/>
-                              <w:color w:val="1F4E79" w:themeColor="accent1" w:themeShade="80"/>
-                              <w:sz w:val="24"/>
-                              <w:szCs w:val="24"/>
-                            </w:rPr>
-                            <w:fldChar w:fldCharType="end"/>
-                          </w:r>
-                        </w:p>
-                      </w:txbxContent>
-                    </wps:txbx>
-                    <wps:bodyPr rot="0" vert="horz" wrap="square" lIns="91440" tIns="45720" rIns="91440" bIns="45720" anchor="t" anchorCtr="0">
-                      <a:spAutoFit/>
-                    </wps:bodyPr>
-                  </wps:wsp>
-                </a:graphicData>
-              </a:graphic>
-              <wp14:sizeRelH relativeFrom="margin">
-                <wp14:pctWidth>0</wp14:pctWidth>
-              </wp14:sizeRelH>
-              <wp14:sizeRelV relativeFrom="margin">
-                <wp14:pctHeight>20000</wp14:pctHeight>
-              </wp14:sizeRelV>
-            </wp:anchor>
-          </w:drawing>
-        </mc:Choice>
-        <mc:Fallback>
-          <w:pict>
-            <v:shapetype id="_x0000_t202" coordsize="21600,21600" o:spt="202" path="m,l,21600r21600,l21600,xe">
-              <v:stroke joinstyle="miter"/>
-              <v:path gradientshapeok="t" o:connecttype="rect"/>
-            </v:shapetype>
-            <v:shape id="Cuadro de texto 2" o:spid="_x0000_s1026" type="#_x0000_t202" style="position:absolute;margin-left:421.2pt;margin-top:-3.2pt;width:33.15pt;height:110.55pt;z-index:251659264;visibility:visible;mso-wrap-style:square;mso-width-percent:0;mso-height-percent:200;mso-wrap-distance-left:9pt;mso-wrap-distance-top:0;mso-wrap-distance-right:9pt;mso-wrap-distance-bottom:0;mso-position-horizontal:absolute;mso-position-horizontal-relative:text;mso-position-vertical:absolute;mso-position-vertical-relative:text;mso-width-percent:0;mso-height-percent:200;mso-width-relative:margin;mso-height-relative:margin;v-text-anchor:top" o:gfxdata="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" filled="f" stroked="f">
-              <v:textbox style="mso-fit-shape-to-text:t">
-                <w:txbxContent>
-                  <w:p>
-                    <w:pPr>
-                      <w:ind w:firstLine="0"/>
-                      <w:jc w:val="center"/>
-                      <w:rPr>
-                        <w:b/>
-                        <w:color w:val="1F4E79" w:themeColor="accent1" w:themeShade="80"/>
-                        <w:sz w:val="24"/>
-                        <w:szCs w:val="24"/>
-                      </w:rPr>
-                    </w:pPr>
-                    <w:r>
-                      <w:rPr>
-                        <w:b/>
-                        <w:color w:val="1F4E79" w:themeColor="accent1" w:themeShade="80"/>
-                        <w:sz w:val="24"/>
-                        <w:szCs w:val="24"/>
-                      </w:rPr>
-                      <w:fldChar w:fldCharType="begin"/>
-                    </w:r>
-                    <w:r>
-                      <w:rPr>
-                        <w:b/>
-                        <w:color w:val="1F4E79" w:themeColor="accent1" w:themeShade="80"/>
-                        <w:sz w:val="24"/>
-                        <w:szCs w:val="24"/>
-                      </w:rPr>
-                      <w:instrText>PAGE   \* MERGEFORMAT</w:instrText>
-                    </w:r>
-                    <w:r>
-                      <w:rPr>
-                        <w:b/>
-                        <w:color w:val="1F4E79" w:themeColor="accent1" w:themeShade="80"/>
-                        <w:sz w:val="24"/>
-                        <w:szCs w:val="24"/>
-                      </w:rPr>
-                      <w:fldChar w:fldCharType="separate"/>
-                    </w:r>
-                    <w:r>
-                      <w:rPr>
-                        <w:b/>
-                        <w:noProof/>
-                        <w:color w:val="1F4E79" w:themeColor="accent1" w:themeShade="80"/>
-                        <w:sz w:val="24"/>
-                        <w:szCs w:val="24"/>
-                      </w:rPr>
-                      <w:t>7</w:t>
-                    </w:r>
-                    <w:r>
-                      <w:rPr>
-                        <w:b/>
-                        <w:color w:val="1F4E79" w:themeColor="accent1" w:themeShade="80"/>
-                        <w:sz w:val="24"/>
-                        <w:szCs w:val="24"/>
-                      </w:rPr>
-                      <w:fldChar w:fldCharType="end"/>
-                    </w:r>
-                  </w:p>
-                </w:txbxContent>
-              </v:textbox>
-            </v:shape>
-          </w:pict>
-        </mc:Fallback>
-      </mc:AlternateContent>
+      </w:rPr>
+      <w:instrText>PAGE   \* MERGEFORMAT</w:instrText>
     </w:r>
+    <w:r>
+      <w:rPr>
+        <w:rFonts w:eastAsia="Times New Roman"/>
+        <w:color w:val="1F4E79" w:themeColor="accent1" w:themeShade="80"/>
+        <w:sz w:val="24"/>
+        <w:szCs w:val="24"/>
+      </w:rPr>
+      <w:fldChar w:fldCharType="separate"/>
+    </w:r>
+    <w:r>
+      <w:rPr>
+        <w:rFonts w:eastAsia="Times New Roman"/>
+        <w:noProof/>
+        <w:color w:val="1F4E79" w:themeColor="accent1" w:themeShade="80"/>
+        <w:sz w:val="24"/>
+        <w:szCs w:val="24"/>
+      </w:rPr>
+      <w:t>2</w:t>
+    </w:r>
+    <w:r>
+      <w:rPr>
+        <w:rFonts w:eastAsia="Times New Roman"/>
+        <w:color w:val="1F4E79" w:themeColor="accent1" w:themeShade="80"/>
+        <w:sz w:val="24"/>
+        <w:szCs w:val="24"/>
+      </w:rPr>
+      <w:fldChar w:fldCharType="end"/>
+    </w:r>
+  </w:p>
+</w:ftr>
+</file>
+
+<file path=word/footer3.xml><?xml version="1.0" encoding="utf-8"?>
+<w:ftr xmlns:wpc="http://schemas.microsoft.com/office/word/2010/wordprocessingCanvas" xmlns:mc="http://schemas.openxmlformats.org/markup-compatibility/2006" xmlns:o="urn:schemas-microsoft-com:office:office" xmlns:r="http://schemas.openxmlformats.org/officeDocument/2006/relationships" xmlns:m="http://schemas.openxmlformats.org/officeDocument/2006/math" xmlns:v="urn:schemas-microsoft-com:vml" xmlns:wp14="http://schemas.microsoft.com/office/word/2010/wordprocessingDrawing" xmlns:wp="http://schemas.openxmlformats.org/drawingml/2006/wordprocessingDrawing" xmlns:w10="urn:schemas-microsoft-com:office:word" xmlns:w="http://schemas.openxmlformats.org/wordprocessingml/2006/main" xmlns:w14="http://schemas.microsoft.com/office/word/2010/wordml" xmlns:wpg="http://schemas.microsoft.com/office/word/2010/wordprocessingGroup" xmlns:wpi="http://schemas.microsoft.com/office/word/2010/wordprocessingInk" xmlns:wne="http://schemas.microsoft.com/office/word/2006/wordml" xmlns:wps="http://schemas.microsoft.com/office/word/2010/wordprocessingShape" mc:Ignorable="w14 wp14">
+  <w:p>
+    <w:pPr>
+      <w:pStyle w:val="Piedepgina"/>
+      <w:pBdr>
+        <w:top w:val="thinThickSmallGap" w:sz="24" w:space="1" w:color="auto"/>
+        <w:left w:val="none" w:sz="0" w:space="0" w:color="auto"/>
+        <w:bottom w:val="none" w:sz="0" w:space="0" w:color="auto"/>
+        <w:right w:val="none" w:sz="0" w:space="0" w:color="auto"/>
+        <w:between w:val="none" w:sz="0" w:space="0" w:color="auto"/>
+      </w:pBdr>
+    </w:pPr>
   </w:p>
 </w:ftr>
 </file>
@@ -7833,56 +7663,46 @@
 <w:hdr xmlns:wpc="http://schemas.microsoft.com/office/word/2010/wordprocessingCanvas" xmlns:mc="http://schemas.openxmlformats.org/markup-compatibility/2006" xmlns:o="urn:schemas-microsoft-com:office:office" xmlns:r="http://schemas.openxmlformats.org/officeDocument/2006/relationships" xmlns:m="http://schemas.openxmlformats.org/officeDocument/2006/math" xmlns:v="urn:schemas-microsoft-com:vml" xmlns:wp14="http://schemas.microsoft.com/office/word/2010/wordprocessingDrawing" xmlns:wp="http://schemas.openxmlformats.org/drawingml/2006/wordprocessingDrawing" xmlns:w10="urn:schemas-microsoft-com:office:word" xmlns:w="http://schemas.openxmlformats.org/wordprocessingml/2006/main" xmlns:w14="http://schemas.microsoft.com/office/word/2010/wordml" xmlns:wpg="http://schemas.microsoft.com/office/word/2010/wordprocessingGroup" xmlns:wpi="http://schemas.microsoft.com/office/word/2010/wordprocessingInk" xmlns:wne="http://schemas.microsoft.com/office/word/2006/wordml" xmlns:wps="http://schemas.microsoft.com/office/word/2010/wordprocessingShape" mc:Ignorable="w14 wp14">
   <w:p>
     <w:pPr>
+      <w:pBdr>
+        <w:top w:val="none" w:sz="0" w:space="0" w:color="auto"/>
+        <w:left w:val="none" w:sz="0" w:space="0" w:color="auto"/>
+        <w:bottom w:val="thickThinSmallGap" w:sz="24" w:space="1" w:color="auto"/>
+        <w:right w:val="none" w:sz="0" w:space="0" w:color="auto"/>
+        <w:between w:val="none" w:sz="0" w:space="0" w:color="auto"/>
+      </w:pBdr>
       <w:spacing w:before="567"/>
       <w:ind w:right="360" w:firstLine="0"/>
     </w:pPr>
-    <w:r>
-      <w:rPr>
-        <w:noProof/>
-        <w:lang w:eastAsia="es-ES"/>
-      </w:rPr>
-      <w:drawing>
-        <wp:inline distT="0" distB="0" distL="0" distR="0">
-          <wp:extent cx="6151880" cy="589280"/>
-          <wp:effectExtent l="0" t="0" r="1270" b="1270"/>
-          <wp:docPr id="8" name="0 Imagen"/>
-          <wp:cNvGraphicFramePr>
-            <a:graphicFrameLocks xmlns:a="http://schemas.openxmlformats.org/drawingml/2006/main" noChangeAspect="1"/>
-          </wp:cNvGraphicFramePr>
-          <a:graphic xmlns:a="http://schemas.openxmlformats.org/drawingml/2006/main">
-            <a:graphicData uri="http://schemas.openxmlformats.org/drawingml/2006/picture">
-              <pic:pic xmlns:pic="http://schemas.openxmlformats.org/drawingml/2006/picture">
-                <pic:nvPicPr>
-                  <pic:cNvPr id="0" name="Encabezado.png"/>
-                  <pic:cNvPicPr/>
-                </pic:nvPicPr>
-                <pic:blipFill>
-                  <a:blip r:embed="rId1">
-                    <a:extLst>
-                      <a:ext uri="{28A0092B-C50C-407E-A947-70E740481C1C}">
-                        <a14:useLocalDpi xmlns:a14="http://schemas.microsoft.com/office/drawing/2010/main" val="0"/>
-                      </a:ext>
-                    </a:extLst>
-                  </a:blip>
-                  <a:stretch>
-                    <a:fillRect/>
-                  </a:stretch>
-                </pic:blipFill>
-                <pic:spPr>
-                  <a:xfrm>
-                    <a:off x="0" y="0"/>
-                    <a:ext cx="6151880" cy="589280"/>
-                  </a:xfrm>
-                  <a:prstGeom prst="rect">
-                    <a:avLst/>
-                  </a:prstGeom>
-                </pic:spPr>
-              </pic:pic>
-            </a:graphicData>
-          </a:graphic>
-        </wp:inline>
-      </w:drawing>
-    </w:r>
+  </w:p>
+  <w:p>
+    <w:pPr>
+      <w:pBdr>
+        <w:top w:val="none" w:sz="0" w:space="0" w:color="auto"/>
+        <w:left w:val="none" w:sz="0" w:space="0" w:color="auto"/>
+        <w:bottom w:val="thickThinSmallGap" w:sz="24" w:space="1" w:color="auto"/>
+        <w:right w:val="none" w:sz="0" w:space="0" w:color="auto"/>
+        <w:between w:val="none" w:sz="0" w:space="0" w:color="auto"/>
+      </w:pBdr>
+      <w:spacing w:before="567"/>
+      <w:ind w:right="360" w:firstLine="0"/>
+    </w:pPr>
+  </w:p>
+</w:hdr>
+</file>
+
+<file path=word/header2.xml><?xml version="1.0" encoding="utf-8"?>
+<w:hdr xmlns:wpc="http://schemas.microsoft.com/office/word/2010/wordprocessingCanvas" xmlns:mc="http://schemas.openxmlformats.org/markup-compatibility/2006" xmlns:o="urn:schemas-microsoft-com:office:office" xmlns:r="http://schemas.openxmlformats.org/officeDocument/2006/relationships" xmlns:m="http://schemas.openxmlformats.org/officeDocument/2006/math" xmlns:v="urn:schemas-microsoft-com:vml" xmlns:wp14="http://schemas.microsoft.com/office/word/2010/wordprocessingDrawing" xmlns:wp="http://schemas.openxmlformats.org/drawingml/2006/wordprocessingDrawing" xmlns:w10="urn:schemas-microsoft-com:office:word" xmlns:w="http://schemas.openxmlformats.org/wordprocessingml/2006/main" xmlns:w14="http://schemas.microsoft.com/office/word/2010/wordml" xmlns:wpg="http://schemas.microsoft.com/office/word/2010/wordprocessingGroup" xmlns:wpi="http://schemas.microsoft.com/office/word/2010/wordprocessingInk" xmlns:wne="http://schemas.microsoft.com/office/word/2006/wordml" xmlns:wps="http://schemas.microsoft.com/office/word/2010/wordprocessingShape" mc:Ignorable="w14 wp14">
+  <w:p>
+    <w:pPr>
+      <w:pStyle w:val="Encabezado"/>
+      <w:pBdr>
+        <w:top w:val="thinThickSmallGap" w:sz="24" w:space="1" w:color="auto"/>
+        <w:left w:val="none" w:sz="0" w:space="0" w:color="auto"/>
+        <w:bottom w:val="none" w:sz="0" w:space="0" w:color="auto"/>
+        <w:right w:val="none" w:sz="0" w:space="0" w:color="auto"/>
+        <w:between w:val="none" w:sz="0" w:space="0" w:color="auto"/>
+      </w:pBdr>
+    </w:pPr>
   </w:p>
 </w:hdr>
 </file>
@@ -14233,7 +14053,7 @@
   <a:extraClrSchemeLst/>
   <a:extLst>
     <a:ext uri="{05A4C25C-085E-4340-85A3-A5531E510DB2}">
-      <thm15:themeFamily xmlns:thm15="http://schemas.microsoft.com/office/thememl/2012/main" xmlns="" name="Office Theme" id="{62F939B6-93AF-4DB8-9C6B-D6C7DFDC589F}" vid="{4A3C46E8-61CC-4603-A589-7422A47A8E4A}"/>
+      <thm15:themeFamily xmlns="" xmlns:thm15="http://schemas.microsoft.com/office/thememl/2012/main" name="Office Theme" id="{62F939B6-93AF-4DB8-9C6B-D6C7DFDC589F}" vid="{4A3C46E8-61CC-4603-A589-7422A47A8E4A}"/>
     </a:ext>
   </a:extLst>
 </a:theme>

</xml_diff>

<commit_message>
INTRO y RESUMEN CORREGIDOS
</commit_message>
<xml_diff>
--- a/Trabajos Conceptuales/Reporte Técnico/RT_CMMI-DEV_versionK.docx
+++ b/Trabajos Conceptuales/Reporte Técnico/RT_CMMI-DEV_versionK.docx
@@ -10,9 +10,7 @@
         </w:rPr>
       </w:pPr>
       <w:bookmarkStart w:id="0" w:name="_4zrprtexvebc" w:colFirst="0" w:colLast="0"/>
-      <w:bookmarkStart w:id="1" w:name="_GoBack"/>
       <w:bookmarkEnd w:id="0"/>
-      <w:bookmarkEnd w:id="1"/>
     </w:p>
     <w:p>
       <w:pPr>
@@ -435,7 +433,111 @@
           <w:i/>
           <w:color w:val="auto"/>
         </w:rPr>
-        <w:t xml:space="preserve">En el presente reporte técnico desarrollamos el concepto de CMMI, que es un modelo de evaluación y mejora de procesos de desarrollo, útil para determinar, buscar e implementar mejoras, analizar los riesgos, determinando la capacidad de los procesos y estableciendo un nivel de madurez para la organización. A su vez se tendrá en cuenta que tipo de beneficios acarrea la mejora de procesos en la organización. </w:t>
+        <w:t>En el presente reporte técnico desarrollamos el concepto de</w:t>
+      </w:r>
+      <w:r>
+        <w:rPr>
+          <w:i/>
+          <w:color w:val="auto"/>
+        </w:rPr>
+        <w:t xml:space="preserve"> CMMI</w:t>
+      </w:r>
+      <w:r>
+        <w:rPr>
+          <w:b/>
+          <w:i/>
+          <w:color w:val="auto"/>
+        </w:rPr>
+        <w:t xml:space="preserve"> </w:t>
+      </w:r>
+      <w:r>
+        <w:rPr>
+          <w:i/>
+        </w:rPr>
+        <w:t>(</w:t>
+      </w:r>
+      <w:proofErr w:type="spellStart"/>
+      <w:r>
+        <w:rPr>
+          <w:i/>
+        </w:rPr>
+        <w:t>Capability</w:t>
+      </w:r>
+      <w:proofErr w:type="spellEnd"/>
+      <w:r>
+        <w:rPr>
+          <w:i/>
+        </w:rPr>
+        <w:t xml:space="preserve"> </w:t>
+      </w:r>
+      <w:proofErr w:type="spellStart"/>
+      <w:r>
+        <w:rPr>
+          <w:i/>
+        </w:rPr>
+        <w:t>Maturity</w:t>
+      </w:r>
+      <w:proofErr w:type="spellEnd"/>
+      <w:r>
+        <w:rPr>
+          <w:i/>
+        </w:rPr>
+        <w:t xml:space="preserve"> </w:t>
+      </w:r>
+      <w:proofErr w:type="spellStart"/>
+      <w:r>
+        <w:rPr>
+          <w:i/>
+        </w:rPr>
+        <w:t>Model</w:t>
+      </w:r>
+      <w:proofErr w:type="spellEnd"/>
+      <w:r>
+        <w:rPr>
+          <w:i/>
+        </w:rPr>
+        <w:t xml:space="preserve"> </w:t>
+      </w:r>
+      <w:proofErr w:type="spellStart"/>
+      <w:r>
+        <w:rPr>
+          <w:i/>
+        </w:rPr>
+        <w:t>Integration</w:t>
+      </w:r>
+      <w:proofErr w:type="spellEnd"/>
+      <w:r>
+        <w:rPr>
+          <w:i/>
+        </w:rPr>
+        <w:t>)</w:t>
+      </w:r>
+      <w:r>
+        <w:rPr>
+          <w:i/>
+        </w:rPr>
+        <w:t xml:space="preserve"> cuyos modelos establecen un conjunto de buenas prácticas que facilitan a las organizaciones</w:t>
+      </w:r>
+      <w:r>
+        <w:rPr>
+          <w:i/>
+          <w:color w:val="auto"/>
+        </w:rPr>
+        <w:t xml:space="preserve"> la evaluación y mejora de sus procesos</w:t>
+      </w:r>
+      <w:r>
+        <w:rPr>
+          <w:i/>
+          <w:color w:val="auto"/>
+        </w:rPr>
+        <w:t>, a fin de determinar la capacidad de los mismos y lograr establecer un nivel de madurez para la organización</w:t>
+      </w:r>
+      <w:r>
+        <w:rPr>
+          <w:i/>
+          <w:color w:val="auto"/>
+        </w:rPr>
+        <w:t>.</w:t>
       </w:r>
     </w:p>
     <w:p>
@@ -453,7 +555,179 @@
           <w:i/>
           <w:color w:val="auto"/>
         </w:rPr>
-        <w:t>Por último se identificarán algunas de las ventajas y desventajas más significativas que presenta CMMI en la actualidad</w:t>
+        <w:t>Actualmente existen tres áreas de interés</w:t>
+      </w:r>
+      <w:r>
+        <w:rPr>
+          <w:i/>
+          <w:color w:val="auto"/>
+        </w:rPr>
+        <w:t xml:space="preserve"> para CMMI</w:t>
+      </w:r>
+      <w:r>
+        <w:rPr>
+          <w:i/>
+          <w:color w:val="auto"/>
+        </w:rPr>
+        <w:t>:</w:t>
+      </w:r>
+    </w:p>
+    <w:p>
+      <w:pPr>
+        <w:pStyle w:val="Prrafodelista"/>
+        <w:numPr>
+          <w:ilvl w:val="0"/>
+          <w:numId w:val="15"/>
+        </w:numPr>
+        <w:ind w:left="720"/>
+        <w:rPr>
+          <w:i/>
+          <w:lang w:val="es-AR"/>
+        </w:rPr>
+      </w:pPr>
+      <w:r>
+        <w:rPr>
+          <w:i/>
+          <w:lang w:val="es-AR"/>
+        </w:rPr>
+        <w:t>Desarrollo: para la cual existen los modelos CMMI-DEV que provee una guía para monitorear y administrar procesos de desarrollo.</w:t>
+      </w:r>
+    </w:p>
+    <w:p>
+      <w:pPr>
+        <w:pStyle w:val="Prrafodelista"/>
+        <w:numPr>
+          <w:ilvl w:val="0"/>
+          <w:numId w:val="15"/>
+        </w:numPr>
+        <w:ind w:left="720"/>
+        <w:rPr>
+          <w:i/>
+          <w:lang w:val="es-AR"/>
+        </w:rPr>
+      </w:pPr>
+      <w:r>
+        <w:rPr>
+          <w:i/>
+          <w:lang w:val="es-AR"/>
+        </w:rPr>
+        <w:t>Servicios: para la cual fueron concebidos los modelos CMMI-SVC que proporcionan lineamientos para entregar servicios, ya sean internos o externos.</w:t>
+      </w:r>
+    </w:p>
+    <w:p>
+      <w:pPr>
+        <w:pStyle w:val="Prrafodelista"/>
+        <w:numPr>
+          <w:ilvl w:val="0"/>
+          <w:numId w:val="15"/>
+        </w:numPr>
+        <w:ind w:left="720"/>
+        <w:rPr>
+          <w:i/>
+          <w:lang w:val="es-AR"/>
+        </w:rPr>
+      </w:pPr>
+      <w:r>
+        <w:rPr>
+          <w:i/>
+          <w:lang w:val="es-AR"/>
+        </w:rPr>
+        <w:t xml:space="preserve">Adquisición: para la cual se crearon los modelos CMMI-ACQ que </w:t>
+      </w:r>
+      <w:r>
+        <w:rPr>
+          <w:i/>
+          <w:lang w:val="es-AR"/>
+        </w:rPr>
+        <w:t>aportan buenas prácticas para seleccionar, administrar y adquirir productos y servicios.</w:t>
+      </w:r>
+    </w:p>
+    <w:p>
+      <w:pPr>
+        <w:tabs>
+          <w:tab w:val="left" w:pos="425"/>
+        </w:tabs>
+        <w:rPr>
+          <w:i/>
+          <w:color w:val="auto"/>
+        </w:rPr>
+      </w:pPr>
+      <w:r>
+        <w:rPr>
+          <w:i/>
+          <w:color w:val="auto"/>
+        </w:rPr>
+        <w:t xml:space="preserve"> </w:t>
+      </w:r>
+      <w:r>
+        <w:rPr>
+          <w:i/>
+          <w:color w:val="auto"/>
+        </w:rPr>
+        <w:t xml:space="preserve">Nos centraremos </w:t>
+      </w:r>
+      <w:r>
+        <w:rPr>
+          <w:i/>
+          <w:color w:val="auto"/>
+        </w:rPr>
+        <w:t>en CMMI-DEV a fin de comprender su utilidad</w:t>
+      </w:r>
+      <w:r>
+        <w:rPr>
+          <w:i/>
+          <w:color w:val="auto"/>
+        </w:rPr>
+        <w:t xml:space="preserve">  para la l</w:t>
+      </w:r>
+      <w:r>
+        <w:rPr>
+          <w:i/>
+          <w:color w:val="auto"/>
+        </w:rPr>
+        <w:t>ocaliz</w:t>
+      </w:r>
+      <w:r>
+        <w:rPr>
+          <w:i/>
+          <w:color w:val="auto"/>
+        </w:rPr>
+        <w:t>ación y resolución de defectos, m</w:t>
+      </w:r>
+      <w:r>
+        <w:rPr>
+          <w:i/>
+          <w:color w:val="auto"/>
+        </w:rPr>
+        <w:t xml:space="preserve">ejora en la fiabilidad de la planificación, </w:t>
+      </w:r>
+      <w:r>
+        <w:rPr>
+          <w:i/>
+          <w:color w:val="auto"/>
+        </w:rPr>
+        <w:t>el a</w:t>
+      </w:r>
+      <w:r>
+        <w:rPr>
+          <w:i/>
+          <w:color w:val="auto"/>
+        </w:rPr>
+        <w:t>umento de la productividad</w:t>
+      </w:r>
+      <w:r>
+        <w:rPr>
+          <w:i/>
+          <w:color w:val="auto"/>
+        </w:rPr>
+        <w:t>, entre otras ventajas relevantes para la organización</w:t>
+      </w:r>
+      <w:r>
+        <w:rPr>
+          <w:i/>
+          <w:color w:val="auto"/>
+        </w:rPr>
+        <w:t>.</w:t>
       </w:r>
     </w:p>
     <w:p>
@@ -512,8 +786,8 @@
       <w:pPr>
         <w:pStyle w:val="Ttulo1"/>
       </w:pPr>
-      <w:bookmarkStart w:id="2" w:name="_4vpf0hsudgyq" w:colFirst="0" w:colLast="0"/>
-      <w:bookmarkEnd w:id="2"/>
+      <w:bookmarkStart w:id="1" w:name="_4vpf0hsudgyq" w:colFirst="0" w:colLast="0"/>
+      <w:bookmarkEnd w:id="1"/>
       <w:r>
         <w:t>1</w:t>
       </w:r>
@@ -610,47 +884,13 @@
         <w:rPr>
           <w:color w:val="auto"/>
         </w:rPr>
-        <w:t xml:space="preserve">ría en Sistemas de Información, en particular, </w:t>
+        <w:t>ría en Sistemas de Información</w:t>
       </w:r>
       <w:r>
         <w:rPr>
           <w:color w:val="auto"/>
         </w:rPr>
-        <w:t xml:space="preserve">CMMI-DEV,V1.3 </w:t>
-      </w:r>
-      <w:r>
-        <w:rPr>
-          <w:color w:val="auto"/>
-        </w:rPr>
-        <w:t xml:space="preserve">- Software </w:t>
-      </w:r>
-      <w:proofErr w:type="spellStart"/>
-      <w:r>
-        <w:rPr>
-          <w:color w:val="auto"/>
-        </w:rPr>
-        <w:t>Engineering</w:t>
-      </w:r>
-      <w:proofErr w:type="spellEnd"/>
-      <w:r>
-        <w:rPr>
-          <w:color w:val="auto"/>
-        </w:rPr>
-        <w:t xml:space="preserve"> </w:t>
-      </w:r>
-      <w:proofErr w:type="spellStart"/>
-      <w:r>
-        <w:rPr>
-          <w:color w:val="auto"/>
-        </w:rPr>
-        <w:t>Institute</w:t>
-      </w:r>
-      <w:proofErr w:type="spellEnd"/>
-      <w:r>
-        <w:rPr>
-          <w:color w:val="auto"/>
-        </w:rPr>
-        <w:t>.</w:t>
+        <w:t xml:space="preserve"> de la Universidad Tecnológica Nacional, Facultad Regional Córdoba.</w:t>
       </w:r>
     </w:p>
     <w:p>
@@ -666,33 +906,38 @@
         <w:rPr>
           <w:color w:val="auto"/>
         </w:rPr>
-        <w:t>El formato del reporte técnico está basado en los formatos utilizados para los documentos de la</w:t>
+        <w:lastRenderedPageBreak/>
+        <w:t>Fundamentalmente nos concentraremos en un área de interés específica, el desarrollo, y en consecuencia desarrollaremos con mayor profundidad los modelos CMMI-DEV que proveen los lineamientos para la administración de procesos de desarrollo.</w:t>
       </w:r>
       <w:r>
         <w:rPr>
           <w:color w:val="auto"/>
         </w:rPr>
+        <w:t xml:space="preserve"> S</w:t>
+      </w:r>
+      <w:r>
+        <w:rPr>
+          <w:color w:val="auto"/>
+        </w:rPr>
+        <w:t>e analizarán</w:t>
+      </w:r>
+      <w:r>
+        <w:rPr>
+          <w:color w:val="auto"/>
+        </w:rPr>
+        <w:t xml:space="preserve"> sus ventajas y desventajas</w:t>
+      </w:r>
+      <w:r>
+        <w:rPr>
+          <w:color w:val="auto"/>
+        </w:rPr>
         <w:t xml:space="preserve"> </w:t>
       </w:r>
-      <w:proofErr w:type="gramStart"/>
       <w:r>
         <w:rPr>
           <w:color w:val="auto"/>
         </w:rPr>
-        <w:t>IEEE</w:t>
-      </w:r>
-      <w:r>
-        <w:rPr>
-          <w:color w:val="auto"/>
-        </w:rPr>
-        <w:t>[</w:t>
-      </w:r>
-      <w:proofErr w:type="gramEnd"/>
-      <w:r>
-        <w:rPr>
-          <w:color w:val="auto"/>
-        </w:rPr>
-        <w:t>5]</w:t>
+        <w:t>y procedimientos para la implementación de los mismos en organizaciones</w:t>
       </w:r>
       <w:r>
         <w:rPr>
@@ -706,40 +951,215 @@
         <w:tabs>
           <w:tab w:val="left" w:pos="425"/>
         </w:tabs>
+        <w:ind w:firstLine="0"/>
         <w:rPr>
           <w:color w:val="auto"/>
         </w:rPr>
       </w:pPr>
-      <w:r>
+    </w:p>
+    <w:p>
+      <w:pPr>
+        <w:tabs>
+          <w:tab w:val="left" w:pos="425"/>
+        </w:tabs>
         <w:rPr>
           <w:color w:val="auto"/>
         </w:rPr>
-        <w:t xml:space="preserve">Se </w:t>
-      </w:r>
+      </w:pPr>
       <w:r>
         <w:rPr>
           <w:color w:val="auto"/>
         </w:rPr>
-        <w:t>describirán</w:t>
+        <w:t>A pesar de esto, s</w:t>
       </w:r>
       <w:r>
         <w:rPr>
           <w:color w:val="auto"/>
         </w:rPr>
-        <w:t xml:space="preserve"> los diferentes modelos, se analizarán ventajas y desventajas, </w:t>
+        <w:t xml:space="preserve">e </w:t>
       </w:r>
       <w:r>
         <w:rPr>
           <w:color w:val="auto"/>
         </w:rPr>
-        <w:t>y finalmente abordaremos el tema subjetivamente desde</w:t>
+        <w:t>describirán a grandes rasgos</w:t>
       </w:r>
       <w:r>
         <w:rPr>
           <w:color w:val="auto"/>
         </w:rPr>
+        <w:t xml:space="preserve"> los diferentes modelos</w:t>
+      </w:r>
+      <w:r>
+        <w:rPr>
+          <w:color w:val="auto"/>
+        </w:rPr>
+        <w:t xml:space="preserve"> con sus respectivas áreas de interés</w:t>
+      </w:r>
+      <w:r>
+        <w:rPr>
+          <w:color w:val="auto"/>
+        </w:rPr>
+        <w:t xml:space="preserve"> para obtener una visión global de lo que puede aportar CMMI en su versión 1.3.</w:t>
+      </w:r>
+    </w:p>
+    <w:p>
+      <w:pPr>
+        <w:tabs>
+          <w:tab w:val="left" w:pos="425"/>
+        </w:tabs>
+        <w:ind w:firstLine="0"/>
+        <w:rPr>
+          <w:color w:val="auto"/>
+        </w:rPr>
+      </w:pPr>
+    </w:p>
+    <w:p>
+      <w:pPr>
+        <w:tabs>
+          <w:tab w:val="left" w:pos="425"/>
+        </w:tabs>
+        <w:rPr>
+          <w:color w:val="auto"/>
+        </w:rPr>
+      </w:pPr>
+      <w:r>
+        <w:rPr>
+          <w:color w:val="auto"/>
+        </w:rPr>
+        <w:t>Se concluirá abordando</w:t>
+      </w:r>
+      <w:r>
+        <w:rPr>
+          <w:color w:val="auto"/>
+        </w:rPr>
+        <w:t xml:space="preserve"> el tema subjetivamente desde</w:t>
+      </w:r>
+      <w:r>
+        <w:rPr>
+          <w:color w:val="auto"/>
+        </w:rPr>
         <w:t xml:space="preserve"> una opinión personal y una apreciación acerca de la utilidad que se le da en las organizaciones.</w:t>
       </w:r>
+    </w:p>
+    <w:p>
+      <w:pPr>
+        <w:tabs>
+          <w:tab w:val="left" w:pos="425"/>
+        </w:tabs>
+        <w:ind w:firstLine="0"/>
+        <w:rPr>
+          <w:color w:val="auto"/>
+        </w:rPr>
+      </w:pPr>
+      <w:bookmarkStart w:id="2" w:name="_GoBack"/>
+      <w:bookmarkEnd w:id="2"/>
+    </w:p>
+    <w:p>
+      <w:pPr>
+        <w:tabs>
+          <w:tab w:val="left" w:pos="425"/>
+        </w:tabs>
+        <w:rPr>
+          <w:color w:val="auto"/>
+        </w:rPr>
+      </w:pPr>
+      <w:r>
+        <w:rPr>
+          <w:color w:val="auto"/>
+        </w:rPr>
+        <w:t>El formato del reporte técnico está basado en los formatos utilizados para los documentos de la</w:t>
+      </w:r>
+      <w:r>
+        <w:rPr>
+          <w:color w:val="auto"/>
+        </w:rPr>
+        <w:t xml:space="preserve"> IEEE</w:t>
+      </w:r>
+      <w:r>
+        <w:rPr>
+          <w:color w:val="auto"/>
+        </w:rPr>
+        <w:t xml:space="preserve"> </w:t>
+      </w:r>
+      <w:r>
+        <w:rPr>
+          <w:color w:val="auto"/>
+        </w:rPr>
+        <w:t>(</w:t>
+      </w:r>
+      <w:proofErr w:type="spellStart"/>
+      <w:r>
+        <w:rPr>
+          <w:color w:val="auto"/>
+        </w:rPr>
+        <w:t>Institute</w:t>
+      </w:r>
+      <w:proofErr w:type="spellEnd"/>
+      <w:r>
+        <w:rPr>
+          <w:color w:val="auto"/>
+        </w:rPr>
+        <w:t xml:space="preserve"> of </w:t>
+      </w:r>
+      <w:proofErr w:type="spellStart"/>
+      <w:r>
+        <w:rPr>
+          <w:color w:val="auto"/>
+        </w:rPr>
+        <w:t>Electrical</w:t>
+      </w:r>
+      <w:proofErr w:type="spellEnd"/>
+      <w:r>
+        <w:rPr>
+          <w:color w:val="auto"/>
+        </w:rPr>
+        <w:t xml:space="preserve"> and </w:t>
+      </w:r>
+      <w:proofErr w:type="spellStart"/>
+      <w:r>
+        <w:rPr>
+          <w:color w:val="auto"/>
+        </w:rPr>
+        <w:t>Electronics</w:t>
+      </w:r>
+      <w:proofErr w:type="spellEnd"/>
+      <w:r>
+        <w:rPr>
+          <w:color w:val="auto"/>
+        </w:rPr>
+        <w:t xml:space="preserve"> </w:t>
+      </w:r>
+      <w:proofErr w:type="spellStart"/>
+      <w:r>
+        <w:rPr>
+          <w:color w:val="auto"/>
+        </w:rPr>
+        <w:t>Engineers</w:t>
+      </w:r>
+      <w:proofErr w:type="spellEnd"/>
+      <w:r>
+        <w:rPr>
+          <w:color w:val="auto"/>
+        </w:rPr>
+        <w:t>)</w:t>
+      </w:r>
+      <w:r>
+        <w:rPr>
+          <w:color w:val="auto"/>
+        </w:rPr>
+        <w:t>.</w:t>
+      </w:r>
+    </w:p>
+    <w:p>
+      <w:pPr>
+        <w:tabs>
+          <w:tab w:val="left" w:pos="425"/>
+        </w:tabs>
+        <w:rPr>
+          <w:color w:val="auto"/>
+        </w:rPr>
+      </w:pPr>
     </w:p>
     <w:p>
       <w:pPr>
@@ -797,9 +1217,9 @@
         <w:t xml:space="preserve">) son colecciones de buenas prácticas que ayudan a las organizaciones a mejorar sus procesos. </w:t>
       </w:r>
     </w:p>
-    <w:p>
-      <w:r>
-        <w:lastRenderedPageBreak/>
+    <w:p/>
+    <w:p>
+      <w:r>
         <w:t>Estos modelos s</w:t>
       </w:r>
       <w:r>
@@ -830,13 +1250,6 @@
     </w:p>
     <w:p>
       <w:pPr>
-        <w:rPr>
-          <w:lang w:val="es-AR"/>
-        </w:rPr>
-      </w:pPr>
-    </w:p>
-    <w:p>
-      <w:pPr>
         <w:ind w:firstLine="0"/>
         <w:rPr>
           <w:highlight w:val="white"/>
@@ -854,7 +1267,6 @@
         <w:t>EVOLUCIÓN DEL CMMI</w:t>
       </w:r>
     </w:p>
-    <w:p/>
     <w:p>
       <w:pPr>
         <w:autoSpaceDE w:val="0"/>
@@ -886,7 +1298,11 @@
         <w:t>2]</w:t>
       </w:r>
       <w:r>
-        <w:t>. La combinación de los modelos seleccionados en un marco de mejora único pretendía que fuera usado por organizaciones en su búsqueda de la mejora de procesos para toda la empresa. El desarrollo de un conjunto de modelos integrados implicó más que una simple combinación de los materiales de los modelos existentes. Al usar procesos que fomentan el consenso, el Equipo del Producto CMMI creó un marco que da cabida a múltiples constelaciones.</w:t>
+        <w:t xml:space="preserve">. La combinación de los modelos seleccionados en un marco de mejora único pretendía que fuera usado por organizaciones en su búsqueda de la mejora de procesos para toda la </w:t>
+      </w:r>
+      <w:r>
+        <w:lastRenderedPageBreak/>
+        <w:t>empresa. El desarrollo de un conjunto de modelos integrados implicó más que una simple combinación de los materiales de los modelos existentes. Al usar procesos que fomentan el consenso, el Equipo del Producto CMMI creó un marco que da cabida a múltiples constelaciones.</w:t>
       </w:r>
     </w:p>
     <w:p/>
@@ -1254,6 +1670,7 @@
         <w:t xml:space="preserve">El marco CMMI proporciona la estructura para crear los modelos, la formación y los componentes de evaluación de CMMI. </w:t>
       </w:r>
     </w:p>
+    <w:p/>
     <w:p>
       <w:r>
         <w:t>Los componentes de los modelos pueden clasificarse como comunes a todos los modelos CMMI (denomina</w:t>
@@ -1278,9 +1695,13 @@
       </w:r>
       <w:proofErr w:type="spellEnd"/>
       <w:r>
-        <w:t xml:space="preserve">” o “CMF”) o aplicables a un modelo específico. </w:t>
-      </w:r>
-    </w:p>
+        <w:t>” o “CMF”) o apl</w:t>
+      </w:r>
+      <w:r>
+        <w:t>icables a un modelo específico.</w:t>
+      </w:r>
+    </w:p>
+    <w:p/>
     <w:p>
       <w:pPr>
         <w:rPr>
@@ -1329,6 +1750,13 @@
         </w:rPr>
         <w:t>A una colección de componentes usados para construir modelos se le llama “Constelación”.</w:t>
       </w:r>
+    </w:p>
+    <w:p>
+      <w:pPr>
+        <w:rPr>
+          <w:lang w:val="es-AR"/>
+        </w:rPr>
+      </w:pPr>
     </w:p>
     <w:p>
       <w:pPr>
@@ -1560,7 +1988,6 @@
           <w:noProof/>
           <w:lang w:eastAsia="es-ES"/>
         </w:rPr>
-        <w:lastRenderedPageBreak/>
         <w:drawing>
           <wp:inline distT="0" distB="0" distL="0" distR="0">
             <wp:extent cx="2847340" cy="1558290"/>
@@ -1864,6 +2291,7 @@
         </w:numPr>
       </w:pPr>
       <w:r>
+        <w:lastRenderedPageBreak/>
         <w:t>Proporcionar una orientación referente a cómo mejorar los procesos que darán lugar a mejores productos.</w:t>
       </w:r>
     </w:p>
@@ -2021,7 +2449,6 @@
         <w:ind w:firstLine="708"/>
       </w:pPr>
       <w:r>
-        <w:lastRenderedPageBreak/>
         <w:t>No especifica</w:t>
       </w:r>
       <w:r>
@@ -2393,7 +2820,14 @@
         <w:rPr>
           <w:lang w:val="es-AR"/>
         </w:rPr>
-        <w:t>y esperados.</w:t>
+        <w:t xml:space="preserve">y </w:t>
+      </w:r>
+      <w:r>
+        <w:rPr>
+          <w:lang w:val="es-AR"/>
+        </w:rPr>
+        <w:lastRenderedPageBreak/>
+        <w:t>esperados.</w:t>
       </w:r>
       <w:r>
         <w:rPr>
@@ -2636,7 +3070,6 @@
         <w:rPr>
           <w:lang w:val="es-AR"/>
         </w:rPr>
-        <w:lastRenderedPageBreak/>
         <w:t xml:space="preserve">Metas específicas: </w:t>
       </w:r>
       <w:r>
@@ -3179,7 +3612,6 @@
           <w:noProof/>
           <w:lang w:eastAsia="es-ES"/>
         </w:rPr>
-        <w:lastRenderedPageBreak/>
         <w:drawing>
           <wp:inline distT="0" distB="0" distL="0" distR="0">
             <wp:extent cx="2846879" cy="2806262"/>
@@ -3382,6 +3814,13 @@
           <w:lang w:val="es-AR"/>
         </w:rPr>
       </w:pPr>
+    </w:p>
+    <w:p>
+      <w:pPr>
+        <w:rPr>
+          <w:lang w:val="es-AR"/>
+        </w:rPr>
+      </w:pPr>
       <w:r>
         <w:rPr>
           <w:lang w:val="es-AR"/>
@@ -3412,6 +3851,13 @@
         </w:rPr>
         <w:t>una división</w:t>
       </w:r>
+    </w:p>
+    <w:p>
+      <w:pPr>
+        <w:rPr>
+          <w:lang w:val="es-AR"/>
+        </w:rPr>
+      </w:pPr>
     </w:p>
     <w:p>
       <w:pPr>
@@ -3426,6 +3872,7 @@
         <w:rPr>
           <w:lang w:val="es-AR"/>
         </w:rPr>
+        <w:lastRenderedPageBreak/>
         <w:t>Estos dos caminos de mejora están asociados con los dos tipos de niveles:</w:t>
       </w:r>
     </w:p>
@@ -3455,7 +3902,13 @@
         <w:rPr>
           <w:lang w:val="es-AR"/>
         </w:rPr>
-        <w:t xml:space="preserve">niveles de capacidad </w:t>
+        <w:t>N</w:t>
+      </w:r>
+      <w:r>
+        <w:rPr>
+          <w:lang w:val="es-AR"/>
+        </w:rPr>
+        <w:t xml:space="preserve">iveles de capacidad </w:t>
       </w:r>
     </w:p>
     <w:p>
@@ -3484,7 +3937,13 @@
         <w:rPr>
           <w:lang w:val="es-AR"/>
         </w:rPr>
-        <w:t>niveles de madurez</w:t>
+        <w:t>N</w:t>
+      </w:r>
+      <w:r>
+        <w:rPr>
+          <w:lang w:val="es-AR"/>
+        </w:rPr>
+        <w:t>iveles de madurez</w:t>
       </w:r>
     </w:p>
     <w:p>
@@ -3562,7 +4021,6 @@
           <w:noProof/>
           <w:lang w:eastAsia="es-ES"/>
         </w:rPr>
-        <w:lastRenderedPageBreak/>
         <w:drawing>
           <wp:inline distT="114300" distB="114300" distL="114300" distR="114300" wp14:anchorId="1828195F" wp14:editId="55621EC3">
             <wp:extent cx="2671763" cy="1846764"/>
@@ -3642,6 +4100,13 @@
     <w:p>
       <w:pPr>
         <w:pStyle w:val="Prrafodelista"/>
+        <w:spacing w:after="120" w:line="240" w:lineRule="atLeast"/>
+        <w:ind w:left="785" w:firstLine="0"/>
+      </w:pPr>
+    </w:p>
+    <w:p>
+      <w:pPr>
+        <w:pStyle w:val="Prrafodelista"/>
         <w:numPr>
           <w:ilvl w:val="0"/>
           <w:numId w:val="28"/>
@@ -3689,6 +4154,11 @@
       <w:r>
         <w:t>según sea necesario.</w:t>
       </w:r>
+    </w:p>
+    <w:p>
+      <w:pPr>
+        <w:ind w:firstLine="0"/>
+      </w:pPr>
     </w:p>
     <w:p>
       <w:pPr>
@@ -3706,7 +4176,14 @@
         <w:rPr>
           <w:rFonts w:ascii="Helv" w:hAnsi="Helv" w:cs="Helv"/>
         </w:rPr>
-        <w:t>una organización ha alcanzado todos los objetivos específicos y genéricos de los niveles de madurez 2 y 3. En el nivel 3, los procesos están bien caracterizados y comprendidos, y están descritos en estándares, procedimientos, herramientas y métodos</w:t>
+        <w:t xml:space="preserve">una organización ha alcanzado todos los objetivos específicos y genéricos de los niveles de madurez 2 y 3. En el nivel 3, los procesos están bien caracterizados y comprendidos, y </w:t>
+      </w:r>
+      <w:r>
+        <w:rPr>
+          <w:rFonts w:ascii="Helv" w:hAnsi="Helv" w:cs="Helv"/>
+        </w:rPr>
+        <w:lastRenderedPageBreak/>
+        <w:t>están descritos en estándares, procedimientos, herramientas y métodos</w:t>
       </w:r>
       <w:r>
         <w:rPr>
@@ -3749,6 +4226,16 @@
         </w:rPr>
         <w:t xml:space="preserve"> usan para establecer consistencia en la organización. Los proyectos establecen sus procesos definidos adaptando el conjunto de procesos estándar de la organización de acuerdo a las directrices de adaptación.</w:t>
       </w:r>
+    </w:p>
+    <w:p>
+      <w:pPr>
+        <w:pStyle w:val="Prrafodelista"/>
+        <w:spacing w:after="120" w:line="240" w:lineRule="atLeast"/>
+        <w:ind w:left="785" w:firstLine="0"/>
+        <w:rPr>
+          <w:rFonts w:ascii="Helv" w:hAnsi="Helv" w:cs="Helv"/>
+        </w:rPr>
+      </w:pPr>
     </w:p>
     <w:p>
       <w:pPr>
@@ -3768,14 +4255,7 @@
         <w:rPr>
           <w:rFonts w:ascii="Helv" w:hAnsi="Helv" w:cs="Helv"/>
         </w:rPr>
-        <w:t xml:space="preserve">En este nivel de madurez, una organización ha alcanzado los objetivos específicos de las áreas de proceso asignadas a los niveles de </w:t>
-      </w:r>
-      <w:r>
-        <w:rPr>
-          <w:rFonts w:ascii="Helv" w:hAnsi="Helv" w:cs="Helv"/>
-        </w:rPr>
-        <w:lastRenderedPageBreak/>
-        <w:t xml:space="preserve">madurez 2,3 y 4 y las metas genéricas de los niveles 2 y 3. Se han seleccionado subprocesos que contribuyen significativamente al rendimiento global del proceso. Esos subprocesos seleccionados se controlan usando técnicas estadísticas y otras técnicas cuantitativas. </w:t>
+        <w:t xml:space="preserve">En este nivel de madurez, una organización ha alcanzado los objetivos específicos de las áreas de proceso asignadas a los niveles de madurez 2,3 y 4 y las metas genéricas de los niveles 2 y 3. Se han seleccionado subprocesos que contribuyen significativamente al rendimiento global del proceso. Esos subprocesos seleccionados se controlan usando técnicas estadísticas y otras técnicas cuantitativas. </w:t>
       </w:r>
     </w:p>
     <w:p>
@@ -3801,19 +4281,29 @@
         </w:rPr>
         <w:t xml:space="preserve">Los objetivos cuantitativos para la calidad y el rendimiento del proceso se establecen y se usan como criterio en la gestión de los procesos. Los objetivos cuantitativos se basan en las necesidades del cliente, usuarios finales, organización e implementadores del proceso. La calidad y el rendimiento del proceso se </w:t>
       </w:r>
-      <w:proofErr w:type="gramStart"/>
       <w:r>
         <w:rPr>
           <w:rFonts w:ascii="Helv" w:hAnsi="Helv" w:cs="Helv"/>
         </w:rPr>
-        <w:t>entiende</w:t>
-      </w:r>
-      <w:proofErr w:type="gramEnd"/>
+        <w:t>entienden</w:t>
+      </w:r>
       <w:r>
         <w:rPr>
           <w:rFonts w:ascii="Helv" w:hAnsi="Helv" w:cs="Helv"/>
         </w:rPr>
-        <w:t xml:space="preserve"> en términos estadísticos, y se gestiona a lo largo de la vida de los procesos.</w:t>
+        <w:t xml:space="preserve"> en términos estadísticos, y se gestiona</w:t>
+      </w:r>
+      <w:r>
+        <w:rPr>
+          <w:rFonts w:ascii="Helv" w:hAnsi="Helv" w:cs="Helv"/>
+        </w:rPr>
+        <w:t>n</w:t>
+      </w:r>
+      <w:r>
+        <w:rPr>
+          <w:rFonts w:ascii="Helv" w:hAnsi="Helv" w:cs="Helv"/>
+        </w:rPr>
+        <w:t xml:space="preserve"> a lo largo de la vida de los procesos.</w:t>
       </w:r>
     </w:p>
     <w:p>
@@ -3909,6 +4399,7 @@
         <w:t xml:space="preserve"> </w:t>
       </w:r>
       <w:r>
+        <w:lastRenderedPageBreak/>
         <w:t>innovadoras de proceso y de tecnología. Los objetivos de calidad</w:t>
       </w:r>
       <w:r>
@@ -4006,7 +4497,6 @@
         <w:adjustRightInd w:val="0"/>
       </w:pPr>
       <w:r>
-        <w:lastRenderedPageBreak/>
         <w:t xml:space="preserve">Los cuatro niveles de capacidad, cada uno es </w:t>
       </w:r>
       <w:r>
@@ -4022,6 +4512,13 @@
         <w:autoSpaceDN w:val="0"/>
         <w:adjustRightInd w:val="0"/>
       </w:pPr>
+    </w:p>
+    <w:p>
+      <w:pPr>
+        <w:autoSpaceDE w:val="0"/>
+        <w:autoSpaceDN w:val="0"/>
+        <w:adjustRightInd w:val="0"/>
+      </w:pPr>
       <w:r>
         <w:t>Se alcanza un nivel de capacidad</w:t>
       </w:r>
@@ -4031,6 +4528,13 @@
       <w:r>
         <w:t>se satisfacen todas las metas genéricas hasta ese nivel.</w:t>
       </w:r>
+    </w:p>
+    <w:p>
+      <w:pPr>
+        <w:autoSpaceDE w:val="0"/>
+        <w:autoSpaceDN w:val="0"/>
+        <w:adjustRightInd w:val="0"/>
+      </w:pPr>
     </w:p>
     <w:p>
       <w:pPr>
@@ -4067,30 +4571,9 @@
     <w:p>
       <w:pPr>
         <w:pStyle w:val="Prrafodelista"/>
-        <w:numPr>
-          <w:ilvl w:val="0"/>
-          <w:numId w:val="28"/>
-        </w:numPr>
         <w:spacing w:after="120" w:line="240" w:lineRule="atLeast"/>
-      </w:pPr>
-      <w:r>
-        <w:t xml:space="preserve">Nivel 1: Realizado, </w:t>
-      </w:r>
-      <w:r>
-        <w:t>Un proceso realizado es un proceso que lleva a cabo el trabajo</w:t>
-      </w:r>
-      <w:r>
-        <w:t xml:space="preserve"> </w:t>
-      </w:r>
-      <w:r>
-        <w:t>necesario para producir productos de trabajo. Se satisfacen las metas</w:t>
-      </w:r>
-      <w:r>
-        <w:t xml:space="preserve"> </w:t>
-      </w:r>
-      <w:r>
-        <w:t>específicas del área de proceso.</w:t>
-      </w:r>
+        <w:ind w:left="785" w:firstLine="0"/>
+      </w:pPr>
     </w:p>
     <w:p>
       <w:pPr>
@@ -4102,41 +4585,30 @@
         <w:spacing w:after="120" w:line="240" w:lineRule="atLeast"/>
       </w:pPr>
       <w:r>
-        <w:t xml:space="preserve">Nivel 2: Gestionado, </w:t>
-      </w:r>
-      <w:r>
-        <w:t>Un proceso gestionado es un proceso realizado que se</w:t>
+        <w:t xml:space="preserve">Nivel 1: Realizado, </w:t>
+      </w:r>
+      <w:r>
+        <w:t>Un proceso realizado es un proceso que lleva a cabo el trabajo</w:t>
       </w:r>
       <w:r>
         <w:t xml:space="preserve"> </w:t>
       </w:r>
       <w:r>
-        <w:t>planifica y ejecuta de acuerdo con la política; emplea personal cualificado</w:t>
+        <w:t>necesario para producir productos de trabajo. Se satisfacen las metas</w:t>
       </w:r>
       <w:r>
         <w:t xml:space="preserve"> </w:t>
       </w:r>
       <w:r>
-        <w:t xml:space="preserve">que tiene los recursos adecuados para producir </w:t>
-      </w:r>
-      <w:r>
-        <w:t xml:space="preserve">resultados </w:t>
-      </w:r>
-      <w:r>
-        <w:t>controlados; involucra a las partes interesadas relevantes; se monitoriza,</w:t>
-      </w:r>
-      <w:r>
-        <w:t xml:space="preserve"> </w:t>
-      </w:r>
-      <w:r>
-        <w:t>controla y revisa; y se evalúa la adherencia frente a la descripción</w:t>
-      </w:r>
-      <w:r>
-        <w:t xml:space="preserve"> </w:t>
-      </w:r>
-      <w:r>
-        <w:t>de su proceso.</w:t>
-      </w:r>
+        <w:t>específicas del área de proceso.</w:t>
+      </w:r>
+    </w:p>
+    <w:p>
+      <w:pPr>
+        <w:pStyle w:val="Prrafodelista"/>
+        <w:spacing w:after="120" w:line="240" w:lineRule="atLeast"/>
+        <w:ind w:left="785" w:firstLine="0"/>
+      </w:pPr>
     </w:p>
     <w:p>
       <w:pPr>
@@ -4148,6 +4620,59 @@
         <w:spacing w:after="120" w:line="240" w:lineRule="atLeast"/>
       </w:pPr>
       <w:r>
+        <w:t xml:space="preserve">Nivel 2: Gestionado, </w:t>
+      </w:r>
+      <w:r>
+        <w:t>Un proceso gestionado es un proceso realizado que se</w:t>
+      </w:r>
+      <w:r>
+        <w:t xml:space="preserve"> </w:t>
+      </w:r>
+      <w:r>
+        <w:t>planifica y ejecuta de acuerdo con la política; emplea personal cualificado</w:t>
+      </w:r>
+      <w:r>
+        <w:t xml:space="preserve"> </w:t>
+      </w:r>
+      <w:r>
+        <w:t xml:space="preserve">que tiene los recursos adecuados para producir </w:t>
+      </w:r>
+      <w:r>
+        <w:t xml:space="preserve">resultados </w:t>
+      </w:r>
+      <w:r>
+        <w:t>controlados; involucra a las partes interesadas relevantes; se monitoriza,</w:t>
+      </w:r>
+      <w:r>
+        <w:t xml:space="preserve"> </w:t>
+      </w:r>
+      <w:r>
+        <w:t>controla y revisa; y se evalúa la adherencia frente a la descripción</w:t>
+      </w:r>
+      <w:r>
+        <w:t xml:space="preserve"> </w:t>
+      </w:r>
+      <w:r>
+        <w:t>de su proceso.</w:t>
+      </w:r>
+    </w:p>
+    <w:p>
+      <w:pPr>
+        <w:pStyle w:val="Prrafodelista"/>
+        <w:spacing w:after="120" w:line="240" w:lineRule="atLeast"/>
+        <w:ind w:left="785" w:firstLine="0"/>
+      </w:pPr>
+    </w:p>
+    <w:p>
+      <w:pPr>
+        <w:pStyle w:val="Prrafodelista"/>
+        <w:numPr>
+          <w:ilvl w:val="0"/>
+          <w:numId w:val="28"/>
+        </w:numPr>
+        <w:spacing w:after="120" w:line="240" w:lineRule="atLeast"/>
+      </w:pPr>
+      <w:r>
         <w:t xml:space="preserve">Nivel 3: Definido, </w:t>
       </w:r>
       <w:r>
@@ -4188,6 +4713,7 @@
           <w:noProof/>
           <w:lang w:eastAsia="es-ES"/>
         </w:rPr>
+        <w:lastRenderedPageBreak/>
         <w:drawing>
           <wp:inline distT="0" distB="0" distL="0" distR="0">
             <wp:extent cx="2943446" cy="1643062"/>
@@ -4290,9 +4816,9 @@
         <w:t>Las áreas de proceso son conjuntos de actividades relacionadas en un área, que cuando se realizan conjuntamente, satisfacen un conjunto de metas que se consideran importantes para lograr mejoras significativas en esa área.</w:t>
       </w:r>
     </w:p>
-    <w:p>
-      <w:r>
-        <w:lastRenderedPageBreak/>
+    <w:p/>
+    <w:p>
+      <w:r>
         <w:t>Las áreas de proceso se catalogan en cuatro diferentes categorías:</w:t>
       </w:r>
     </w:p>
@@ -4675,6 +5201,7 @@
         <w:rPr>
           <w:lang w:val="es-AR"/>
         </w:rPr>
+        <w:lastRenderedPageBreak/>
         <w:t>Gestión de Requisitos.</w:t>
       </w:r>
     </w:p>
@@ -4739,6 +5266,7 @@
         <w:t>Las áreas de proceso de ingeniería cubren las actividades de desarrollo y mantenimiento compartidas entre las disciplinas de ingeniería. Las seis áreas de proceso en esta categoría tienen interrelaciones inherentes. Estas interrelaciones son consecuencia de un proceso de desarrollo de producto más que de procesos específicos de la disciplina como ingeniería de software o ingeniería de sistemas.</w:t>
       </w:r>
     </w:p>
+    <w:p/>
     <w:p>
       <w:pPr>
         <w:rPr>
@@ -4878,7 +5406,6 @@
     <w:p/>
     <w:p>
       <w:r>
-        <w:lastRenderedPageBreak/>
         <w:t xml:space="preserve">Las áreas de proceso de soporte cubren las actividades que soportan el desarrollo </w:t>
       </w:r>
       <w:r>
@@ -5088,6 +5615,13 @@
           <w:lang w:val="es-AR"/>
         </w:rPr>
       </w:pPr>
+    </w:p>
+    <w:p>
+      <w:pPr>
+        <w:rPr>
+          <w:lang w:val="es-AR"/>
+        </w:rPr>
+      </w:pPr>
       <w:r>
         <w:rPr>
           <w:lang w:val="es-AR"/>
@@ -5100,6 +5634,13 @@
         </w:rPr>
         <w:t xml:space="preserve">trocinio de la alta dirección. </w:t>
       </w:r>
+    </w:p>
+    <w:p>
+      <w:pPr>
+        <w:rPr>
+          <w:lang w:val="es-AR"/>
+        </w:rPr>
+      </w:pPr>
     </w:p>
     <w:p>
       <w:pPr>
@@ -5236,6 +5777,13 @@
           <w:lang w:val="es-AR"/>
         </w:rPr>
       </w:pPr>
+    </w:p>
+    <w:p>
+      <w:pPr>
+        <w:rPr>
+          <w:lang w:val="es-AR"/>
+        </w:rPr>
+      </w:pPr>
       <w:r>
         <w:rPr>
           <w:lang w:val="es-AR"/>
@@ -5255,11 +5803,17 @@
           <w:lang w:val="es-AR"/>
         </w:rPr>
       </w:pPr>
-      <w:r>
-        <w:rPr>
-          <w:lang w:val="es-AR"/>
-        </w:rPr>
-        <w:lastRenderedPageBreak/>
+    </w:p>
+    <w:p>
+      <w:pPr>
+        <w:rPr>
+          <w:lang w:val="es-AR"/>
+        </w:rPr>
+      </w:pPr>
+      <w:r>
+        <w:rPr>
+          <w:lang w:val="es-AR"/>
+        </w:rPr>
         <w:t xml:space="preserve"> Para aplicar CMMI en su organización para la mejora de procesos, se deben seleccionar los tres elementos siguientes: </w:t>
       </w:r>
     </w:p>
@@ -5640,7 +6194,6 @@
         <w:rPr>
           <w:lang w:val="es-AR"/>
         </w:rPr>
-        <w:lastRenderedPageBreak/>
         <w:t>Mejora en la calidad de producto.</w:t>
       </w:r>
     </w:p>
@@ -5872,6 +6425,7 @@
           <w:color w:val="auto"/>
           <w:lang w:eastAsia="es-ES"/>
         </w:rPr>
+        <w:lastRenderedPageBreak/>
         <w:drawing>
           <wp:inline distT="0" distB="0" distL="0" distR="0">
             <wp:extent cx="2847340" cy="2562225"/>
@@ -6065,7 +6619,6 @@
               <w:rPr>
                 <w:b/>
               </w:rPr>
-              <w:lastRenderedPageBreak/>
               <w:t>Áreas de proceso</w:t>
             </w:r>
           </w:p>
@@ -6626,7 +7179,14 @@
         <w:rPr>
           <w:color w:val="FF0000"/>
         </w:rPr>
-        <w:t xml:space="preserve"> meeting,  la cual permite planificar a un nivel de granularidad menor (diaria) hablando de lo que se hizo el </w:t>
+        <w:t xml:space="preserve"> meeting,  la cual </w:t>
+      </w:r>
+      <w:r>
+        <w:rPr>
+          <w:color w:val="FF0000"/>
+        </w:rPr>
+        <w:lastRenderedPageBreak/>
+        <w:t xml:space="preserve">permite planificar a un nivel de granularidad menor (diaria) hablando de lo que se hizo el </w:t>
       </w:r>
       <w:proofErr w:type="spellStart"/>
       <w:r>
@@ -6874,7 +7434,6 @@
           <w:sz w:val="22"/>
           <w:szCs w:val="22"/>
         </w:rPr>
-        <w:lastRenderedPageBreak/>
         <w:t>12.4 SOFTWARE CONFIGURATION MANAGEMENT</w:t>
       </w:r>
     </w:p>
@@ -7000,6 +7559,11 @@
       <w:pPr>
         <w:ind w:firstLine="420"/>
       </w:pPr>
+    </w:p>
+    <w:p>
+      <w:pPr>
+        <w:ind w:firstLine="420"/>
+      </w:pPr>
       <w:r>
         <w:t>Con respecto al modelo SPICE, este se basa en los niveles de madurez y niveles de capacidad de CMMI.</w:t>
       </w:r>
@@ -7012,7 +7576,11 @@
     </w:p>
     <w:p>
       <w:r>
-        <w:t xml:space="preserve">Si como organización optáramos por uno o u otro de estos dos estándares nos gustaría ser capaces de poder mapear nuestras prácticas de uno a otro. Entonces, basándonos en estudios realizados por el SEI, una empresa que se encuentra ubicada en el nivel # de madurez podrá fácilmente obtener una certificación de ISO 9001. Al contrario, si se cuenta con una certificación ISO 9001 al aplicar una valoración de CMMI podría quedar ubicada en un nivel 2 </w:t>
+        <w:t xml:space="preserve">Si como organización optáramos por uno o u otro de estos dos estándares nos gustaría ser capaces de poder mapear nuestras prácticas de uno a otro. Entonces, basándonos en estudios realizados por el SEI, una empresa que se encuentra ubicada en el nivel # de madurez podrá fácilmente obtener una certificación </w:t>
+      </w:r>
+      <w:r>
+        <w:lastRenderedPageBreak/>
+        <w:t xml:space="preserve">de ISO 9001. Al contrario, si se cuenta con una certificación ISO 9001 al aplicar una valoración de CMMI podría quedar ubicada en un nivel 2 </w:t>
       </w:r>
       <w:proofErr w:type="spellStart"/>
       <w:r>
@@ -7023,6 +7591,7 @@
         <w:t xml:space="preserve"> 3 (aunque ha habido casos de organizaciones que quedan ubicadas en un nivel 1).</w:t>
       </w:r>
     </w:p>
+    <w:p/>
     <w:p>
       <w:r>
         <w:t>Para entender el porqué de lo anterior nos basaremos en el análisis que el SEI realizo [PAULK-ISO</w:t>
@@ -7055,7 +7624,6 @@
         <w:ind w:firstLine="0"/>
       </w:pPr>
       <w:r>
-        <w:lastRenderedPageBreak/>
         <w:pict>
           <v:shapetype id="_x0000_t75" coordsize="21600,21600" o:spt="75" o:preferrelative="t" path="m@4@5l@4@11@9@11@9@5xe" filled="f" stroked="f">
             <v:stroke joinstyle="miter"/>
@@ -7406,90 +7974,6 @@
           <w:lang w:val="es-AR"/>
         </w:rPr>
         <w:t>2011a, SEI 2011b].</w:t>
-      </w:r>
-    </w:p>
-    <w:p>
-      <w:pPr>
-        <w:pBdr>
-          <w:top w:val="none" w:sz="0" w:space="0" w:color="auto"/>
-          <w:left w:val="none" w:sz="0" w:space="0" w:color="auto"/>
-          <w:bottom w:val="none" w:sz="0" w:space="0" w:color="auto"/>
-          <w:right w:val="none" w:sz="0" w:space="0" w:color="auto"/>
-          <w:between w:val="none" w:sz="0" w:space="0" w:color="auto"/>
-        </w:pBdr>
-        <w:autoSpaceDE w:val="0"/>
-        <w:autoSpaceDN w:val="0"/>
-        <w:adjustRightInd w:val="0"/>
-        <w:ind w:firstLine="0"/>
-        <w:jc w:val="left"/>
-        <w:rPr>
-          <w:rFonts w:ascii="Berkeley-Medium" w:hAnsi="Berkeley-Medium" w:cs="Berkeley-Medium"/>
-          <w:sz w:val="16"/>
-          <w:szCs w:val="16"/>
-          <w:lang w:val="es-AR"/>
-        </w:rPr>
-      </w:pPr>
-      <w:r>
-        <w:rPr>
-          <w:rFonts w:ascii="Berkeley-Medium" w:hAnsi="Berkeley-Medium" w:cs="Berkeley-Medium"/>
-          <w:sz w:val="16"/>
-          <w:szCs w:val="16"/>
-        </w:rPr>
-        <w:t>[5]</w:t>
-      </w:r>
-      <w:r>
-        <w:rPr>
-          <w:color w:val="222222"/>
-          <w:sz w:val="21"/>
-          <w:szCs w:val="21"/>
-          <w:shd w:val="clear" w:color="auto" w:fill="FFFFFF"/>
-        </w:rPr>
-        <w:t xml:space="preserve"> </w:t>
-      </w:r>
-      <w:r>
-        <w:rPr>
-          <w:rFonts w:ascii="Berkeley-Medium" w:hAnsi="Berkeley-Medium" w:cs="Berkeley-Medium"/>
-          <w:sz w:val="16"/>
-          <w:szCs w:val="16"/>
-          <w:lang w:val="es-AR"/>
-        </w:rPr>
-        <w:t>IEEE (Institute of Electrical and Electronics Engineers)</w:t>
-      </w:r>
-      <w:r>
-        <w:rPr>
-          <w:rFonts w:ascii="Berkeley-Medium" w:hAnsi="Berkeley-Medium" w:cs="Berkeley-Medium"/>
-          <w:sz w:val="16"/>
-          <w:szCs w:val="16"/>
-          <w:lang w:val="es-AR"/>
-        </w:rPr>
-        <w:t xml:space="preserve"> se trata de</w:t>
-      </w:r>
-      <w:r>
-        <w:rPr>
-          <w:rFonts w:ascii="Berkeley-Medium" w:hAnsi="Berkeley-Medium" w:cs="Berkeley-Medium"/>
-          <w:sz w:val="16"/>
-          <w:szCs w:val="16"/>
-          <w:lang w:val="es-AR"/>
-        </w:rPr>
-        <w:t>l Instituto de Ingeniería Eléctrica y Electrónica</w:t>
-      </w:r>
-      <w:r>
-        <w:rPr>
-          <w:rFonts w:ascii="Berkeley-Medium" w:hAnsi="Berkeley-Medium" w:cs="Berkeley-Medium"/>
-          <w:sz w:val="16"/>
-          <w:szCs w:val="16"/>
-          <w:lang w:val="es-AR"/>
-        </w:rPr>
-        <w:t>,</w:t>
-      </w:r>
-      <w:r>
-        <w:rPr>
-          <w:rFonts w:ascii="Berkeley-Medium" w:hAnsi="Berkeley-Medium" w:cs="Berkeley-Medium"/>
-          <w:sz w:val="16"/>
-          <w:szCs w:val="16"/>
-          <w:lang w:val="es-AR"/>
-        </w:rPr>
-        <w:t xml:space="preserve"> una asociación mundial de ingenieros dedicada a la estandarización y el desarrollo en áreas técnicas.</w:t>
       </w:r>
     </w:p>
     <w:p>
@@ -7608,7 +8092,7 @@
         <w:sz w:val="24"/>
         <w:szCs w:val="24"/>
       </w:rPr>
-      <w:t>2</w:t>
+      <w:t>1</w:t>
     </w:r>
     <w:r>
       <w:rPr>
@@ -8250,6 +8734,119 @@
     </w:lvl>
   </w:abstractNum>
   <w:abstractNum w:abstractNumId="5">
+    <w:nsid w:val="0C5F3F2D"/>
+    <w:multiLevelType w:val="hybridMultilevel"/>
+    <w:tmpl w:val="DE9A5E68"/>
+    <w:lvl w:ilvl="0" w:tplc="0C0A0001">
+      <w:start w:val="1"/>
+      <w:numFmt w:val="bullet"/>
+      <w:lvlText w:val=""/>
+      <w:lvlJc w:val="left"/>
+      <w:pPr>
+        <w:ind w:left="1145" w:hanging="360"/>
+      </w:pPr>
+      <w:rPr>
+        <w:rFonts w:ascii="Symbol" w:hAnsi="Symbol" w:hint="default"/>
+      </w:rPr>
+    </w:lvl>
+    <w:lvl w:ilvl="1" w:tplc="0C0A0003" w:tentative="1">
+      <w:start w:val="1"/>
+      <w:numFmt w:val="bullet"/>
+      <w:lvlText w:val="o"/>
+      <w:lvlJc w:val="left"/>
+      <w:pPr>
+        <w:ind w:left="1865" w:hanging="360"/>
+      </w:pPr>
+      <w:rPr>
+        <w:rFonts w:ascii="Courier New" w:hAnsi="Courier New" w:cs="Courier New" w:hint="default"/>
+      </w:rPr>
+    </w:lvl>
+    <w:lvl w:ilvl="2" w:tplc="0C0A0005" w:tentative="1">
+      <w:start w:val="1"/>
+      <w:numFmt w:val="bullet"/>
+      <w:lvlText w:val=""/>
+      <w:lvlJc w:val="left"/>
+      <w:pPr>
+        <w:ind w:left="2585" w:hanging="360"/>
+      </w:pPr>
+      <w:rPr>
+        <w:rFonts w:ascii="Wingdings" w:hAnsi="Wingdings" w:hint="default"/>
+      </w:rPr>
+    </w:lvl>
+    <w:lvl w:ilvl="3" w:tplc="0C0A0001" w:tentative="1">
+      <w:start w:val="1"/>
+      <w:numFmt w:val="bullet"/>
+      <w:lvlText w:val=""/>
+      <w:lvlJc w:val="left"/>
+      <w:pPr>
+        <w:ind w:left="3305" w:hanging="360"/>
+      </w:pPr>
+      <w:rPr>
+        <w:rFonts w:ascii="Symbol" w:hAnsi="Symbol" w:hint="default"/>
+      </w:rPr>
+    </w:lvl>
+    <w:lvl w:ilvl="4" w:tplc="0C0A0003" w:tentative="1">
+      <w:start w:val="1"/>
+      <w:numFmt w:val="bullet"/>
+      <w:lvlText w:val="o"/>
+      <w:lvlJc w:val="left"/>
+      <w:pPr>
+        <w:ind w:left="4025" w:hanging="360"/>
+      </w:pPr>
+      <w:rPr>
+        <w:rFonts w:ascii="Courier New" w:hAnsi="Courier New" w:cs="Courier New" w:hint="default"/>
+      </w:rPr>
+    </w:lvl>
+    <w:lvl w:ilvl="5" w:tplc="0C0A0005" w:tentative="1">
+      <w:start w:val="1"/>
+      <w:numFmt w:val="bullet"/>
+      <w:lvlText w:val=""/>
+      <w:lvlJc w:val="left"/>
+      <w:pPr>
+        <w:ind w:left="4745" w:hanging="360"/>
+      </w:pPr>
+      <w:rPr>
+        <w:rFonts w:ascii="Wingdings" w:hAnsi="Wingdings" w:hint="default"/>
+      </w:rPr>
+    </w:lvl>
+    <w:lvl w:ilvl="6" w:tplc="0C0A0001" w:tentative="1">
+      <w:start w:val="1"/>
+      <w:numFmt w:val="bullet"/>
+      <w:lvlText w:val=""/>
+      <w:lvlJc w:val="left"/>
+      <w:pPr>
+        <w:ind w:left="5465" w:hanging="360"/>
+      </w:pPr>
+      <w:rPr>
+        <w:rFonts w:ascii="Symbol" w:hAnsi="Symbol" w:hint="default"/>
+      </w:rPr>
+    </w:lvl>
+    <w:lvl w:ilvl="7" w:tplc="0C0A0003" w:tentative="1">
+      <w:start w:val="1"/>
+      <w:numFmt w:val="bullet"/>
+      <w:lvlText w:val="o"/>
+      <w:lvlJc w:val="left"/>
+      <w:pPr>
+        <w:ind w:left="6185" w:hanging="360"/>
+      </w:pPr>
+      <w:rPr>
+        <w:rFonts w:ascii="Courier New" w:hAnsi="Courier New" w:cs="Courier New" w:hint="default"/>
+      </w:rPr>
+    </w:lvl>
+    <w:lvl w:ilvl="8" w:tplc="0C0A0005" w:tentative="1">
+      <w:start w:val="1"/>
+      <w:numFmt w:val="bullet"/>
+      <w:lvlText w:val=""/>
+      <w:lvlJc w:val="left"/>
+      <w:pPr>
+        <w:ind w:left="6905" w:hanging="360"/>
+      </w:pPr>
+      <w:rPr>
+        <w:rFonts w:ascii="Wingdings" w:hAnsi="Wingdings" w:hint="default"/>
+      </w:rPr>
+    </w:lvl>
+  </w:abstractNum>
+  <w:abstractNum w:abstractNumId="6">
     <w:nsid w:val="12ED4664"/>
     <w:multiLevelType w:val="multilevel"/>
     <w:tmpl w:val="6F245232"/>
@@ -8362,7 +8959,7 @@
       </w:rPr>
     </w:lvl>
   </w:abstractNum>
-  <w:abstractNum w:abstractNumId="6">
+  <w:abstractNum w:abstractNumId="7">
     <w:nsid w:val="139B67F5"/>
     <w:multiLevelType w:val="multilevel"/>
     <w:tmpl w:val="0044A132"/>
@@ -8475,7 +9072,7 @@
       </w:rPr>
     </w:lvl>
   </w:abstractNum>
-  <w:abstractNum w:abstractNumId="7">
+  <w:abstractNum w:abstractNumId="8">
     <w:nsid w:val="14F53245"/>
     <w:multiLevelType w:val="hybridMultilevel"/>
     <w:tmpl w:val="6A56E7CA"/>
@@ -8588,7 +9185,7 @@
       </w:rPr>
     </w:lvl>
   </w:abstractNum>
-  <w:abstractNum w:abstractNumId="8">
+  <w:abstractNum w:abstractNumId="9">
     <w:nsid w:val="1A626A3B"/>
     <w:multiLevelType w:val="multilevel"/>
     <w:tmpl w:val="376CA808"/>
@@ -8701,7 +9298,7 @@
       </w:rPr>
     </w:lvl>
   </w:abstractNum>
-  <w:abstractNum w:abstractNumId="9">
+  <w:abstractNum w:abstractNumId="10">
     <w:nsid w:val="1CF63669"/>
     <w:multiLevelType w:val="multilevel"/>
     <w:tmpl w:val="3926F5A2"/>
@@ -8814,7 +9411,7 @@
       </w:rPr>
     </w:lvl>
   </w:abstractNum>
-  <w:abstractNum w:abstractNumId="10">
+  <w:abstractNum w:abstractNumId="11">
     <w:nsid w:val="1D4A5097"/>
     <w:multiLevelType w:val="multilevel"/>
     <w:tmpl w:val="0060C66E"/>
@@ -8926,7 +9523,7 @@
       </w:rPr>
     </w:lvl>
   </w:abstractNum>
-  <w:abstractNum w:abstractNumId="11">
+  <w:abstractNum w:abstractNumId="12">
     <w:nsid w:val="1F2B6D42"/>
     <w:multiLevelType w:val="multilevel"/>
     <w:tmpl w:val="AD1A4036"/>
@@ -9039,7 +9636,7 @@
       </w:rPr>
     </w:lvl>
   </w:abstractNum>
-  <w:abstractNum w:abstractNumId="12">
+  <w:abstractNum w:abstractNumId="13">
     <w:nsid w:val="213D554B"/>
     <w:multiLevelType w:val="multilevel"/>
     <w:tmpl w:val="CF0E0210"/>
@@ -9152,7 +9749,7 @@
       </w:rPr>
     </w:lvl>
   </w:abstractNum>
-  <w:abstractNum w:abstractNumId="13">
+  <w:abstractNum w:abstractNumId="14">
     <w:nsid w:val="242A11A8"/>
     <w:multiLevelType w:val="multilevel"/>
     <w:tmpl w:val="2F064584"/>
@@ -9265,7 +9862,7 @@
       </w:rPr>
     </w:lvl>
   </w:abstractNum>
-  <w:abstractNum w:abstractNumId="14">
+  <w:abstractNum w:abstractNumId="15">
     <w:nsid w:val="24D9587E"/>
     <w:multiLevelType w:val="hybridMultilevel"/>
     <w:tmpl w:val="41C486E0"/>
@@ -9377,7 +9974,7 @@
       </w:rPr>
     </w:lvl>
   </w:abstractNum>
-  <w:abstractNum w:abstractNumId="15">
+  <w:abstractNum w:abstractNumId="16">
     <w:nsid w:val="25031903"/>
     <w:multiLevelType w:val="multilevel"/>
     <w:tmpl w:val="57888F28"/>
@@ -9520,7 +10117,7 @@
       </w:rPr>
     </w:lvl>
   </w:abstractNum>
-  <w:abstractNum w:abstractNumId="16">
+  <w:abstractNum w:abstractNumId="17">
     <w:nsid w:val="27657E17"/>
     <w:multiLevelType w:val="hybridMultilevel"/>
     <w:tmpl w:val="184C9E14"/>
@@ -9633,7 +10230,7 @@
       </w:rPr>
     </w:lvl>
   </w:abstractNum>
-  <w:abstractNum w:abstractNumId="17">
+  <w:abstractNum w:abstractNumId="18">
     <w:nsid w:val="28F90284"/>
     <w:multiLevelType w:val="hybridMultilevel"/>
     <w:tmpl w:val="5DFAAE58"/>
@@ -9745,7 +10342,7 @@
       </w:rPr>
     </w:lvl>
   </w:abstractNum>
-  <w:abstractNum w:abstractNumId="18">
+  <w:abstractNum w:abstractNumId="19">
     <w:nsid w:val="2A134F75"/>
     <w:multiLevelType w:val="hybridMultilevel"/>
     <w:tmpl w:val="F2BCD46C"/>
@@ -9858,7 +10455,7 @@
       </w:rPr>
     </w:lvl>
   </w:abstractNum>
-  <w:abstractNum w:abstractNumId="19">
+  <w:abstractNum w:abstractNumId="20">
     <w:nsid w:val="2E1C2F9D"/>
     <w:multiLevelType w:val="multilevel"/>
     <w:tmpl w:val="C450BD68"/>
@@ -9971,7 +10568,7 @@
       </w:rPr>
     </w:lvl>
   </w:abstractNum>
-  <w:abstractNum w:abstractNumId="20">
+  <w:abstractNum w:abstractNumId="21">
     <w:nsid w:val="353A414A"/>
     <w:multiLevelType w:val="hybridMultilevel"/>
     <w:tmpl w:val="D5CC9E5A"/>
@@ -10084,7 +10681,7 @@
       </w:rPr>
     </w:lvl>
   </w:abstractNum>
-  <w:abstractNum w:abstractNumId="21">
+  <w:abstractNum w:abstractNumId="22">
     <w:nsid w:val="367C792F"/>
     <w:multiLevelType w:val="hybridMultilevel"/>
     <w:tmpl w:val="BCF48DD0"/>
@@ -10197,7 +10794,7 @@
       </w:rPr>
     </w:lvl>
   </w:abstractNum>
-  <w:abstractNum w:abstractNumId="22">
+  <w:abstractNum w:abstractNumId="23">
     <w:nsid w:val="39DB37EE"/>
     <w:multiLevelType w:val="multilevel"/>
     <w:tmpl w:val="E4B482B4"/>
@@ -10310,7 +10907,7 @@
       </w:rPr>
     </w:lvl>
   </w:abstractNum>
-  <w:abstractNum w:abstractNumId="23">
+  <w:abstractNum w:abstractNumId="24">
     <w:nsid w:val="39EB293D"/>
     <w:multiLevelType w:val="hybridMultilevel"/>
     <w:tmpl w:val="96048166"/>
@@ -10423,7 +11020,7 @@
       </w:rPr>
     </w:lvl>
   </w:abstractNum>
-  <w:abstractNum w:abstractNumId="24">
+  <w:abstractNum w:abstractNumId="25">
     <w:nsid w:val="3DDC5B7C"/>
     <w:multiLevelType w:val="multilevel"/>
     <w:tmpl w:val="BB205B34"/>
@@ -10536,7 +11133,7 @@
       </w:rPr>
     </w:lvl>
   </w:abstractNum>
-  <w:abstractNum w:abstractNumId="25">
+  <w:abstractNum w:abstractNumId="26">
     <w:nsid w:val="441400EB"/>
     <w:multiLevelType w:val="multilevel"/>
     <w:tmpl w:val="B7D4CDC0"/>
@@ -10648,7 +11245,7 @@
       </w:rPr>
     </w:lvl>
   </w:abstractNum>
-  <w:abstractNum w:abstractNumId="26">
+  <w:abstractNum w:abstractNumId="27">
     <w:nsid w:val="450B724B"/>
     <w:multiLevelType w:val="hybridMultilevel"/>
     <w:tmpl w:val="13FE7400"/>
@@ -10764,7 +11361,7 @@
       </w:pPr>
     </w:lvl>
   </w:abstractNum>
-  <w:abstractNum w:abstractNumId="27">
+  <w:abstractNum w:abstractNumId="28">
     <w:nsid w:val="476E1050"/>
     <w:multiLevelType w:val="multilevel"/>
     <w:tmpl w:val="E3E2F0B4"/>
@@ -10877,7 +11474,7 @@
       </w:rPr>
     </w:lvl>
   </w:abstractNum>
-  <w:abstractNum w:abstractNumId="28">
+  <w:abstractNum w:abstractNumId="29">
     <w:nsid w:val="48F514C8"/>
     <w:multiLevelType w:val="multilevel"/>
     <w:tmpl w:val="DE40E09C"/>
@@ -10990,7 +11587,7 @@
       </w:rPr>
     </w:lvl>
   </w:abstractNum>
-  <w:abstractNum w:abstractNumId="29">
+  <w:abstractNum w:abstractNumId="30">
     <w:nsid w:val="4F6644B6"/>
     <w:multiLevelType w:val="multilevel"/>
     <w:tmpl w:val="5B8C7A4C"/>
@@ -11106,7 +11703,7 @@
       </w:rPr>
     </w:lvl>
   </w:abstractNum>
-  <w:abstractNum w:abstractNumId="30">
+  <w:abstractNum w:abstractNumId="31">
     <w:nsid w:val="4FA662EE"/>
     <w:multiLevelType w:val="multilevel"/>
     <w:tmpl w:val="134A7480"/>
@@ -11219,7 +11816,7 @@
       </w:rPr>
     </w:lvl>
   </w:abstractNum>
-  <w:abstractNum w:abstractNumId="31">
+  <w:abstractNum w:abstractNumId="32">
     <w:nsid w:val="51F1405D"/>
     <w:multiLevelType w:val="multilevel"/>
     <w:tmpl w:val="E7BCB4CC"/>
@@ -11332,7 +11929,7 @@
       </w:rPr>
     </w:lvl>
   </w:abstractNum>
-  <w:abstractNum w:abstractNumId="32">
+  <w:abstractNum w:abstractNumId="33">
     <w:nsid w:val="559873F5"/>
     <w:multiLevelType w:val="hybridMultilevel"/>
     <w:tmpl w:val="984295EA"/>
@@ -11472,7 +12069,7 @@
       </w:rPr>
     </w:lvl>
   </w:abstractNum>
-  <w:abstractNum w:abstractNumId="33">
+  <w:abstractNum w:abstractNumId="34">
     <w:nsid w:val="5D913BE3"/>
     <w:multiLevelType w:val="hybridMultilevel"/>
     <w:tmpl w:val="85B86CA0"/>
@@ -11585,7 +12182,7 @@
       </w:rPr>
     </w:lvl>
   </w:abstractNum>
-  <w:abstractNum w:abstractNumId="34">
+  <w:abstractNum w:abstractNumId="35">
     <w:nsid w:val="5F06216C"/>
     <w:multiLevelType w:val="multilevel"/>
     <w:tmpl w:val="AE986F1C"/>
@@ -11698,7 +12295,7 @@
       </w:rPr>
     </w:lvl>
   </w:abstractNum>
-  <w:abstractNum w:abstractNumId="35">
+  <w:abstractNum w:abstractNumId="36">
     <w:nsid w:val="64A72DB2"/>
     <w:multiLevelType w:val="hybridMultilevel"/>
     <w:tmpl w:val="EC623064"/>
@@ -11811,7 +12408,7 @@
       </w:rPr>
     </w:lvl>
   </w:abstractNum>
-  <w:abstractNum w:abstractNumId="36">
+  <w:abstractNum w:abstractNumId="37">
     <w:nsid w:val="65A77FCD"/>
     <w:multiLevelType w:val="hybridMultilevel"/>
     <w:tmpl w:val="7E4491E4"/>
@@ -11924,7 +12521,7 @@
       </w:rPr>
     </w:lvl>
   </w:abstractNum>
-  <w:abstractNum w:abstractNumId="37">
+  <w:abstractNum w:abstractNumId="38">
     <w:nsid w:val="6C02473C"/>
     <w:multiLevelType w:val="hybridMultilevel"/>
     <w:tmpl w:val="2A880230"/>
@@ -12037,7 +12634,7 @@
       </w:rPr>
     </w:lvl>
   </w:abstractNum>
-  <w:abstractNum w:abstractNumId="38">
+  <w:abstractNum w:abstractNumId="39">
     <w:nsid w:val="6DB5002E"/>
     <w:multiLevelType w:val="hybridMultilevel"/>
     <w:tmpl w:val="278EC7D0"/>
@@ -12150,7 +12747,7 @@
       </w:rPr>
     </w:lvl>
   </w:abstractNum>
-  <w:abstractNum w:abstractNumId="39">
+  <w:abstractNum w:abstractNumId="40">
     <w:nsid w:val="700B1CB4"/>
     <w:multiLevelType w:val="hybridMultilevel"/>
     <w:tmpl w:val="D8DE7F6E"/>
@@ -12262,7 +12859,7 @@
       </w:rPr>
     </w:lvl>
   </w:abstractNum>
-  <w:abstractNum w:abstractNumId="40">
+  <w:abstractNum w:abstractNumId="41">
     <w:nsid w:val="70930910"/>
     <w:multiLevelType w:val="hybridMultilevel"/>
     <w:tmpl w:val="BE208962"/>
@@ -12375,7 +12972,7 @@
       </w:rPr>
     </w:lvl>
   </w:abstractNum>
-  <w:abstractNum w:abstractNumId="41">
+  <w:abstractNum w:abstractNumId="42">
     <w:nsid w:val="74814368"/>
     <w:multiLevelType w:val="multilevel"/>
     <w:tmpl w:val="7B944F0C"/>
@@ -12488,7 +13085,7 @@
       </w:rPr>
     </w:lvl>
   </w:abstractNum>
-  <w:abstractNum w:abstractNumId="42">
+  <w:abstractNum w:abstractNumId="43">
     <w:nsid w:val="77B65BDF"/>
     <w:multiLevelType w:val="multilevel"/>
     <w:tmpl w:val="922AE0F4"/>
@@ -12601,7 +13198,7 @@
       </w:rPr>
     </w:lvl>
   </w:abstractNum>
-  <w:abstractNum w:abstractNumId="43">
+  <w:abstractNum w:abstractNumId="44">
     <w:nsid w:val="7C3021FE"/>
     <w:multiLevelType w:val="hybridMultilevel"/>
     <w:tmpl w:val="78667AAC"/>
@@ -12713,7 +13310,7 @@
       </w:rPr>
     </w:lvl>
   </w:abstractNum>
-  <w:abstractNum w:abstractNumId="44">
+  <w:abstractNum w:abstractNumId="45">
     <w:nsid w:val="7D172BBE"/>
     <w:multiLevelType w:val="hybridMultilevel"/>
     <w:tmpl w:val="8AEAB95A"/>
@@ -12827,76 +13424,76 @@
     </w:lvl>
   </w:abstractNum>
   <w:num w:numId="1">
+    <w:abstractNumId w:val="32"/>
+  </w:num>
+  <w:num w:numId="2">
+    <w:abstractNumId w:val="23"/>
+  </w:num>
+  <w:num w:numId="3">
+    <w:abstractNumId w:val="29"/>
+  </w:num>
+  <w:num w:numId="4">
+    <w:abstractNumId w:val="14"/>
+  </w:num>
+  <w:num w:numId="5">
+    <w:abstractNumId w:val="7"/>
+  </w:num>
+  <w:num w:numId="6">
+    <w:abstractNumId w:val="26"/>
+  </w:num>
+  <w:num w:numId="7">
+    <w:abstractNumId w:val="43"/>
+  </w:num>
+  <w:num w:numId="8">
+    <w:abstractNumId w:val="25"/>
+  </w:num>
+  <w:num w:numId="9">
+    <w:abstractNumId w:val="11"/>
+  </w:num>
+  <w:num w:numId="10">
+    <w:abstractNumId w:val="6"/>
+  </w:num>
+  <w:num w:numId="11">
+    <w:abstractNumId w:val="30"/>
+  </w:num>
+  <w:num w:numId="12">
+    <w:abstractNumId w:val="13"/>
+  </w:num>
+  <w:num w:numId="13">
     <w:abstractNumId w:val="31"/>
   </w:num>
-  <w:num w:numId="2">
-    <w:abstractNumId w:val="22"/>
+  <w:num w:numId="14">
+    <w:abstractNumId w:val="33"/>
   </w:num>
-  <w:num w:numId="3">
-    <w:abstractNumId w:val="28"/>
+  <w:num w:numId="15">
+    <w:abstractNumId w:val="39"/>
   </w:num>
-  <w:num w:numId="4">
-    <w:abstractNumId w:val="13"/>
-  </w:num>
-  <w:num w:numId="5">
-    <w:abstractNumId w:val="6"/>
-  </w:num>
-  <w:num w:numId="6">
-    <w:abstractNumId w:val="25"/>
-  </w:num>
-  <w:num w:numId="7">
-    <w:abstractNumId w:val="42"/>
-  </w:num>
-  <w:num w:numId="8">
+  <w:num w:numId="16">
     <w:abstractNumId w:val="24"/>
   </w:num>
-  <w:num w:numId="9">
-    <w:abstractNumId w:val="10"/>
-  </w:num>
-  <w:num w:numId="10">
-    <w:abstractNumId w:val="5"/>
-  </w:num>
-  <w:num w:numId="11">
-    <w:abstractNumId w:val="29"/>
-  </w:num>
-  <w:num w:numId="12">
-    <w:abstractNumId w:val="12"/>
-  </w:num>
-  <w:num w:numId="13">
-    <w:abstractNumId w:val="30"/>
-  </w:num>
-  <w:num w:numId="14">
-    <w:abstractNumId w:val="32"/>
-  </w:num>
-  <w:num w:numId="15">
-    <w:abstractNumId w:val="38"/>
-  </w:num>
-  <w:num w:numId="16">
-    <w:abstractNumId w:val="23"/>
-  </w:num>
   <w:num w:numId="17">
-    <w:abstractNumId w:val="44"/>
+    <w:abstractNumId w:val="45"/>
   </w:num>
   <w:num w:numId="18">
     <w:abstractNumId w:val="3"/>
   </w:num>
   <w:num w:numId="19">
-    <w:abstractNumId w:val="33"/>
+    <w:abstractNumId w:val="34"/>
   </w:num>
   <w:num w:numId="20">
+    <w:abstractNumId w:val="16"/>
+  </w:num>
+  <w:num w:numId="21">
+    <w:abstractNumId w:val="17"/>
+  </w:num>
+  <w:num w:numId="22">
+    <w:abstractNumId w:val="44"/>
+  </w:num>
+  <w:num w:numId="23">
     <w:abstractNumId w:val="15"/>
   </w:num>
-  <w:num w:numId="21">
-    <w:abstractNumId w:val="16"/>
-  </w:num>
-  <w:num w:numId="22">
-    <w:abstractNumId w:val="43"/>
-  </w:num>
-  <w:num w:numId="23">
-    <w:abstractNumId w:val="14"/>
-  </w:num>
   <w:num w:numId="24">
-    <w:abstractNumId w:val="20"/>
+    <w:abstractNumId w:val="21"/>
   </w:num>
   <w:num w:numId="25">
     <w:abstractNumId w:val="0"/>
@@ -12905,13 +13502,13 @@
     <w:abstractNumId w:val="4"/>
   </w:num>
   <w:num w:numId="27">
-    <w:abstractNumId w:val="40"/>
+    <w:abstractNumId w:val="41"/>
   </w:num>
   <w:num w:numId="28">
-    <w:abstractNumId w:val="36"/>
+    <w:abstractNumId w:val="37"/>
   </w:num>
   <w:num w:numId="29">
-    <w:abstractNumId w:val="26"/>
+    <w:abstractNumId w:val="27"/>
   </w:num>
   <w:num w:numId="30">
     <w:abstractNumId w:val="1"/>
@@ -12920,46 +13517,49 @@
     <w:abstractNumId w:val="2"/>
   </w:num>
   <w:num w:numId="32">
+    <w:abstractNumId w:val="19"/>
+  </w:num>
+  <w:num w:numId="33">
+    <w:abstractNumId w:val="38"/>
+  </w:num>
+  <w:num w:numId="34">
     <w:abstractNumId w:val="18"/>
   </w:num>
-  <w:num w:numId="33">
-    <w:abstractNumId w:val="37"/>
-  </w:num>
-  <w:num w:numId="34">
-    <w:abstractNumId w:val="17"/>
-  </w:num>
   <w:num w:numId="35">
-    <w:abstractNumId w:val="7"/>
+    <w:abstractNumId w:val="8"/>
   </w:num>
   <w:num w:numId="36">
-    <w:abstractNumId w:val="39"/>
+    <w:abstractNumId w:val="40"/>
   </w:num>
   <w:num w:numId="37">
-    <w:abstractNumId w:val="21"/>
+    <w:abstractNumId w:val="22"/>
   </w:num>
   <w:num w:numId="38">
+    <w:abstractNumId w:val="36"/>
+  </w:num>
+  <w:num w:numId="39">
+    <w:abstractNumId w:val="10"/>
+  </w:num>
+  <w:num w:numId="40">
+    <w:abstractNumId w:val="9"/>
+  </w:num>
+  <w:num w:numId="41">
+    <w:abstractNumId w:val="20"/>
+  </w:num>
+  <w:num w:numId="42">
+    <w:abstractNumId w:val="42"/>
+  </w:num>
+  <w:num w:numId="43">
+    <w:abstractNumId w:val="12"/>
+  </w:num>
+  <w:num w:numId="44">
     <w:abstractNumId w:val="35"/>
   </w:num>
-  <w:num w:numId="39">
-    <w:abstractNumId w:val="9"/>
+  <w:num w:numId="45">
+    <w:abstractNumId w:val="28"/>
   </w:num>
-  <w:num w:numId="40">
-    <w:abstractNumId w:val="8"/>
-  </w:num>
-  <w:num w:numId="41">
-    <w:abstractNumId w:val="19"/>
-  </w:num>
-  <w:num w:numId="42">
-    <w:abstractNumId w:val="41"/>
-  </w:num>
-  <w:num w:numId="43">
-    <w:abstractNumId w:val="11"/>
-  </w:num>
-  <w:num w:numId="44">
-    <w:abstractNumId w:val="34"/>
-  </w:num>
-  <w:num w:numId="45">
-    <w:abstractNumId w:val="27"/>
+  <w:num w:numId="46">
+    <w:abstractNumId w:val="5"/>
   </w:num>
 </w:numbering>
 </file>
@@ -14053,7 +14653,7 @@
   <a:extraClrSchemeLst/>
   <a:extLst>
     <a:ext uri="{05A4C25C-085E-4340-85A3-A5531E510DB2}">
-      <thm15:themeFamily xmlns="" xmlns:thm15="http://schemas.microsoft.com/office/thememl/2012/main" name="Office Theme" id="{62F939B6-93AF-4DB8-9C6B-D6C7DFDC589F}" vid="{4A3C46E8-61CC-4603-A589-7422A47A8E4A}"/>
+      <thm15:themeFamily xmlns:thm15="http://schemas.microsoft.com/office/thememl/2012/main" xmlns="" name="Office Theme" id="{62F939B6-93AF-4DB8-9C6B-D6C7DFDC589F}" vid="{4A3C46E8-61CC-4603-A589-7422A47A8E4A}"/>
     </a:ext>
   </a:extLst>
 </a:theme>

</xml_diff>